<commit_message>
initial commit create documents and __init__.py
</commit_message>
<xml_diff>
--- a/Document/crawler.docx
+++ b/Document/crawler.docx
@@ -73,6 +73,19 @@
       <w:r>
         <w:t xml:space="preserve">DB </w:t>
       </w:r>
+    </w:p>
+    <w:p>
+      <w:pPr>
+        <w:pStyle w:val="a3"/>
+        <w:numPr>
+          <w:ilvl w:val="1"/>
+          <w:numId w:val="1"/>
+        </w:numPr>
+        <w:ind w:leftChars="0"/>
+      </w:pPr>
+      <w:r>
+        <w:t xml:space="preserve">DB </w:t>
+      </w:r>
       <w:r>
         <w:rPr>
           <w:rFonts w:hint="eastAsia"/>
@@ -83,7 +96,10 @@
     <w:p>
       <w:pPr>
         <w:pStyle w:val="a3"/>
-        <w:ind w:leftChars="0" w:left="360"/>
+        <w:ind w:leftChars="0" w:left="1200"/>
+        <w:rPr>
+          <w:rFonts w:hint="eastAsia"/>
+        </w:rPr>
       </w:pPr>
       <w:proofErr w:type="spellStart"/>
       <w:proofErr w:type="gramStart"/>
@@ -119,6 +135,29 @@
         <w:t>directoryperdb</w:t>
       </w:r>
       <w:proofErr w:type="spellEnd"/>
+    </w:p>
+    <w:p>
+      <w:pPr>
+        <w:pStyle w:val="a3"/>
+        <w:numPr>
+          <w:ilvl w:val="1"/>
+          <w:numId w:val="1"/>
+        </w:numPr>
+        <w:ind w:leftChars="0"/>
+      </w:pPr>
+      <w:r>
+        <w:rPr>
+          <w:rFonts w:hint="eastAsia"/>
+        </w:rPr>
+        <w:t>DB 구조</w:t>
+      </w:r>
+    </w:p>
+    <w:p>
+      <w:pPr>
+        <w:rPr>
+          <w:rFonts w:hint="eastAsia"/>
+        </w:rPr>
+      </w:pPr>
     </w:p>
     <w:p>
       <w:pPr>
@@ -184,8 +223,6 @@
       <w:r>
         <w:t>URL</w:t>
       </w:r>
-      <w:bookmarkStart w:id="0" w:name="_GoBack"/>
-      <w:bookmarkEnd w:id="0"/>
     </w:p>
     <w:p>
       <w:pPr>
@@ -212,6 +249,13 @@
         <w:t>요청 변수</w:t>
       </w:r>
     </w:p>
+    <w:p>
+      <w:pPr>
+        <w:rPr>
+          <w:rFonts w:hint="eastAsia"/>
+        </w:rPr>
+      </w:pPr>
+    </w:p>
     <w:tbl>
       <w:tblPr>
         <w:tblStyle w:val="a4"/>
@@ -231,8 +275,6 @@
           </w:tcPr>
           <w:p>
             <w:pPr>
-              <w:pStyle w:val="a3"/>
-              <w:ind w:leftChars="0" w:left="0"/>
               <w:rPr>
                 <w:rFonts w:hint="eastAsia"/>
               </w:rPr>
@@ -251,8 +293,6 @@
           </w:tcPr>
           <w:p>
             <w:pPr>
-              <w:pStyle w:val="a3"/>
-              <w:ind w:leftChars="0" w:left="0"/>
               <w:rPr>
                 <w:rFonts w:hint="eastAsia"/>
               </w:rPr>
@@ -271,8 +311,6 @@
           </w:tcPr>
           <w:p>
             <w:pPr>
-              <w:pStyle w:val="a3"/>
-              <w:ind w:leftChars="0" w:left="0"/>
               <w:rPr>
                 <w:rFonts w:hint="eastAsia"/>
               </w:rPr>
@@ -293,8 +331,6 @@
           </w:tcPr>
           <w:p>
             <w:pPr>
-              <w:pStyle w:val="a3"/>
-              <w:ind w:leftChars="0" w:left="0"/>
               <w:rPr>
                 <w:rFonts w:hint="eastAsia"/>
               </w:rPr>
@@ -316,8 +352,6 @@
           </w:tcPr>
           <w:p>
             <w:pPr>
-              <w:pStyle w:val="a3"/>
-              <w:ind w:leftChars="0" w:left="0"/>
               <w:rPr>
                 <w:rFonts w:hint="eastAsia"/>
               </w:rPr>
@@ -339,8 +373,6 @@
           </w:tcPr>
           <w:p>
             <w:pPr>
-              <w:pStyle w:val="a3"/>
-              <w:ind w:leftChars="0" w:left="0"/>
               <w:rPr>
                 <w:rFonts w:hint="eastAsia"/>
               </w:rPr>
@@ -386,8 +418,6 @@
           </w:tcPr>
           <w:p>
             <w:pPr>
-              <w:pStyle w:val="a3"/>
-              <w:ind w:leftChars="0" w:left="0"/>
               <w:rPr>
                 <w:rFonts w:hint="eastAsia"/>
               </w:rPr>
@@ -409,8 +439,6 @@
           </w:tcPr>
           <w:p>
             <w:pPr>
-              <w:pStyle w:val="a3"/>
-              <w:ind w:leftChars="0" w:left="0"/>
               <w:rPr>
                 <w:rFonts w:hint="eastAsia"/>
               </w:rPr>
@@ -431,10 +459,6 @@
             <w:tcW w:w="4059" w:type="dxa"/>
           </w:tcPr>
           <w:p>
-            <w:pPr>
-              <w:pStyle w:val="a3"/>
-              <w:ind w:leftChars="0" w:left="0"/>
-            </w:pPr>
             <w:r>
               <w:rPr>
                 <w:rFonts w:hint="eastAsia"/>
@@ -504,8 +528,6 @@
           </w:p>
           <w:p>
             <w:pPr>
-              <w:pStyle w:val="a3"/>
-              <w:ind w:leftChars="0" w:left="0"/>
               <w:rPr>
                 <w:rFonts w:hint="eastAsia"/>
               </w:rPr>
@@ -567,8 +589,6 @@
           </w:tcPr>
           <w:p>
             <w:pPr>
-              <w:pStyle w:val="a3"/>
-              <w:ind w:leftChars="0" w:left="0"/>
               <w:rPr>
                 <w:rFonts w:hint="eastAsia"/>
               </w:rPr>
@@ -590,8 +610,6 @@
           </w:tcPr>
           <w:p>
             <w:pPr>
-              <w:pStyle w:val="a3"/>
-              <w:ind w:leftChars="0" w:left="0"/>
               <w:rPr>
                 <w:rFonts w:hint="eastAsia"/>
               </w:rPr>
@@ -613,8 +631,6 @@
           </w:tcPr>
           <w:p>
             <w:pPr>
-              <w:pStyle w:val="a3"/>
-              <w:ind w:leftChars="0" w:left="0"/>
               <w:rPr>
                 <w:rFonts w:hint="eastAsia"/>
               </w:rPr>
@@ -644,8 +660,6 @@
           </w:tcPr>
           <w:p>
             <w:pPr>
-              <w:pStyle w:val="a3"/>
-              <w:ind w:leftChars="0" w:left="0"/>
               <w:rPr>
                 <w:rFonts w:hint="eastAsia"/>
               </w:rPr>
@@ -667,8 +681,6 @@
           </w:tcPr>
           <w:p>
             <w:pPr>
-              <w:pStyle w:val="a3"/>
-              <w:ind w:leftChars="0" w:left="0"/>
               <w:rPr>
                 <w:rFonts w:hint="eastAsia"/>
               </w:rPr>
@@ -692,8 +704,6 @@
           </w:tcPr>
           <w:p>
             <w:pPr>
-              <w:pStyle w:val="a3"/>
-              <w:ind w:leftChars="0" w:left="0"/>
               <w:rPr>
                 <w:rFonts w:hint="eastAsia"/>
               </w:rPr>
@@ -717,8 +727,6 @@
           </w:tcPr>
           <w:p>
             <w:pPr>
-              <w:pStyle w:val="a3"/>
-              <w:ind w:leftChars="0" w:left="0"/>
               <w:rPr>
                 <w:rFonts w:hint="eastAsia"/>
               </w:rPr>
@@ -740,8 +748,6 @@
           </w:tcPr>
           <w:p>
             <w:pPr>
-              <w:pStyle w:val="a3"/>
-              <w:ind w:leftChars="0" w:left="0"/>
               <w:rPr>
                 <w:rFonts w:hint="eastAsia"/>
               </w:rPr>
@@ -765,8 +771,6 @@
           </w:tcPr>
           <w:p>
             <w:pPr>
-              <w:pStyle w:val="a3"/>
-              <w:ind w:leftChars="0" w:left="0"/>
               <w:rPr>
                 <w:rFonts w:hint="eastAsia"/>
               </w:rPr>
@@ -787,8 +791,6 @@
           </w:tcPr>
           <w:p>
             <w:pPr>
-              <w:pStyle w:val="a3"/>
-              <w:ind w:leftChars="0" w:left="0"/>
               <w:rPr>
                 <w:rFonts w:hint="eastAsia"/>
               </w:rPr>
@@ -810,8 +812,6 @@
           </w:tcPr>
           <w:p>
             <w:pPr>
-              <w:pStyle w:val="a3"/>
-              <w:ind w:leftChars="0" w:left="0"/>
               <w:rPr>
                 <w:rFonts w:hint="eastAsia"/>
               </w:rPr>
@@ -833,8 +833,6 @@
           </w:tcPr>
           <w:p>
             <w:pPr>
-              <w:pStyle w:val="a3"/>
-              <w:ind w:leftChars="0" w:left="0"/>
               <w:rPr>
                 <w:rFonts w:hint="eastAsia"/>
               </w:rPr>
@@ -866,10 +864,6 @@
             <w:tcW w:w="2638" w:type="dxa"/>
           </w:tcPr>
           <w:p>
-            <w:pPr>
-              <w:pStyle w:val="a3"/>
-              <w:ind w:leftChars="0" w:left="0"/>
-            </w:pPr>
             <w:proofErr w:type="spellStart"/>
             <w:r>
               <w:t>Api</w:t>
@@ -886,10 +880,6 @@
             <w:gridSpan w:val="2"/>
           </w:tcPr>
           <w:p>
-            <w:pPr>
-              <w:pStyle w:val="a3"/>
-              <w:ind w:leftChars="0" w:left="0"/>
-            </w:pPr>
             <w:r>
               <w:t>a4c87ac3748a15f672bb5f644443115f</w:t>
             </w:r>
@@ -897,6 +887,30 @@
         </w:tc>
       </w:tr>
     </w:tbl>
+    <w:p>
+      <w:pPr>
+        <w:pStyle w:val="a3"/>
+        <w:ind w:leftChars="0" w:left="1200"/>
+      </w:pPr>
+    </w:p>
+    <w:p>
+      <w:pPr>
+        <w:pStyle w:val="a3"/>
+        <w:ind w:leftChars="0" w:left="1200"/>
+      </w:pPr>
+    </w:p>
+    <w:p>
+      <w:pPr>
+        <w:pStyle w:val="a3"/>
+        <w:ind w:leftChars="0" w:left="1200"/>
+      </w:pPr>
+    </w:p>
+    <w:p>
+      <w:pPr>
+        <w:pStyle w:val="a3"/>
+        <w:ind w:leftChars="0" w:left="1200"/>
+      </w:pPr>
+    </w:p>
     <w:p>
       <w:pPr>
         <w:pStyle w:val="a3"/>
@@ -919,9 +933,4549 @@
         <w:rPr>
           <w:rFonts w:hint="eastAsia"/>
         </w:rPr>
+        <w:lastRenderedPageBreak/>
         <w:t>응답 결과</w:t>
       </w:r>
     </w:p>
+    <w:tbl>
+      <w:tblPr>
+        <w:tblW w:w="8786" w:type="dxa"/>
+        <w:tblBorders>
+          <w:top w:val="outset" w:sz="2" w:space="0" w:color="auto"/>
+          <w:left w:val="single" w:sz="48" w:space="0" w:color="FFFFFF"/>
+          <w:bottom w:val="single" w:sz="6" w:space="0" w:color="E0E5E9"/>
+          <w:right w:val="outset" w:sz="2" w:space="0" w:color="auto"/>
+        </w:tblBorders>
+        <w:tblCellMar>
+          <w:left w:w="0" w:type="dxa"/>
+          <w:right w:w="0" w:type="dxa"/>
+        </w:tblCellMar>
+        <w:tblLook w:val="04A0" w:firstRow="1" w:lastRow="0" w:firstColumn="1" w:lastColumn="0" w:noHBand="0" w:noVBand="1"/>
+      </w:tblPr>
+      <w:tblGrid>
+        <w:gridCol w:w="1511"/>
+        <w:gridCol w:w="1141"/>
+        <w:gridCol w:w="6134"/>
+      </w:tblGrid>
+      <w:tr>
+        <w:tc>
+          <w:tcPr>
+            <w:tcW w:w="0" w:type="auto"/>
+            <w:tcBorders>
+              <w:top w:val="single" w:sz="6" w:space="0" w:color="E0E5E9"/>
+              <w:left w:val="single" w:sz="2" w:space="0" w:color="E0E5E9"/>
+              <w:bottom w:val="single" w:sz="6" w:space="0" w:color="E0E5E9"/>
+              <w:right w:val="single" w:sz="2" w:space="0" w:color="E0E5E9"/>
+            </w:tcBorders>
+            <w:shd w:val="clear" w:color="auto" w:fill="F8F9F9"/>
+            <w:tcMar>
+              <w:top w:w="75" w:type="dxa"/>
+              <w:left w:w="225" w:type="dxa"/>
+              <w:bottom w:w="75" w:type="dxa"/>
+              <w:right w:w="225" w:type="dxa"/>
+            </w:tcMar>
+            <w:vAlign w:val="center"/>
+            <w:hideMark/>
+          </w:tcPr>
+          <w:p>
+            <w:pPr>
+              <w:widowControl/>
+              <w:wordWrap/>
+              <w:autoSpaceDE/>
+              <w:autoSpaceDN/>
+              <w:spacing w:after="0" w:line="360" w:lineRule="atLeast"/>
+              <w:jc w:val="center"/>
+              <w:rPr>
+                <w:rFonts w:ascii="Arial" w:eastAsia="굴림" w:hAnsi="Arial" w:cs="Arial"/>
+                <w:color w:val="666666"/>
+                <w:kern w:val="0"/>
+                <w:sz w:val="18"/>
+                <w:szCs w:val="18"/>
+              </w:rPr>
+            </w:pPr>
+            <w:r>
+              <w:rPr>
+                <w:rFonts w:ascii="Arial" w:eastAsia="굴림" w:hAnsi="Arial" w:cs="Arial"/>
+                <w:color w:val="666666"/>
+                <w:kern w:val="0"/>
+                <w:sz w:val="18"/>
+                <w:szCs w:val="18"/>
+              </w:rPr>
+              <w:t>필드</w:t>
+            </w:r>
+          </w:p>
+        </w:tc>
+        <w:tc>
+          <w:tcPr>
+            <w:tcW w:w="0" w:type="auto"/>
+            <w:tcBorders>
+              <w:top w:val="single" w:sz="6" w:space="0" w:color="E0E5E9"/>
+              <w:left w:val="single" w:sz="2" w:space="0" w:color="E0E5E9"/>
+              <w:bottom w:val="single" w:sz="6" w:space="0" w:color="E0E5E9"/>
+              <w:right w:val="single" w:sz="2" w:space="0" w:color="E0E5E9"/>
+            </w:tcBorders>
+            <w:shd w:val="clear" w:color="auto" w:fill="F8F9F9"/>
+            <w:tcMar>
+              <w:top w:w="75" w:type="dxa"/>
+              <w:left w:w="225" w:type="dxa"/>
+              <w:bottom w:w="75" w:type="dxa"/>
+              <w:right w:w="225" w:type="dxa"/>
+            </w:tcMar>
+            <w:vAlign w:val="center"/>
+            <w:hideMark/>
+          </w:tcPr>
+          <w:p>
+            <w:pPr>
+              <w:widowControl/>
+              <w:wordWrap/>
+              <w:autoSpaceDE/>
+              <w:autoSpaceDN/>
+              <w:spacing w:after="0" w:line="360" w:lineRule="atLeast"/>
+              <w:jc w:val="center"/>
+              <w:rPr>
+                <w:rFonts w:ascii="Arial" w:eastAsia="굴림" w:hAnsi="Arial" w:cs="Arial"/>
+                <w:color w:val="666666"/>
+                <w:kern w:val="0"/>
+                <w:sz w:val="18"/>
+                <w:szCs w:val="18"/>
+              </w:rPr>
+            </w:pPr>
+            <w:r>
+              <w:rPr>
+                <w:rFonts w:ascii="Arial" w:eastAsia="굴림" w:hAnsi="Arial" w:cs="Arial"/>
+                <w:color w:val="666666"/>
+                <w:kern w:val="0"/>
+                <w:sz w:val="18"/>
+                <w:szCs w:val="18"/>
+              </w:rPr>
+              <w:t>값</w:t>
+            </w:r>
+          </w:p>
+        </w:tc>
+        <w:tc>
+          <w:tcPr>
+            <w:tcW w:w="6134" w:type="dxa"/>
+            <w:tcBorders>
+              <w:top w:val="single" w:sz="6" w:space="0" w:color="E0E5E9"/>
+              <w:left w:val="single" w:sz="2" w:space="0" w:color="E0E5E9"/>
+              <w:bottom w:val="single" w:sz="6" w:space="0" w:color="E0E5E9"/>
+              <w:right w:val="single" w:sz="2" w:space="0" w:color="E0E5E9"/>
+            </w:tcBorders>
+            <w:shd w:val="clear" w:color="auto" w:fill="F8F9F9"/>
+            <w:tcMar>
+              <w:top w:w="75" w:type="dxa"/>
+              <w:left w:w="225" w:type="dxa"/>
+              <w:bottom w:w="75" w:type="dxa"/>
+              <w:right w:w="225" w:type="dxa"/>
+            </w:tcMar>
+            <w:vAlign w:val="center"/>
+            <w:hideMark/>
+          </w:tcPr>
+          <w:p>
+            <w:pPr>
+              <w:widowControl/>
+              <w:wordWrap/>
+              <w:autoSpaceDE/>
+              <w:autoSpaceDN/>
+              <w:spacing w:after="0" w:line="360" w:lineRule="atLeast"/>
+              <w:jc w:val="center"/>
+              <w:rPr>
+                <w:rFonts w:ascii="Arial" w:eastAsia="굴림" w:hAnsi="Arial" w:cs="Arial"/>
+                <w:color w:val="666666"/>
+                <w:kern w:val="0"/>
+                <w:sz w:val="18"/>
+                <w:szCs w:val="18"/>
+              </w:rPr>
+            </w:pPr>
+            <w:r>
+              <w:rPr>
+                <w:rFonts w:ascii="Arial" w:eastAsia="굴림" w:hAnsi="Arial" w:cs="Arial"/>
+                <w:color w:val="666666"/>
+                <w:kern w:val="0"/>
+                <w:sz w:val="18"/>
+                <w:szCs w:val="18"/>
+              </w:rPr>
+              <w:t>설명</w:t>
+            </w:r>
+          </w:p>
+        </w:tc>
+      </w:tr>
+      <w:tr>
+        <w:tc>
+          <w:tcPr>
+            <w:tcW w:w="0" w:type="auto"/>
+            <w:tcBorders>
+              <w:top w:val="single" w:sz="6" w:space="0" w:color="EFF2F4"/>
+              <w:left w:val="outset" w:sz="2" w:space="0" w:color="auto"/>
+              <w:bottom w:val="outset" w:sz="2" w:space="0" w:color="auto"/>
+              <w:right w:val="outset" w:sz="2" w:space="0" w:color="auto"/>
+            </w:tcBorders>
+            <w:tcMar>
+              <w:top w:w="75" w:type="dxa"/>
+              <w:left w:w="225" w:type="dxa"/>
+              <w:bottom w:w="75" w:type="dxa"/>
+              <w:right w:w="225" w:type="dxa"/>
+            </w:tcMar>
+            <w:vAlign w:val="center"/>
+            <w:hideMark/>
+          </w:tcPr>
+          <w:p>
+            <w:pPr>
+              <w:widowControl/>
+              <w:wordWrap/>
+              <w:autoSpaceDE/>
+              <w:autoSpaceDN/>
+              <w:spacing w:after="0" w:line="360" w:lineRule="atLeast"/>
+              <w:jc w:val="left"/>
+              <w:rPr>
+                <w:rFonts w:ascii="Arial" w:eastAsia="굴림" w:hAnsi="Arial" w:cs="Arial"/>
+                <w:color w:val="666666"/>
+                <w:kern w:val="0"/>
+                <w:sz w:val="18"/>
+                <w:szCs w:val="18"/>
+              </w:rPr>
+            </w:pPr>
+            <w:proofErr w:type="spellStart"/>
+            <w:r>
+              <w:rPr>
+                <w:rFonts w:ascii="Arial" w:eastAsia="굴림" w:hAnsi="Arial" w:cs="Arial"/>
+                <w:color w:val="666666"/>
+                <w:kern w:val="0"/>
+                <w:sz w:val="18"/>
+                <w:szCs w:val="18"/>
+              </w:rPr>
+              <w:t>rss</w:t>
+            </w:r>
+            <w:proofErr w:type="spellEnd"/>
+          </w:p>
+        </w:tc>
+        <w:tc>
+          <w:tcPr>
+            <w:tcW w:w="0" w:type="auto"/>
+            <w:tcBorders>
+              <w:top w:val="single" w:sz="6" w:space="0" w:color="EFF2F4"/>
+              <w:left w:val="outset" w:sz="2" w:space="0" w:color="auto"/>
+              <w:bottom w:val="outset" w:sz="2" w:space="0" w:color="auto"/>
+              <w:right w:val="outset" w:sz="2" w:space="0" w:color="auto"/>
+            </w:tcBorders>
+            <w:tcMar>
+              <w:top w:w="75" w:type="dxa"/>
+              <w:left w:w="225" w:type="dxa"/>
+              <w:bottom w:w="75" w:type="dxa"/>
+              <w:right w:w="225" w:type="dxa"/>
+            </w:tcMar>
+            <w:vAlign w:val="center"/>
+            <w:hideMark/>
+          </w:tcPr>
+          <w:p>
+            <w:pPr>
+              <w:widowControl/>
+              <w:wordWrap/>
+              <w:autoSpaceDE/>
+              <w:autoSpaceDN/>
+              <w:spacing w:after="0" w:line="360" w:lineRule="atLeast"/>
+              <w:jc w:val="left"/>
+              <w:rPr>
+                <w:rFonts w:ascii="Arial" w:eastAsia="굴림" w:hAnsi="Arial" w:cs="Arial"/>
+                <w:color w:val="666666"/>
+                <w:kern w:val="0"/>
+                <w:sz w:val="18"/>
+                <w:szCs w:val="18"/>
+              </w:rPr>
+            </w:pPr>
+            <w:r>
+              <w:rPr>
+                <w:rFonts w:ascii="Arial" w:eastAsia="굴림" w:hAnsi="Arial" w:cs="Arial"/>
+                <w:color w:val="666666"/>
+                <w:kern w:val="0"/>
+                <w:sz w:val="18"/>
+                <w:szCs w:val="18"/>
+              </w:rPr>
+              <w:t>-</w:t>
+            </w:r>
+          </w:p>
+        </w:tc>
+        <w:tc>
+          <w:tcPr>
+            <w:tcW w:w="6134" w:type="dxa"/>
+            <w:tcBorders>
+              <w:top w:val="single" w:sz="6" w:space="0" w:color="EFF2F4"/>
+              <w:left w:val="outset" w:sz="2" w:space="0" w:color="auto"/>
+              <w:bottom w:val="outset" w:sz="2" w:space="0" w:color="auto"/>
+              <w:right w:val="outset" w:sz="2" w:space="0" w:color="auto"/>
+            </w:tcBorders>
+            <w:tcMar>
+              <w:top w:w="75" w:type="dxa"/>
+              <w:left w:w="225" w:type="dxa"/>
+              <w:bottom w:w="75" w:type="dxa"/>
+              <w:right w:w="225" w:type="dxa"/>
+            </w:tcMar>
+            <w:vAlign w:val="center"/>
+            <w:hideMark/>
+          </w:tcPr>
+          <w:p>
+            <w:pPr>
+              <w:widowControl/>
+              <w:wordWrap/>
+              <w:autoSpaceDE/>
+              <w:autoSpaceDN/>
+              <w:spacing w:after="0" w:line="360" w:lineRule="atLeast"/>
+              <w:jc w:val="left"/>
+              <w:rPr>
+                <w:rFonts w:ascii="Arial" w:eastAsia="굴림" w:hAnsi="Arial" w:cs="Arial"/>
+                <w:color w:val="666666"/>
+                <w:kern w:val="0"/>
+                <w:sz w:val="18"/>
+                <w:szCs w:val="18"/>
+              </w:rPr>
+            </w:pPr>
+            <w:r>
+              <w:rPr>
+                <w:rFonts w:ascii="Arial" w:eastAsia="굴림" w:hAnsi="Arial" w:cs="Arial"/>
+                <w:color w:val="666666"/>
+                <w:kern w:val="0"/>
+                <w:sz w:val="18"/>
+                <w:szCs w:val="18"/>
+              </w:rPr>
+              <w:t>디버그를</w:t>
+            </w:r>
+            <w:r>
+              <w:rPr>
+                <w:rFonts w:ascii="Arial" w:eastAsia="굴림" w:hAnsi="Arial" w:cs="Arial"/>
+                <w:color w:val="666666"/>
+                <w:kern w:val="0"/>
+                <w:sz w:val="18"/>
+                <w:szCs w:val="18"/>
+              </w:rPr>
+              <w:t xml:space="preserve"> </w:t>
+            </w:r>
+            <w:r>
+              <w:rPr>
+                <w:rFonts w:ascii="Arial" w:eastAsia="굴림" w:hAnsi="Arial" w:cs="Arial"/>
+                <w:color w:val="666666"/>
+                <w:kern w:val="0"/>
+                <w:sz w:val="18"/>
+                <w:szCs w:val="18"/>
+              </w:rPr>
+              <w:t>쉽게</w:t>
+            </w:r>
+            <w:r>
+              <w:rPr>
+                <w:rFonts w:ascii="Arial" w:eastAsia="굴림" w:hAnsi="Arial" w:cs="Arial"/>
+                <w:color w:val="666666"/>
+                <w:kern w:val="0"/>
+                <w:sz w:val="18"/>
+                <w:szCs w:val="18"/>
+              </w:rPr>
+              <w:t xml:space="preserve"> </w:t>
+            </w:r>
+            <w:r>
+              <w:rPr>
+                <w:rFonts w:ascii="Arial" w:eastAsia="굴림" w:hAnsi="Arial" w:cs="Arial"/>
+                <w:color w:val="666666"/>
+                <w:kern w:val="0"/>
+                <w:sz w:val="18"/>
+                <w:szCs w:val="18"/>
+              </w:rPr>
+              <w:t>하고</w:t>
+            </w:r>
+            <w:r>
+              <w:rPr>
+                <w:rFonts w:ascii="Arial" w:eastAsia="굴림" w:hAnsi="Arial" w:cs="Arial"/>
+                <w:color w:val="666666"/>
+                <w:kern w:val="0"/>
+                <w:sz w:val="18"/>
+                <w:szCs w:val="18"/>
+              </w:rPr>
+              <w:t xml:space="preserve"> RSS </w:t>
+            </w:r>
+            <w:r>
+              <w:rPr>
+                <w:rFonts w:ascii="Arial" w:eastAsia="굴림" w:hAnsi="Arial" w:cs="Arial"/>
+                <w:color w:val="666666"/>
+                <w:kern w:val="0"/>
+                <w:sz w:val="18"/>
+                <w:szCs w:val="18"/>
+              </w:rPr>
+              <w:t>리더기만으로</w:t>
+            </w:r>
+            <w:r>
+              <w:rPr>
+                <w:rFonts w:ascii="Arial" w:eastAsia="굴림" w:hAnsi="Arial" w:cs="Arial"/>
+                <w:color w:val="666666"/>
+                <w:kern w:val="0"/>
+                <w:sz w:val="18"/>
+                <w:szCs w:val="18"/>
+              </w:rPr>
+              <w:t xml:space="preserve"> </w:t>
+            </w:r>
+            <w:r>
+              <w:rPr>
+                <w:rFonts w:ascii="Arial" w:eastAsia="굴림" w:hAnsi="Arial" w:cs="Arial"/>
+                <w:color w:val="666666"/>
+                <w:kern w:val="0"/>
+                <w:sz w:val="18"/>
+                <w:szCs w:val="18"/>
+              </w:rPr>
+              <w:t>이용할</w:t>
+            </w:r>
+            <w:r>
+              <w:rPr>
+                <w:rFonts w:ascii="Arial" w:eastAsia="굴림" w:hAnsi="Arial" w:cs="Arial"/>
+                <w:color w:val="666666"/>
+                <w:kern w:val="0"/>
+                <w:sz w:val="18"/>
+                <w:szCs w:val="18"/>
+              </w:rPr>
+              <w:t xml:space="preserve"> </w:t>
+            </w:r>
+            <w:r>
+              <w:rPr>
+                <w:rFonts w:ascii="Arial" w:eastAsia="굴림" w:hAnsi="Arial" w:cs="Arial"/>
+                <w:color w:val="666666"/>
+                <w:kern w:val="0"/>
+                <w:sz w:val="18"/>
+                <w:szCs w:val="18"/>
+              </w:rPr>
+              <w:t>수</w:t>
+            </w:r>
+            <w:r>
+              <w:rPr>
+                <w:rFonts w:ascii="Arial" w:eastAsia="굴림" w:hAnsi="Arial" w:cs="Arial"/>
+                <w:color w:val="666666"/>
+                <w:kern w:val="0"/>
+                <w:sz w:val="18"/>
+                <w:szCs w:val="18"/>
+              </w:rPr>
+              <w:t xml:space="preserve"> </w:t>
+            </w:r>
+            <w:r>
+              <w:rPr>
+                <w:rFonts w:ascii="Arial" w:eastAsia="굴림" w:hAnsi="Arial" w:cs="Arial"/>
+                <w:color w:val="666666"/>
+                <w:kern w:val="0"/>
+                <w:sz w:val="18"/>
+                <w:szCs w:val="18"/>
+              </w:rPr>
+              <w:t>있게</w:t>
+            </w:r>
+            <w:r>
+              <w:rPr>
+                <w:rFonts w:ascii="Arial" w:eastAsia="굴림" w:hAnsi="Arial" w:cs="Arial"/>
+                <w:color w:val="666666"/>
+                <w:kern w:val="0"/>
+                <w:sz w:val="18"/>
+                <w:szCs w:val="18"/>
+              </w:rPr>
+              <w:t xml:space="preserve"> </w:t>
+            </w:r>
+            <w:r>
+              <w:rPr>
+                <w:rFonts w:ascii="Arial" w:eastAsia="굴림" w:hAnsi="Arial" w:cs="Arial"/>
+                <w:color w:val="666666"/>
+                <w:kern w:val="0"/>
+                <w:sz w:val="18"/>
+                <w:szCs w:val="18"/>
+              </w:rPr>
+              <w:t>하기</w:t>
+            </w:r>
+            <w:r>
+              <w:rPr>
+                <w:rFonts w:ascii="Arial" w:eastAsia="굴림" w:hAnsi="Arial" w:cs="Arial"/>
+                <w:color w:val="666666"/>
+                <w:kern w:val="0"/>
+                <w:sz w:val="18"/>
+                <w:szCs w:val="18"/>
+              </w:rPr>
+              <w:t xml:space="preserve"> </w:t>
+            </w:r>
+            <w:r>
+              <w:rPr>
+                <w:rFonts w:ascii="Arial" w:eastAsia="굴림" w:hAnsi="Arial" w:cs="Arial"/>
+                <w:color w:val="666666"/>
+                <w:kern w:val="0"/>
+                <w:sz w:val="18"/>
+                <w:szCs w:val="18"/>
+              </w:rPr>
+              <w:t>위해</w:t>
+            </w:r>
+            <w:r>
+              <w:rPr>
+                <w:rFonts w:ascii="Arial" w:eastAsia="굴림" w:hAnsi="Arial" w:cs="Arial"/>
+                <w:color w:val="666666"/>
+                <w:kern w:val="0"/>
+                <w:sz w:val="18"/>
+                <w:szCs w:val="18"/>
+              </w:rPr>
+              <w:t xml:space="preserve"> </w:t>
+            </w:r>
+            <w:r>
+              <w:rPr>
+                <w:rFonts w:ascii="Arial" w:eastAsia="굴림" w:hAnsi="Arial" w:cs="Arial"/>
+                <w:color w:val="666666"/>
+                <w:kern w:val="0"/>
+                <w:sz w:val="18"/>
+                <w:szCs w:val="18"/>
+              </w:rPr>
+              <w:t>만든</w:t>
+            </w:r>
+            <w:r>
+              <w:rPr>
+                <w:rFonts w:ascii="Arial" w:eastAsia="굴림" w:hAnsi="Arial" w:cs="Arial"/>
+                <w:color w:val="666666"/>
+                <w:kern w:val="0"/>
+                <w:sz w:val="18"/>
+                <w:szCs w:val="18"/>
+              </w:rPr>
+              <w:t xml:space="preserve"> RSS </w:t>
+            </w:r>
+            <w:r>
+              <w:rPr>
+                <w:rFonts w:ascii="Arial" w:eastAsia="굴림" w:hAnsi="Arial" w:cs="Arial"/>
+                <w:color w:val="666666"/>
+                <w:kern w:val="0"/>
+                <w:sz w:val="18"/>
+                <w:szCs w:val="18"/>
+              </w:rPr>
+              <w:t>포맷의</w:t>
+            </w:r>
+            <w:r>
+              <w:rPr>
+                <w:rFonts w:ascii="Arial" w:eastAsia="굴림" w:hAnsi="Arial" w:cs="Arial"/>
+                <w:color w:val="666666"/>
+                <w:kern w:val="0"/>
+                <w:sz w:val="18"/>
+                <w:szCs w:val="18"/>
+              </w:rPr>
+              <w:t xml:space="preserve"> </w:t>
+            </w:r>
+            <w:r>
+              <w:rPr>
+                <w:rFonts w:ascii="Arial" w:eastAsia="굴림" w:hAnsi="Arial" w:cs="Arial"/>
+                <w:color w:val="666666"/>
+                <w:kern w:val="0"/>
+                <w:sz w:val="18"/>
+                <w:szCs w:val="18"/>
+              </w:rPr>
+              <w:t>컨테이너이며</w:t>
+            </w:r>
+            <w:r>
+              <w:rPr>
+                <w:rFonts w:ascii="Arial" w:eastAsia="굴림" w:hAnsi="Arial" w:cs="Arial"/>
+                <w:color w:val="666666"/>
+                <w:kern w:val="0"/>
+                <w:sz w:val="18"/>
+                <w:szCs w:val="18"/>
+              </w:rPr>
+              <w:br/>
+            </w:r>
+            <w:r>
+              <w:rPr>
+                <w:rFonts w:ascii="Arial" w:eastAsia="굴림" w:hAnsi="Arial" w:cs="Arial"/>
+                <w:color w:val="666666"/>
+                <w:kern w:val="0"/>
+                <w:sz w:val="18"/>
+                <w:szCs w:val="18"/>
+              </w:rPr>
+              <w:t>그</w:t>
+            </w:r>
+            <w:r>
+              <w:rPr>
+                <w:rFonts w:ascii="Arial" w:eastAsia="굴림" w:hAnsi="Arial" w:cs="Arial"/>
+                <w:color w:val="666666"/>
+                <w:kern w:val="0"/>
+                <w:sz w:val="18"/>
+                <w:szCs w:val="18"/>
+              </w:rPr>
+              <w:t xml:space="preserve"> </w:t>
+            </w:r>
+            <w:r>
+              <w:rPr>
+                <w:rFonts w:ascii="Arial" w:eastAsia="굴림" w:hAnsi="Arial" w:cs="Arial"/>
+                <w:color w:val="666666"/>
+                <w:kern w:val="0"/>
+                <w:sz w:val="18"/>
+                <w:szCs w:val="18"/>
+              </w:rPr>
+              <w:t>외의</w:t>
+            </w:r>
+            <w:r>
+              <w:rPr>
+                <w:rFonts w:ascii="Arial" w:eastAsia="굴림" w:hAnsi="Arial" w:cs="Arial"/>
+                <w:color w:val="666666"/>
+                <w:kern w:val="0"/>
+                <w:sz w:val="18"/>
+                <w:szCs w:val="18"/>
+              </w:rPr>
+              <w:t xml:space="preserve"> </w:t>
+            </w:r>
+            <w:r>
+              <w:rPr>
+                <w:rFonts w:ascii="Arial" w:eastAsia="굴림" w:hAnsi="Arial" w:cs="Arial"/>
+                <w:color w:val="666666"/>
+                <w:kern w:val="0"/>
+                <w:sz w:val="18"/>
+                <w:szCs w:val="18"/>
+              </w:rPr>
+              <w:t>특별한</w:t>
+            </w:r>
+            <w:r>
+              <w:rPr>
+                <w:rFonts w:ascii="Arial" w:eastAsia="굴림" w:hAnsi="Arial" w:cs="Arial"/>
+                <w:color w:val="666666"/>
+                <w:kern w:val="0"/>
+                <w:sz w:val="18"/>
+                <w:szCs w:val="18"/>
+              </w:rPr>
+              <w:t xml:space="preserve"> </w:t>
+            </w:r>
+            <w:r>
+              <w:rPr>
+                <w:rFonts w:ascii="Arial" w:eastAsia="굴림" w:hAnsi="Arial" w:cs="Arial"/>
+                <w:color w:val="666666"/>
+                <w:kern w:val="0"/>
+                <w:sz w:val="18"/>
+                <w:szCs w:val="18"/>
+              </w:rPr>
+              <w:t>의미는</w:t>
+            </w:r>
+            <w:r>
+              <w:rPr>
+                <w:rFonts w:ascii="Arial" w:eastAsia="굴림" w:hAnsi="Arial" w:cs="Arial"/>
+                <w:color w:val="666666"/>
+                <w:kern w:val="0"/>
+                <w:sz w:val="18"/>
+                <w:szCs w:val="18"/>
+              </w:rPr>
+              <w:t xml:space="preserve"> </w:t>
+            </w:r>
+            <w:r>
+              <w:rPr>
+                <w:rFonts w:ascii="Arial" w:eastAsia="굴림" w:hAnsi="Arial" w:cs="Arial"/>
+                <w:color w:val="666666"/>
+                <w:kern w:val="0"/>
+                <w:sz w:val="18"/>
+                <w:szCs w:val="18"/>
+              </w:rPr>
+              <w:t>없습니다</w:t>
+            </w:r>
+            <w:r>
+              <w:rPr>
+                <w:rFonts w:ascii="Arial" w:eastAsia="굴림" w:hAnsi="Arial" w:cs="Arial"/>
+                <w:color w:val="666666"/>
+                <w:kern w:val="0"/>
+                <w:sz w:val="18"/>
+                <w:szCs w:val="18"/>
+              </w:rPr>
+              <w:t>.</w:t>
+            </w:r>
+          </w:p>
+        </w:tc>
+      </w:tr>
+      <w:tr>
+        <w:tc>
+          <w:tcPr>
+            <w:tcW w:w="0" w:type="auto"/>
+            <w:tcBorders>
+              <w:top w:val="single" w:sz="6" w:space="0" w:color="EFF2F4"/>
+              <w:left w:val="outset" w:sz="2" w:space="0" w:color="auto"/>
+              <w:bottom w:val="outset" w:sz="2" w:space="0" w:color="auto"/>
+              <w:right w:val="outset" w:sz="2" w:space="0" w:color="auto"/>
+            </w:tcBorders>
+            <w:tcMar>
+              <w:top w:w="75" w:type="dxa"/>
+              <w:left w:w="225" w:type="dxa"/>
+              <w:bottom w:w="75" w:type="dxa"/>
+              <w:right w:w="225" w:type="dxa"/>
+            </w:tcMar>
+            <w:vAlign w:val="center"/>
+            <w:hideMark/>
+          </w:tcPr>
+          <w:p>
+            <w:pPr>
+              <w:widowControl/>
+              <w:wordWrap/>
+              <w:autoSpaceDE/>
+              <w:autoSpaceDN/>
+              <w:spacing w:after="0" w:line="360" w:lineRule="atLeast"/>
+              <w:jc w:val="left"/>
+              <w:rPr>
+                <w:rFonts w:ascii="Arial" w:eastAsia="굴림" w:hAnsi="Arial" w:cs="Arial"/>
+                <w:color w:val="666666"/>
+                <w:kern w:val="0"/>
+                <w:sz w:val="18"/>
+                <w:szCs w:val="18"/>
+              </w:rPr>
+            </w:pPr>
+            <w:r>
+              <w:rPr>
+                <w:rFonts w:ascii="Arial" w:eastAsia="굴림" w:hAnsi="Arial" w:cs="Arial"/>
+                <w:color w:val="666666"/>
+                <w:kern w:val="0"/>
+                <w:sz w:val="18"/>
+                <w:szCs w:val="18"/>
+              </w:rPr>
+              <w:t>channel</w:t>
+            </w:r>
+          </w:p>
+        </w:tc>
+        <w:tc>
+          <w:tcPr>
+            <w:tcW w:w="0" w:type="auto"/>
+            <w:tcBorders>
+              <w:top w:val="single" w:sz="6" w:space="0" w:color="EFF2F4"/>
+              <w:left w:val="outset" w:sz="2" w:space="0" w:color="auto"/>
+              <w:bottom w:val="outset" w:sz="2" w:space="0" w:color="auto"/>
+              <w:right w:val="outset" w:sz="2" w:space="0" w:color="auto"/>
+            </w:tcBorders>
+            <w:tcMar>
+              <w:top w:w="75" w:type="dxa"/>
+              <w:left w:w="225" w:type="dxa"/>
+              <w:bottom w:w="75" w:type="dxa"/>
+              <w:right w:w="225" w:type="dxa"/>
+            </w:tcMar>
+            <w:vAlign w:val="center"/>
+            <w:hideMark/>
+          </w:tcPr>
+          <w:p>
+            <w:pPr>
+              <w:widowControl/>
+              <w:wordWrap/>
+              <w:autoSpaceDE/>
+              <w:autoSpaceDN/>
+              <w:spacing w:after="0" w:line="360" w:lineRule="atLeast"/>
+              <w:jc w:val="left"/>
+              <w:rPr>
+                <w:rFonts w:ascii="Arial" w:eastAsia="굴림" w:hAnsi="Arial" w:cs="Arial"/>
+                <w:color w:val="666666"/>
+                <w:kern w:val="0"/>
+                <w:sz w:val="18"/>
+                <w:szCs w:val="18"/>
+              </w:rPr>
+            </w:pPr>
+            <w:r>
+              <w:rPr>
+                <w:rFonts w:ascii="Arial" w:eastAsia="굴림" w:hAnsi="Arial" w:cs="Arial"/>
+                <w:color w:val="666666"/>
+                <w:kern w:val="0"/>
+                <w:sz w:val="18"/>
+                <w:szCs w:val="18"/>
+              </w:rPr>
+              <w:t>-</w:t>
+            </w:r>
+          </w:p>
+        </w:tc>
+        <w:tc>
+          <w:tcPr>
+            <w:tcW w:w="6134" w:type="dxa"/>
+            <w:tcBorders>
+              <w:top w:val="single" w:sz="6" w:space="0" w:color="EFF2F4"/>
+              <w:left w:val="outset" w:sz="2" w:space="0" w:color="auto"/>
+              <w:bottom w:val="outset" w:sz="2" w:space="0" w:color="auto"/>
+              <w:right w:val="outset" w:sz="2" w:space="0" w:color="auto"/>
+            </w:tcBorders>
+            <w:tcMar>
+              <w:top w:w="75" w:type="dxa"/>
+              <w:left w:w="225" w:type="dxa"/>
+              <w:bottom w:w="75" w:type="dxa"/>
+              <w:right w:w="225" w:type="dxa"/>
+            </w:tcMar>
+            <w:vAlign w:val="center"/>
+            <w:hideMark/>
+          </w:tcPr>
+          <w:p>
+            <w:pPr>
+              <w:widowControl/>
+              <w:wordWrap/>
+              <w:autoSpaceDE/>
+              <w:autoSpaceDN/>
+              <w:spacing w:after="0" w:line="360" w:lineRule="atLeast"/>
+              <w:jc w:val="left"/>
+              <w:rPr>
+                <w:rFonts w:ascii="Arial" w:eastAsia="굴림" w:hAnsi="Arial" w:cs="Arial"/>
+                <w:color w:val="666666"/>
+                <w:kern w:val="0"/>
+                <w:sz w:val="18"/>
+                <w:szCs w:val="18"/>
+              </w:rPr>
+            </w:pPr>
+            <w:r>
+              <w:rPr>
+                <w:rFonts w:ascii="Arial" w:eastAsia="굴림" w:hAnsi="Arial" w:cs="Arial"/>
+                <w:color w:val="666666"/>
+                <w:kern w:val="0"/>
+                <w:sz w:val="18"/>
+                <w:szCs w:val="18"/>
+              </w:rPr>
+              <w:t>검색</w:t>
+            </w:r>
+            <w:r>
+              <w:rPr>
+                <w:rFonts w:ascii="Arial" w:eastAsia="굴림" w:hAnsi="Arial" w:cs="Arial"/>
+                <w:color w:val="666666"/>
+                <w:kern w:val="0"/>
+                <w:sz w:val="18"/>
+                <w:szCs w:val="18"/>
+              </w:rPr>
+              <w:t xml:space="preserve"> </w:t>
+            </w:r>
+            <w:r>
+              <w:rPr>
+                <w:rFonts w:ascii="Arial" w:eastAsia="굴림" w:hAnsi="Arial" w:cs="Arial"/>
+                <w:color w:val="666666"/>
+                <w:kern w:val="0"/>
+                <w:sz w:val="18"/>
+                <w:szCs w:val="18"/>
+              </w:rPr>
+              <w:t>결과를</w:t>
+            </w:r>
+            <w:r>
+              <w:rPr>
+                <w:rFonts w:ascii="Arial" w:eastAsia="굴림" w:hAnsi="Arial" w:cs="Arial"/>
+                <w:color w:val="666666"/>
+                <w:kern w:val="0"/>
+                <w:sz w:val="18"/>
+                <w:szCs w:val="18"/>
+              </w:rPr>
+              <w:t xml:space="preserve"> </w:t>
+            </w:r>
+            <w:r>
+              <w:rPr>
+                <w:rFonts w:ascii="Arial" w:eastAsia="굴림" w:hAnsi="Arial" w:cs="Arial"/>
+                <w:color w:val="666666"/>
+                <w:kern w:val="0"/>
+                <w:sz w:val="18"/>
+                <w:szCs w:val="18"/>
+              </w:rPr>
+              <w:t>포함하는</w:t>
+            </w:r>
+            <w:r>
+              <w:rPr>
+                <w:rFonts w:ascii="Arial" w:eastAsia="굴림" w:hAnsi="Arial" w:cs="Arial"/>
+                <w:color w:val="666666"/>
+                <w:kern w:val="0"/>
+                <w:sz w:val="18"/>
+                <w:szCs w:val="18"/>
+              </w:rPr>
+              <w:t xml:space="preserve"> </w:t>
+            </w:r>
+            <w:r>
+              <w:rPr>
+                <w:rFonts w:ascii="Arial" w:eastAsia="굴림" w:hAnsi="Arial" w:cs="Arial"/>
+                <w:color w:val="666666"/>
+                <w:kern w:val="0"/>
+                <w:sz w:val="18"/>
+                <w:szCs w:val="18"/>
+              </w:rPr>
+              <w:t>컨테이너입니다</w:t>
+            </w:r>
+            <w:r>
+              <w:rPr>
+                <w:rFonts w:ascii="Arial" w:eastAsia="굴림" w:hAnsi="Arial" w:cs="Arial"/>
+                <w:color w:val="666666"/>
+                <w:kern w:val="0"/>
+                <w:sz w:val="18"/>
+                <w:szCs w:val="18"/>
+              </w:rPr>
+              <w:t xml:space="preserve">. </w:t>
+            </w:r>
+            <w:r>
+              <w:rPr>
+                <w:rFonts w:ascii="Arial" w:eastAsia="굴림" w:hAnsi="Arial" w:cs="Arial"/>
+                <w:color w:val="666666"/>
+                <w:kern w:val="0"/>
+                <w:sz w:val="18"/>
+                <w:szCs w:val="18"/>
+              </w:rPr>
+              <w:t>이</w:t>
+            </w:r>
+            <w:r>
+              <w:rPr>
+                <w:rFonts w:ascii="Arial" w:eastAsia="굴림" w:hAnsi="Arial" w:cs="Arial"/>
+                <w:color w:val="666666"/>
+                <w:kern w:val="0"/>
+                <w:sz w:val="18"/>
+                <w:szCs w:val="18"/>
+              </w:rPr>
+              <w:t xml:space="preserve"> </w:t>
+            </w:r>
+            <w:r>
+              <w:rPr>
+                <w:rFonts w:ascii="Arial" w:eastAsia="굴림" w:hAnsi="Arial" w:cs="Arial"/>
+                <w:color w:val="666666"/>
+                <w:kern w:val="0"/>
+                <w:sz w:val="18"/>
+                <w:szCs w:val="18"/>
+              </w:rPr>
+              <w:t>안에</w:t>
+            </w:r>
+            <w:r>
+              <w:rPr>
+                <w:rFonts w:ascii="Arial" w:eastAsia="굴림" w:hAnsi="Arial" w:cs="Arial"/>
+                <w:color w:val="666666"/>
+                <w:kern w:val="0"/>
+                <w:sz w:val="18"/>
+                <w:szCs w:val="18"/>
+              </w:rPr>
+              <w:t xml:space="preserve"> </w:t>
+            </w:r>
+            <w:r>
+              <w:rPr>
+                <w:rFonts w:ascii="Arial" w:eastAsia="굴림" w:hAnsi="Arial" w:cs="Arial"/>
+                <w:color w:val="666666"/>
+                <w:kern w:val="0"/>
+                <w:sz w:val="18"/>
+                <w:szCs w:val="18"/>
+              </w:rPr>
+              <w:t>있는</w:t>
+            </w:r>
+            <w:r>
+              <w:rPr>
+                <w:rFonts w:ascii="Arial" w:eastAsia="굴림" w:hAnsi="Arial" w:cs="Arial"/>
+                <w:color w:val="666666"/>
+                <w:kern w:val="0"/>
+                <w:sz w:val="18"/>
+                <w:szCs w:val="18"/>
+              </w:rPr>
+              <w:t xml:space="preserve"> title, link, description </w:t>
+            </w:r>
+            <w:r>
+              <w:rPr>
+                <w:rFonts w:ascii="Arial" w:eastAsia="굴림" w:hAnsi="Arial" w:cs="Arial"/>
+                <w:color w:val="666666"/>
+                <w:kern w:val="0"/>
+                <w:sz w:val="18"/>
+                <w:szCs w:val="18"/>
+              </w:rPr>
+              <w:t>등의</w:t>
+            </w:r>
+            <w:r>
+              <w:rPr>
+                <w:rFonts w:ascii="Arial" w:eastAsia="굴림" w:hAnsi="Arial" w:cs="Arial"/>
+                <w:color w:val="666666"/>
+                <w:kern w:val="0"/>
+                <w:sz w:val="18"/>
+                <w:szCs w:val="18"/>
+              </w:rPr>
+              <w:t xml:space="preserve"> </w:t>
+            </w:r>
+            <w:r>
+              <w:rPr>
+                <w:rFonts w:ascii="Arial" w:eastAsia="굴림" w:hAnsi="Arial" w:cs="Arial"/>
+                <w:color w:val="666666"/>
+                <w:kern w:val="0"/>
+                <w:sz w:val="18"/>
+                <w:szCs w:val="18"/>
+              </w:rPr>
+              <w:t>항목은</w:t>
+            </w:r>
+            <w:r>
+              <w:rPr>
+                <w:rFonts w:ascii="Arial" w:eastAsia="굴림" w:hAnsi="Arial" w:cs="Arial"/>
+                <w:color w:val="666666"/>
+                <w:kern w:val="0"/>
+                <w:sz w:val="18"/>
+                <w:szCs w:val="18"/>
+              </w:rPr>
+              <w:t xml:space="preserve"> </w:t>
+            </w:r>
+            <w:r>
+              <w:rPr>
+                <w:rFonts w:ascii="Arial" w:eastAsia="굴림" w:hAnsi="Arial" w:cs="Arial"/>
+                <w:color w:val="666666"/>
+                <w:kern w:val="0"/>
+                <w:sz w:val="18"/>
+                <w:szCs w:val="18"/>
+              </w:rPr>
+              <w:t>참고용으로</w:t>
+            </w:r>
+            <w:r>
+              <w:rPr>
+                <w:rFonts w:ascii="Arial" w:eastAsia="굴림" w:hAnsi="Arial" w:cs="Arial"/>
+                <w:color w:val="666666"/>
+                <w:kern w:val="0"/>
+                <w:sz w:val="18"/>
+                <w:szCs w:val="18"/>
+              </w:rPr>
+              <w:t> </w:t>
+            </w:r>
+            <w:r>
+              <w:rPr>
+                <w:rFonts w:ascii="Arial" w:eastAsia="굴림" w:hAnsi="Arial" w:cs="Arial"/>
+                <w:color w:val="666666"/>
+                <w:kern w:val="0"/>
+                <w:sz w:val="18"/>
+                <w:szCs w:val="18"/>
+              </w:rPr>
+              <w:br/>
+            </w:r>
+            <w:r>
+              <w:rPr>
+                <w:rFonts w:ascii="Arial" w:eastAsia="굴림" w:hAnsi="Arial" w:cs="Arial"/>
+                <w:color w:val="666666"/>
+                <w:kern w:val="0"/>
+                <w:sz w:val="18"/>
+                <w:szCs w:val="18"/>
+              </w:rPr>
+              <w:t>무시해도</w:t>
+            </w:r>
+            <w:r>
+              <w:rPr>
+                <w:rFonts w:ascii="Arial" w:eastAsia="굴림" w:hAnsi="Arial" w:cs="Arial"/>
+                <w:color w:val="666666"/>
+                <w:kern w:val="0"/>
+                <w:sz w:val="18"/>
+                <w:szCs w:val="18"/>
+              </w:rPr>
+              <w:t xml:space="preserve"> </w:t>
+            </w:r>
+            <w:r>
+              <w:rPr>
+                <w:rFonts w:ascii="Arial" w:eastAsia="굴림" w:hAnsi="Arial" w:cs="Arial"/>
+                <w:color w:val="666666"/>
+                <w:kern w:val="0"/>
+                <w:sz w:val="18"/>
+                <w:szCs w:val="18"/>
+              </w:rPr>
+              <w:t>무방합니다</w:t>
+            </w:r>
+            <w:r>
+              <w:rPr>
+                <w:rFonts w:ascii="Arial" w:eastAsia="굴림" w:hAnsi="Arial" w:cs="Arial"/>
+                <w:color w:val="666666"/>
+                <w:kern w:val="0"/>
+                <w:sz w:val="18"/>
+                <w:szCs w:val="18"/>
+              </w:rPr>
+              <w:t>.</w:t>
+            </w:r>
+          </w:p>
+        </w:tc>
+      </w:tr>
+      <w:tr>
+        <w:tc>
+          <w:tcPr>
+            <w:tcW w:w="0" w:type="auto"/>
+            <w:tcBorders>
+              <w:top w:val="single" w:sz="6" w:space="0" w:color="EFF2F4"/>
+              <w:left w:val="outset" w:sz="2" w:space="0" w:color="auto"/>
+              <w:bottom w:val="outset" w:sz="2" w:space="0" w:color="auto"/>
+              <w:right w:val="outset" w:sz="2" w:space="0" w:color="auto"/>
+            </w:tcBorders>
+            <w:tcMar>
+              <w:top w:w="75" w:type="dxa"/>
+              <w:left w:w="225" w:type="dxa"/>
+              <w:bottom w:w="75" w:type="dxa"/>
+              <w:right w:w="225" w:type="dxa"/>
+            </w:tcMar>
+            <w:vAlign w:val="center"/>
+            <w:hideMark/>
+          </w:tcPr>
+          <w:p>
+            <w:pPr>
+              <w:widowControl/>
+              <w:wordWrap/>
+              <w:autoSpaceDE/>
+              <w:autoSpaceDN/>
+              <w:spacing w:after="0" w:line="360" w:lineRule="atLeast"/>
+              <w:jc w:val="left"/>
+              <w:rPr>
+                <w:rFonts w:ascii="Arial" w:eastAsia="굴림" w:hAnsi="Arial" w:cs="Arial"/>
+                <w:color w:val="666666"/>
+                <w:kern w:val="0"/>
+                <w:sz w:val="18"/>
+                <w:szCs w:val="18"/>
+              </w:rPr>
+            </w:pPr>
+            <w:proofErr w:type="spellStart"/>
+            <w:r>
+              <w:rPr>
+                <w:rFonts w:ascii="Arial" w:eastAsia="굴림" w:hAnsi="Arial" w:cs="Arial"/>
+                <w:color w:val="666666"/>
+                <w:kern w:val="0"/>
+                <w:sz w:val="18"/>
+                <w:szCs w:val="18"/>
+              </w:rPr>
+              <w:t>lastBuildDate</w:t>
+            </w:r>
+            <w:proofErr w:type="spellEnd"/>
+          </w:p>
+        </w:tc>
+        <w:tc>
+          <w:tcPr>
+            <w:tcW w:w="0" w:type="auto"/>
+            <w:tcBorders>
+              <w:top w:val="single" w:sz="6" w:space="0" w:color="EFF2F4"/>
+              <w:left w:val="outset" w:sz="2" w:space="0" w:color="auto"/>
+              <w:bottom w:val="outset" w:sz="2" w:space="0" w:color="auto"/>
+              <w:right w:val="outset" w:sz="2" w:space="0" w:color="auto"/>
+            </w:tcBorders>
+            <w:tcMar>
+              <w:top w:w="75" w:type="dxa"/>
+              <w:left w:w="225" w:type="dxa"/>
+              <w:bottom w:w="75" w:type="dxa"/>
+              <w:right w:w="225" w:type="dxa"/>
+            </w:tcMar>
+            <w:vAlign w:val="center"/>
+            <w:hideMark/>
+          </w:tcPr>
+          <w:p>
+            <w:pPr>
+              <w:widowControl/>
+              <w:wordWrap/>
+              <w:autoSpaceDE/>
+              <w:autoSpaceDN/>
+              <w:spacing w:after="0" w:line="360" w:lineRule="atLeast"/>
+              <w:jc w:val="left"/>
+              <w:rPr>
+                <w:rFonts w:ascii="Arial" w:eastAsia="굴림" w:hAnsi="Arial" w:cs="Arial"/>
+                <w:color w:val="666666"/>
+                <w:kern w:val="0"/>
+                <w:sz w:val="18"/>
+                <w:szCs w:val="18"/>
+              </w:rPr>
+            </w:pPr>
+            <w:proofErr w:type="spellStart"/>
+            <w:r>
+              <w:rPr>
+                <w:rFonts w:ascii="Arial" w:eastAsia="굴림" w:hAnsi="Arial" w:cs="Arial"/>
+                <w:color w:val="666666"/>
+                <w:kern w:val="0"/>
+                <w:sz w:val="18"/>
+                <w:szCs w:val="18"/>
+              </w:rPr>
+              <w:t>datetime</w:t>
+            </w:r>
+            <w:proofErr w:type="spellEnd"/>
+          </w:p>
+        </w:tc>
+        <w:tc>
+          <w:tcPr>
+            <w:tcW w:w="6134" w:type="dxa"/>
+            <w:tcBorders>
+              <w:top w:val="single" w:sz="6" w:space="0" w:color="EFF2F4"/>
+              <w:left w:val="outset" w:sz="2" w:space="0" w:color="auto"/>
+              <w:bottom w:val="outset" w:sz="2" w:space="0" w:color="auto"/>
+              <w:right w:val="outset" w:sz="2" w:space="0" w:color="auto"/>
+            </w:tcBorders>
+            <w:tcMar>
+              <w:top w:w="75" w:type="dxa"/>
+              <w:left w:w="225" w:type="dxa"/>
+              <w:bottom w:w="75" w:type="dxa"/>
+              <w:right w:w="225" w:type="dxa"/>
+            </w:tcMar>
+            <w:vAlign w:val="center"/>
+            <w:hideMark/>
+          </w:tcPr>
+          <w:p>
+            <w:pPr>
+              <w:widowControl/>
+              <w:wordWrap/>
+              <w:autoSpaceDE/>
+              <w:autoSpaceDN/>
+              <w:spacing w:after="0" w:line="360" w:lineRule="atLeast"/>
+              <w:jc w:val="left"/>
+              <w:rPr>
+                <w:rFonts w:ascii="Arial" w:eastAsia="굴림" w:hAnsi="Arial" w:cs="Arial"/>
+                <w:color w:val="666666"/>
+                <w:kern w:val="0"/>
+                <w:sz w:val="18"/>
+                <w:szCs w:val="18"/>
+              </w:rPr>
+            </w:pPr>
+            <w:r>
+              <w:rPr>
+                <w:rFonts w:ascii="Arial" w:eastAsia="굴림" w:hAnsi="Arial" w:cs="Arial"/>
+                <w:color w:val="666666"/>
+                <w:kern w:val="0"/>
+                <w:sz w:val="18"/>
+                <w:szCs w:val="18"/>
+              </w:rPr>
+              <w:t>검색</w:t>
+            </w:r>
+            <w:r>
+              <w:rPr>
+                <w:rFonts w:ascii="Arial" w:eastAsia="굴림" w:hAnsi="Arial" w:cs="Arial"/>
+                <w:color w:val="666666"/>
+                <w:kern w:val="0"/>
+                <w:sz w:val="18"/>
+                <w:szCs w:val="18"/>
+              </w:rPr>
+              <w:t xml:space="preserve"> </w:t>
+            </w:r>
+            <w:r>
+              <w:rPr>
+                <w:rFonts w:ascii="Arial" w:eastAsia="굴림" w:hAnsi="Arial" w:cs="Arial"/>
+                <w:color w:val="666666"/>
+                <w:kern w:val="0"/>
+                <w:sz w:val="18"/>
+                <w:szCs w:val="18"/>
+              </w:rPr>
+              <w:t>결과를</w:t>
+            </w:r>
+            <w:r>
+              <w:rPr>
+                <w:rFonts w:ascii="Arial" w:eastAsia="굴림" w:hAnsi="Arial" w:cs="Arial"/>
+                <w:color w:val="666666"/>
+                <w:kern w:val="0"/>
+                <w:sz w:val="18"/>
+                <w:szCs w:val="18"/>
+              </w:rPr>
+              <w:t xml:space="preserve"> </w:t>
+            </w:r>
+            <w:r>
+              <w:rPr>
+                <w:rFonts w:ascii="Arial" w:eastAsia="굴림" w:hAnsi="Arial" w:cs="Arial"/>
+                <w:color w:val="666666"/>
+                <w:kern w:val="0"/>
+                <w:sz w:val="18"/>
+                <w:szCs w:val="18"/>
+              </w:rPr>
+              <w:t>생성한</w:t>
+            </w:r>
+            <w:r>
+              <w:rPr>
+                <w:rFonts w:ascii="Arial" w:eastAsia="굴림" w:hAnsi="Arial" w:cs="Arial"/>
+                <w:color w:val="666666"/>
+                <w:kern w:val="0"/>
+                <w:sz w:val="18"/>
+                <w:szCs w:val="18"/>
+              </w:rPr>
+              <w:t xml:space="preserve"> </w:t>
+            </w:r>
+            <w:r>
+              <w:rPr>
+                <w:rFonts w:ascii="Arial" w:eastAsia="굴림" w:hAnsi="Arial" w:cs="Arial"/>
+                <w:color w:val="666666"/>
+                <w:kern w:val="0"/>
+                <w:sz w:val="18"/>
+                <w:szCs w:val="18"/>
+              </w:rPr>
+              <w:t>시간입니다</w:t>
+            </w:r>
+            <w:r>
+              <w:rPr>
+                <w:rFonts w:ascii="Arial" w:eastAsia="굴림" w:hAnsi="Arial" w:cs="Arial"/>
+                <w:color w:val="666666"/>
+                <w:kern w:val="0"/>
+                <w:sz w:val="18"/>
+                <w:szCs w:val="18"/>
+              </w:rPr>
+              <w:t>.</w:t>
+            </w:r>
+          </w:p>
+        </w:tc>
+      </w:tr>
+      <w:tr>
+        <w:tc>
+          <w:tcPr>
+            <w:tcW w:w="0" w:type="auto"/>
+            <w:tcBorders>
+              <w:top w:val="single" w:sz="6" w:space="0" w:color="EFF2F4"/>
+              <w:left w:val="outset" w:sz="2" w:space="0" w:color="auto"/>
+              <w:bottom w:val="outset" w:sz="2" w:space="0" w:color="auto"/>
+              <w:right w:val="outset" w:sz="2" w:space="0" w:color="auto"/>
+            </w:tcBorders>
+            <w:tcMar>
+              <w:top w:w="75" w:type="dxa"/>
+              <w:left w:w="225" w:type="dxa"/>
+              <w:bottom w:w="75" w:type="dxa"/>
+              <w:right w:w="225" w:type="dxa"/>
+            </w:tcMar>
+            <w:vAlign w:val="center"/>
+            <w:hideMark/>
+          </w:tcPr>
+          <w:p>
+            <w:pPr>
+              <w:widowControl/>
+              <w:wordWrap/>
+              <w:autoSpaceDE/>
+              <w:autoSpaceDN/>
+              <w:spacing w:after="0" w:line="360" w:lineRule="atLeast"/>
+              <w:jc w:val="left"/>
+              <w:rPr>
+                <w:rFonts w:ascii="Arial" w:eastAsia="굴림" w:hAnsi="Arial" w:cs="Arial"/>
+                <w:color w:val="666666"/>
+                <w:kern w:val="0"/>
+                <w:sz w:val="18"/>
+                <w:szCs w:val="18"/>
+              </w:rPr>
+            </w:pPr>
+            <w:r>
+              <w:rPr>
+                <w:rFonts w:ascii="Arial" w:eastAsia="굴림" w:hAnsi="Arial" w:cs="Arial"/>
+                <w:color w:val="666666"/>
+                <w:kern w:val="0"/>
+                <w:sz w:val="18"/>
+                <w:szCs w:val="18"/>
+              </w:rPr>
+              <w:t>total</w:t>
+            </w:r>
+          </w:p>
+        </w:tc>
+        <w:tc>
+          <w:tcPr>
+            <w:tcW w:w="0" w:type="auto"/>
+            <w:tcBorders>
+              <w:top w:val="single" w:sz="6" w:space="0" w:color="EFF2F4"/>
+              <w:left w:val="outset" w:sz="2" w:space="0" w:color="auto"/>
+              <w:bottom w:val="outset" w:sz="2" w:space="0" w:color="auto"/>
+              <w:right w:val="outset" w:sz="2" w:space="0" w:color="auto"/>
+            </w:tcBorders>
+            <w:tcMar>
+              <w:top w:w="75" w:type="dxa"/>
+              <w:left w:w="225" w:type="dxa"/>
+              <w:bottom w:w="75" w:type="dxa"/>
+              <w:right w:w="225" w:type="dxa"/>
+            </w:tcMar>
+            <w:vAlign w:val="center"/>
+            <w:hideMark/>
+          </w:tcPr>
+          <w:p>
+            <w:pPr>
+              <w:widowControl/>
+              <w:wordWrap/>
+              <w:autoSpaceDE/>
+              <w:autoSpaceDN/>
+              <w:spacing w:after="0" w:line="360" w:lineRule="atLeast"/>
+              <w:jc w:val="left"/>
+              <w:rPr>
+                <w:rFonts w:ascii="Arial" w:eastAsia="굴림" w:hAnsi="Arial" w:cs="Arial"/>
+                <w:color w:val="666666"/>
+                <w:kern w:val="0"/>
+                <w:sz w:val="18"/>
+                <w:szCs w:val="18"/>
+              </w:rPr>
+            </w:pPr>
+            <w:r>
+              <w:rPr>
+                <w:rFonts w:ascii="Arial" w:eastAsia="굴림" w:hAnsi="Arial" w:cs="Arial"/>
+                <w:color w:val="666666"/>
+                <w:kern w:val="0"/>
+                <w:sz w:val="18"/>
+                <w:szCs w:val="18"/>
+              </w:rPr>
+              <w:t>integer</w:t>
+            </w:r>
+          </w:p>
+        </w:tc>
+        <w:tc>
+          <w:tcPr>
+            <w:tcW w:w="6134" w:type="dxa"/>
+            <w:tcBorders>
+              <w:top w:val="single" w:sz="6" w:space="0" w:color="EFF2F4"/>
+              <w:left w:val="outset" w:sz="2" w:space="0" w:color="auto"/>
+              <w:bottom w:val="outset" w:sz="2" w:space="0" w:color="auto"/>
+              <w:right w:val="outset" w:sz="2" w:space="0" w:color="auto"/>
+            </w:tcBorders>
+            <w:tcMar>
+              <w:top w:w="75" w:type="dxa"/>
+              <w:left w:w="225" w:type="dxa"/>
+              <w:bottom w:w="75" w:type="dxa"/>
+              <w:right w:w="225" w:type="dxa"/>
+            </w:tcMar>
+            <w:vAlign w:val="center"/>
+            <w:hideMark/>
+          </w:tcPr>
+          <w:p>
+            <w:pPr>
+              <w:widowControl/>
+              <w:wordWrap/>
+              <w:autoSpaceDE/>
+              <w:autoSpaceDN/>
+              <w:spacing w:after="0" w:line="360" w:lineRule="atLeast"/>
+              <w:jc w:val="left"/>
+              <w:rPr>
+                <w:rFonts w:ascii="Arial" w:eastAsia="굴림" w:hAnsi="Arial" w:cs="Arial"/>
+                <w:color w:val="666666"/>
+                <w:kern w:val="0"/>
+                <w:sz w:val="18"/>
+                <w:szCs w:val="18"/>
+              </w:rPr>
+            </w:pPr>
+            <w:r>
+              <w:rPr>
+                <w:rFonts w:ascii="Arial" w:eastAsia="굴림" w:hAnsi="Arial" w:cs="Arial"/>
+                <w:color w:val="666666"/>
+                <w:kern w:val="0"/>
+                <w:sz w:val="18"/>
+                <w:szCs w:val="18"/>
+              </w:rPr>
+              <w:t>검색</w:t>
+            </w:r>
+            <w:r>
+              <w:rPr>
+                <w:rFonts w:ascii="Arial" w:eastAsia="굴림" w:hAnsi="Arial" w:cs="Arial"/>
+                <w:color w:val="666666"/>
+                <w:kern w:val="0"/>
+                <w:sz w:val="18"/>
+                <w:szCs w:val="18"/>
+              </w:rPr>
+              <w:t xml:space="preserve"> </w:t>
+            </w:r>
+            <w:r>
+              <w:rPr>
+                <w:rFonts w:ascii="Arial" w:eastAsia="굴림" w:hAnsi="Arial" w:cs="Arial"/>
+                <w:color w:val="666666"/>
+                <w:kern w:val="0"/>
+                <w:sz w:val="18"/>
+                <w:szCs w:val="18"/>
+              </w:rPr>
+              <w:t>결과</w:t>
+            </w:r>
+            <w:r>
+              <w:rPr>
+                <w:rFonts w:ascii="Arial" w:eastAsia="굴림" w:hAnsi="Arial" w:cs="Arial"/>
+                <w:color w:val="666666"/>
+                <w:kern w:val="0"/>
+                <w:sz w:val="18"/>
+                <w:szCs w:val="18"/>
+              </w:rPr>
+              <w:t xml:space="preserve"> </w:t>
+            </w:r>
+            <w:r>
+              <w:rPr>
+                <w:rFonts w:ascii="Arial" w:eastAsia="굴림" w:hAnsi="Arial" w:cs="Arial"/>
+                <w:color w:val="666666"/>
+                <w:kern w:val="0"/>
+                <w:sz w:val="18"/>
+                <w:szCs w:val="18"/>
+              </w:rPr>
+              <w:t>문서의</w:t>
+            </w:r>
+            <w:r>
+              <w:rPr>
+                <w:rFonts w:ascii="Arial" w:eastAsia="굴림" w:hAnsi="Arial" w:cs="Arial"/>
+                <w:color w:val="666666"/>
+                <w:kern w:val="0"/>
+                <w:sz w:val="18"/>
+                <w:szCs w:val="18"/>
+              </w:rPr>
+              <w:t xml:space="preserve"> </w:t>
+            </w:r>
+            <w:r>
+              <w:rPr>
+                <w:rFonts w:ascii="Arial" w:eastAsia="굴림" w:hAnsi="Arial" w:cs="Arial"/>
+                <w:color w:val="666666"/>
+                <w:kern w:val="0"/>
+                <w:sz w:val="18"/>
+                <w:szCs w:val="18"/>
+              </w:rPr>
+              <w:t>총</w:t>
+            </w:r>
+            <w:r>
+              <w:rPr>
+                <w:rFonts w:ascii="Arial" w:eastAsia="굴림" w:hAnsi="Arial" w:cs="Arial"/>
+                <w:color w:val="666666"/>
+                <w:kern w:val="0"/>
+                <w:sz w:val="18"/>
+                <w:szCs w:val="18"/>
+              </w:rPr>
+              <w:t xml:space="preserve"> </w:t>
+            </w:r>
+            <w:r>
+              <w:rPr>
+                <w:rFonts w:ascii="Arial" w:eastAsia="굴림" w:hAnsi="Arial" w:cs="Arial"/>
+                <w:color w:val="666666"/>
+                <w:kern w:val="0"/>
+                <w:sz w:val="18"/>
+                <w:szCs w:val="18"/>
+              </w:rPr>
+              <w:t>개수를</w:t>
+            </w:r>
+            <w:r>
+              <w:rPr>
+                <w:rFonts w:ascii="Arial" w:eastAsia="굴림" w:hAnsi="Arial" w:cs="Arial"/>
+                <w:color w:val="666666"/>
+                <w:kern w:val="0"/>
+                <w:sz w:val="18"/>
+                <w:szCs w:val="18"/>
+              </w:rPr>
+              <w:t xml:space="preserve"> </w:t>
+            </w:r>
+            <w:r>
+              <w:rPr>
+                <w:rFonts w:ascii="Arial" w:eastAsia="굴림" w:hAnsi="Arial" w:cs="Arial"/>
+                <w:color w:val="666666"/>
+                <w:kern w:val="0"/>
+                <w:sz w:val="18"/>
+                <w:szCs w:val="18"/>
+              </w:rPr>
+              <w:t>의미합니다</w:t>
+            </w:r>
+            <w:r>
+              <w:rPr>
+                <w:rFonts w:ascii="Arial" w:eastAsia="굴림" w:hAnsi="Arial" w:cs="Arial"/>
+                <w:color w:val="666666"/>
+                <w:kern w:val="0"/>
+                <w:sz w:val="18"/>
+                <w:szCs w:val="18"/>
+              </w:rPr>
+              <w:t>.</w:t>
+            </w:r>
+          </w:p>
+        </w:tc>
+      </w:tr>
+      <w:tr>
+        <w:tc>
+          <w:tcPr>
+            <w:tcW w:w="0" w:type="auto"/>
+            <w:tcBorders>
+              <w:top w:val="single" w:sz="6" w:space="0" w:color="EFF2F4"/>
+              <w:left w:val="outset" w:sz="2" w:space="0" w:color="auto"/>
+              <w:bottom w:val="outset" w:sz="2" w:space="0" w:color="auto"/>
+              <w:right w:val="outset" w:sz="2" w:space="0" w:color="auto"/>
+            </w:tcBorders>
+            <w:tcMar>
+              <w:top w:w="75" w:type="dxa"/>
+              <w:left w:w="225" w:type="dxa"/>
+              <w:bottom w:w="75" w:type="dxa"/>
+              <w:right w:w="225" w:type="dxa"/>
+            </w:tcMar>
+            <w:vAlign w:val="center"/>
+            <w:hideMark/>
+          </w:tcPr>
+          <w:p>
+            <w:pPr>
+              <w:widowControl/>
+              <w:wordWrap/>
+              <w:autoSpaceDE/>
+              <w:autoSpaceDN/>
+              <w:spacing w:after="0" w:line="360" w:lineRule="atLeast"/>
+              <w:jc w:val="left"/>
+              <w:rPr>
+                <w:rFonts w:ascii="Arial" w:eastAsia="굴림" w:hAnsi="Arial" w:cs="Arial"/>
+                <w:color w:val="666666"/>
+                <w:kern w:val="0"/>
+                <w:sz w:val="18"/>
+                <w:szCs w:val="18"/>
+              </w:rPr>
+            </w:pPr>
+            <w:r>
+              <w:rPr>
+                <w:rFonts w:ascii="Arial" w:eastAsia="굴림" w:hAnsi="Arial" w:cs="Arial"/>
+                <w:color w:val="666666"/>
+                <w:kern w:val="0"/>
+                <w:sz w:val="18"/>
+                <w:szCs w:val="18"/>
+              </w:rPr>
+              <w:t>start</w:t>
+            </w:r>
+          </w:p>
+        </w:tc>
+        <w:tc>
+          <w:tcPr>
+            <w:tcW w:w="0" w:type="auto"/>
+            <w:tcBorders>
+              <w:top w:val="single" w:sz="6" w:space="0" w:color="EFF2F4"/>
+              <w:left w:val="outset" w:sz="2" w:space="0" w:color="auto"/>
+              <w:bottom w:val="outset" w:sz="2" w:space="0" w:color="auto"/>
+              <w:right w:val="outset" w:sz="2" w:space="0" w:color="auto"/>
+            </w:tcBorders>
+            <w:tcMar>
+              <w:top w:w="75" w:type="dxa"/>
+              <w:left w:w="225" w:type="dxa"/>
+              <w:bottom w:w="75" w:type="dxa"/>
+              <w:right w:w="225" w:type="dxa"/>
+            </w:tcMar>
+            <w:vAlign w:val="center"/>
+            <w:hideMark/>
+          </w:tcPr>
+          <w:p>
+            <w:pPr>
+              <w:widowControl/>
+              <w:wordWrap/>
+              <w:autoSpaceDE/>
+              <w:autoSpaceDN/>
+              <w:spacing w:after="0" w:line="360" w:lineRule="atLeast"/>
+              <w:jc w:val="left"/>
+              <w:rPr>
+                <w:rFonts w:ascii="Arial" w:eastAsia="굴림" w:hAnsi="Arial" w:cs="Arial"/>
+                <w:color w:val="666666"/>
+                <w:kern w:val="0"/>
+                <w:sz w:val="18"/>
+                <w:szCs w:val="18"/>
+              </w:rPr>
+            </w:pPr>
+            <w:r>
+              <w:rPr>
+                <w:rFonts w:ascii="Arial" w:eastAsia="굴림" w:hAnsi="Arial" w:cs="Arial"/>
+                <w:color w:val="666666"/>
+                <w:kern w:val="0"/>
+                <w:sz w:val="18"/>
+                <w:szCs w:val="18"/>
+              </w:rPr>
+              <w:t>integer</w:t>
+            </w:r>
+          </w:p>
+        </w:tc>
+        <w:tc>
+          <w:tcPr>
+            <w:tcW w:w="6134" w:type="dxa"/>
+            <w:tcBorders>
+              <w:top w:val="single" w:sz="6" w:space="0" w:color="EFF2F4"/>
+              <w:left w:val="outset" w:sz="2" w:space="0" w:color="auto"/>
+              <w:bottom w:val="outset" w:sz="2" w:space="0" w:color="auto"/>
+              <w:right w:val="outset" w:sz="2" w:space="0" w:color="auto"/>
+            </w:tcBorders>
+            <w:tcMar>
+              <w:top w:w="75" w:type="dxa"/>
+              <w:left w:w="225" w:type="dxa"/>
+              <w:bottom w:w="75" w:type="dxa"/>
+              <w:right w:w="225" w:type="dxa"/>
+            </w:tcMar>
+            <w:vAlign w:val="center"/>
+            <w:hideMark/>
+          </w:tcPr>
+          <w:p>
+            <w:pPr>
+              <w:widowControl/>
+              <w:wordWrap/>
+              <w:autoSpaceDE/>
+              <w:autoSpaceDN/>
+              <w:spacing w:after="0" w:line="360" w:lineRule="atLeast"/>
+              <w:jc w:val="left"/>
+              <w:rPr>
+                <w:rFonts w:ascii="Arial" w:eastAsia="굴림" w:hAnsi="Arial" w:cs="Arial"/>
+                <w:color w:val="666666"/>
+                <w:kern w:val="0"/>
+                <w:sz w:val="18"/>
+                <w:szCs w:val="18"/>
+              </w:rPr>
+            </w:pPr>
+            <w:r>
+              <w:rPr>
+                <w:rFonts w:ascii="Arial" w:eastAsia="굴림" w:hAnsi="Arial" w:cs="Arial"/>
+                <w:color w:val="666666"/>
+                <w:kern w:val="0"/>
+                <w:sz w:val="18"/>
+                <w:szCs w:val="18"/>
+              </w:rPr>
+              <w:t>검색</w:t>
+            </w:r>
+            <w:r>
+              <w:rPr>
+                <w:rFonts w:ascii="Arial" w:eastAsia="굴림" w:hAnsi="Arial" w:cs="Arial"/>
+                <w:color w:val="666666"/>
+                <w:kern w:val="0"/>
+                <w:sz w:val="18"/>
+                <w:szCs w:val="18"/>
+              </w:rPr>
+              <w:t xml:space="preserve"> </w:t>
+            </w:r>
+            <w:r>
+              <w:rPr>
+                <w:rFonts w:ascii="Arial" w:eastAsia="굴림" w:hAnsi="Arial" w:cs="Arial"/>
+                <w:color w:val="666666"/>
+                <w:kern w:val="0"/>
+                <w:sz w:val="18"/>
+                <w:szCs w:val="18"/>
+              </w:rPr>
+              <w:t>결과</w:t>
+            </w:r>
+            <w:r>
+              <w:rPr>
+                <w:rFonts w:ascii="Arial" w:eastAsia="굴림" w:hAnsi="Arial" w:cs="Arial"/>
+                <w:color w:val="666666"/>
+                <w:kern w:val="0"/>
+                <w:sz w:val="18"/>
+                <w:szCs w:val="18"/>
+              </w:rPr>
+              <w:t xml:space="preserve"> </w:t>
+            </w:r>
+            <w:r>
+              <w:rPr>
+                <w:rFonts w:ascii="Arial" w:eastAsia="굴림" w:hAnsi="Arial" w:cs="Arial"/>
+                <w:color w:val="666666"/>
+                <w:kern w:val="0"/>
+                <w:sz w:val="18"/>
+                <w:szCs w:val="18"/>
+              </w:rPr>
+              <w:t>문서</w:t>
+            </w:r>
+            <w:r>
+              <w:rPr>
+                <w:rFonts w:ascii="Arial" w:eastAsia="굴림" w:hAnsi="Arial" w:cs="Arial"/>
+                <w:color w:val="666666"/>
+                <w:kern w:val="0"/>
+                <w:sz w:val="18"/>
+                <w:szCs w:val="18"/>
+              </w:rPr>
+              <w:t xml:space="preserve"> </w:t>
+            </w:r>
+            <w:r>
+              <w:rPr>
+                <w:rFonts w:ascii="Arial" w:eastAsia="굴림" w:hAnsi="Arial" w:cs="Arial"/>
+                <w:color w:val="666666"/>
+                <w:kern w:val="0"/>
+                <w:sz w:val="18"/>
+                <w:szCs w:val="18"/>
+              </w:rPr>
+              <w:t>중</w:t>
+            </w:r>
+            <w:r>
+              <w:rPr>
+                <w:rFonts w:ascii="Arial" w:eastAsia="굴림" w:hAnsi="Arial" w:cs="Arial"/>
+                <w:color w:val="666666"/>
+                <w:kern w:val="0"/>
+                <w:sz w:val="18"/>
+                <w:szCs w:val="18"/>
+              </w:rPr>
+              <w:t xml:space="preserve">, </w:t>
+            </w:r>
+            <w:r>
+              <w:rPr>
+                <w:rFonts w:ascii="Arial" w:eastAsia="굴림" w:hAnsi="Arial" w:cs="Arial"/>
+                <w:color w:val="666666"/>
+                <w:kern w:val="0"/>
+                <w:sz w:val="18"/>
+                <w:szCs w:val="18"/>
+              </w:rPr>
+              <w:t>문서의</w:t>
+            </w:r>
+            <w:r>
+              <w:rPr>
+                <w:rFonts w:ascii="Arial" w:eastAsia="굴림" w:hAnsi="Arial" w:cs="Arial"/>
+                <w:color w:val="666666"/>
+                <w:kern w:val="0"/>
+                <w:sz w:val="18"/>
+                <w:szCs w:val="18"/>
+              </w:rPr>
+              <w:t xml:space="preserve"> </w:t>
+            </w:r>
+            <w:r>
+              <w:rPr>
+                <w:rFonts w:ascii="Arial" w:eastAsia="굴림" w:hAnsi="Arial" w:cs="Arial"/>
+                <w:color w:val="666666"/>
+                <w:kern w:val="0"/>
+                <w:sz w:val="18"/>
+                <w:szCs w:val="18"/>
+              </w:rPr>
+              <w:t>시작점을</w:t>
+            </w:r>
+            <w:r>
+              <w:rPr>
+                <w:rFonts w:ascii="Arial" w:eastAsia="굴림" w:hAnsi="Arial" w:cs="Arial"/>
+                <w:color w:val="666666"/>
+                <w:kern w:val="0"/>
+                <w:sz w:val="18"/>
+                <w:szCs w:val="18"/>
+              </w:rPr>
+              <w:t xml:space="preserve"> </w:t>
+            </w:r>
+            <w:r>
+              <w:rPr>
+                <w:rFonts w:ascii="Arial" w:eastAsia="굴림" w:hAnsi="Arial" w:cs="Arial"/>
+                <w:color w:val="666666"/>
+                <w:kern w:val="0"/>
+                <w:sz w:val="18"/>
+                <w:szCs w:val="18"/>
+              </w:rPr>
+              <w:t>의미합니다</w:t>
+            </w:r>
+            <w:r>
+              <w:rPr>
+                <w:rFonts w:ascii="Arial" w:eastAsia="굴림" w:hAnsi="Arial" w:cs="Arial"/>
+                <w:color w:val="666666"/>
+                <w:kern w:val="0"/>
+                <w:sz w:val="18"/>
+                <w:szCs w:val="18"/>
+              </w:rPr>
+              <w:t>.</w:t>
+            </w:r>
+          </w:p>
+        </w:tc>
+      </w:tr>
+      <w:tr>
+        <w:tc>
+          <w:tcPr>
+            <w:tcW w:w="0" w:type="auto"/>
+            <w:tcBorders>
+              <w:top w:val="single" w:sz="6" w:space="0" w:color="EFF2F4"/>
+              <w:left w:val="outset" w:sz="2" w:space="0" w:color="auto"/>
+              <w:bottom w:val="outset" w:sz="2" w:space="0" w:color="auto"/>
+              <w:right w:val="outset" w:sz="2" w:space="0" w:color="auto"/>
+            </w:tcBorders>
+            <w:tcMar>
+              <w:top w:w="75" w:type="dxa"/>
+              <w:left w:w="225" w:type="dxa"/>
+              <w:bottom w:w="75" w:type="dxa"/>
+              <w:right w:w="225" w:type="dxa"/>
+            </w:tcMar>
+            <w:vAlign w:val="center"/>
+            <w:hideMark/>
+          </w:tcPr>
+          <w:p>
+            <w:pPr>
+              <w:widowControl/>
+              <w:wordWrap/>
+              <w:autoSpaceDE/>
+              <w:autoSpaceDN/>
+              <w:spacing w:after="0" w:line="360" w:lineRule="atLeast"/>
+              <w:jc w:val="left"/>
+              <w:rPr>
+                <w:rFonts w:ascii="Arial" w:eastAsia="굴림" w:hAnsi="Arial" w:cs="Arial"/>
+                <w:color w:val="666666"/>
+                <w:kern w:val="0"/>
+                <w:sz w:val="18"/>
+                <w:szCs w:val="18"/>
+              </w:rPr>
+            </w:pPr>
+            <w:r>
+              <w:rPr>
+                <w:rFonts w:ascii="Arial" w:eastAsia="굴림" w:hAnsi="Arial" w:cs="Arial"/>
+                <w:color w:val="666666"/>
+                <w:kern w:val="0"/>
+                <w:sz w:val="18"/>
+                <w:szCs w:val="18"/>
+              </w:rPr>
+              <w:t>display</w:t>
+            </w:r>
+          </w:p>
+        </w:tc>
+        <w:tc>
+          <w:tcPr>
+            <w:tcW w:w="0" w:type="auto"/>
+            <w:tcBorders>
+              <w:top w:val="single" w:sz="6" w:space="0" w:color="EFF2F4"/>
+              <w:left w:val="outset" w:sz="2" w:space="0" w:color="auto"/>
+              <w:bottom w:val="outset" w:sz="2" w:space="0" w:color="auto"/>
+              <w:right w:val="outset" w:sz="2" w:space="0" w:color="auto"/>
+            </w:tcBorders>
+            <w:tcMar>
+              <w:top w:w="75" w:type="dxa"/>
+              <w:left w:w="225" w:type="dxa"/>
+              <w:bottom w:w="75" w:type="dxa"/>
+              <w:right w:w="225" w:type="dxa"/>
+            </w:tcMar>
+            <w:vAlign w:val="center"/>
+            <w:hideMark/>
+          </w:tcPr>
+          <w:p>
+            <w:pPr>
+              <w:widowControl/>
+              <w:wordWrap/>
+              <w:autoSpaceDE/>
+              <w:autoSpaceDN/>
+              <w:spacing w:after="0" w:line="360" w:lineRule="atLeast"/>
+              <w:jc w:val="left"/>
+              <w:rPr>
+                <w:rFonts w:ascii="Arial" w:eastAsia="굴림" w:hAnsi="Arial" w:cs="Arial"/>
+                <w:color w:val="666666"/>
+                <w:kern w:val="0"/>
+                <w:sz w:val="18"/>
+                <w:szCs w:val="18"/>
+              </w:rPr>
+            </w:pPr>
+            <w:r>
+              <w:rPr>
+                <w:rFonts w:ascii="Arial" w:eastAsia="굴림" w:hAnsi="Arial" w:cs="Arial"/>
+                <w:color w:val="666666"/>
+                <w:kern w:val="0"/>
+                <w:sz w:val="18"/>
+                <w:szCs w:val="18"/>
+              </w:rPr>
+              <w:t>integer</w:t>
+            </w:r>
+          </w:p>
+        </w:tc>
+        <w:tc>
+          <w:tcPr>
+            <w:tcW w:w="6134" w:type="dxa"/>
+            <w:tcBorders>
+              <w:top w:val="single" w:sz="6" w:space="0" w:color="EFF2F4"/>
+              <w:left w:val="outset" w:sz="2" w:space="0" w:color="auto"/>
+              <w:bottom w:val="outset" w:sz="2" w:space="0" w:color="auto"/>
+              <w:right w:val="outset" w:sz="2" w:space="0" w:color="auto"/>
+            </w:tcBorders>
+            <w:tcMar>
+              <w:top w:w="75" w:type="dxa"/>
+              <w:left w:w="225" w:type="dxa"/>
+              <w:bottom w:w="75" w:type="dxa"/>
+              <w:right w:w="225" w:type="dxa"/>
+            </w:tcMar>
+            <w:vAlign w:val="center"/>
+            <w:hideMark/>
+          </w:tcPr>
+          <w:p>
+            <w:pPr>
+              <w:widowControl/>
+              <w:wordWrap/>
+              <w:autoSpaceDE/>
+              <w:autoSpaceDN/>
+              <w:spacing w:after="0" w:line="360" w:lineRule="atLeast"/>
+              <w:jc w:val="left"/>
+              <w:rPr>
+                <w:rFonts w:ascii="Arial" w:eastAsia="굴림" w:hAnsi="Arial" w:cs="Arial"/>
+                <w:color w:val="666666"/>
+                <w:kern w:val="0"/>
+                <w:sz w:val="18"/>
+                <w:szCs w:val="18"/>
+              </w:rPr>
+            </w:pPr>
+            <w:r>
+              <w:rPr>
+                <w:rFonts w:ascii="Arial" w:eastAsia="굴림" w:hAnsi="Arial" w:cs="Arial"/>
+                <w:color w:val="666666"/>
+                <w:kern w:val="0"/>
+                <w:sz w:val="18"/>
+                <w:szCs w:val="18"/>
+              </w:rPr>
+              <w:t>검색된</w:t>
+            </w:r>
+            <w:r>
+              <w:rPr>
+                <w:rFonts w:ascii="Arial" w:eastAsia="굴림" w:hAnsi="Arial" w:cs="Arial"/>
+                <w:color w:val="666666"/>
+                <w:kern w:val="0"/>
+                <w:sz w:val="18"/>
+                <w:szCs w:val="18"/>
+              </w:rPr>
+              <w:t xml:space="preserve"> </w:t>
+            </w:r>
+            <w:r>
+              <w:rPr>
+                <w:rFonts w:ascii="Arial" w:eastAsia="굴림" w:hAnsi="Arial" w:cs="Arial"/>
+                <w:color w:val="666666"/>
+                <w:kern w:val="0"/>
+                <w:sz w:val="18"/>
+                <w:szCs w:val="18"/>
+              </w:rPr>
+              <w:t>검색</w:t>
+            </w:r>
+            <w:r>
+              <w:rPr>
+                <w:rFonts w:ascii="Arial" w:eastAsia="굴림" w:hAnsi="Arial" w:cs="Arial"/>
+                <w:color w:val="666666"/>
+                <w:kern w:val="0"/>
+                <w:sz w:val="18"/>
+                <w:szCs w:val="18"/>
+              </w:rPr>
+              <w:t xml:space="preserve"> </w:t>
+            </w:r>
+            <w:r>
+              <w:rPr>
+                <w:rFonts w:ascii="Arial" w:eastAsia="굴림" w:hAnsi="Arial" w:cs="Arial"/>
+                <w:color w:val="666666"/>
+                <w:kern w:val="0"/>
+                <w:sz w:val="18"/>
+                <w:szCs w:val="18"/>
+              </w:rPr>
+              <w:t>결과의</w:t>
+            </w:r>
+            <w:r>
+              <w:rPr>
+                <w:rFonts w:ascii="Arial" w:eastAsia="굴림" w:hAnsi="Arial" w:cs="Arial"/>
+                <w:color w:val="666666"/>
+                <w:kern w:val="0"/>
+                <w:sz w:val="18"/>
+                <w:szCs w:val="18"/>
+              </w:rPr>
+              <w:t xml:space="preserve"> </w:t>
+            </w:r>
+            <w:r>
+              <w:rPr>
+                <w:rFonts w:ascii="Arial" w:eastAsia="굴림" w:hAnsi="Arial" w:cs="Arial"/>
+                <w:color w:val="666666"/>
+                <w:kern w:val="0"/>
+                <w:sz w:val="18"/>
+                <w:szCs w:val="18"/>
+              </w:rPr>
+              <w:t>개수입니다</w:t>
+            </w:r>
+            <w:r>
+              <w:rPr>
+                <w:rFonts w:ascii="Arial" w:eastAsia="굴림" w:hAnsi="Arial" w:cs="Arial"/>
+                <w:color w:val="666666"/>
+                <w:kern w:val="0"/>
+                <w:sz w:val="18"/>
+                <w:szCs w:val="18"/>
+              </w:rPr>
+              <w:t>.</w:t>
+            </w:r>
+          </w:p>
+        </w:tc>
+      </w:tr>
+      <w:tr>
+        <w:tc>
+          <w:tcPr>
+            <w:tcW w:w="0" w:type="auto"/>
+            <w:tcBorders>
+              <w:top w:val="single" w:sz="6" w:space="0" w:color="EFF2F4"/>
+              <w:left w:val="outset" w:sz="2" w:space="0" w:color="auto"/>
+              <w:bottom w:val="outset" w:sz="2" w:space="0" w:color="auto"/>
+              <w:right w:val="outset" w:sz="2" w:space="0" w:color="auto"/>
+            </w:tcBorders>
+            <w:tcMar>
+              <w:top w:w="75" w:type="dxa"/>
+              <w:left w:w="225" w:type="dxa"/>
+              <w:bottom w:w="75" w:type="dxa"/>
+              <w:right w:w="225" w:type="dxa"/>
+            </w:tcMar>
+            <w:vAlign w:val="center"/>
+            <w:hideMark/>
+          </w:tcPr>
+          <w:p>
+            <w:pPr>
+              <w:widowControl/>
+              <w:wordWrap/>
+              <w:autoSpaceDE/>
+              <w:autoSpaceDN/>
+              <w:spacing w:after="0" w:line="360" w:lineRule="atLeast"/>
+              <w:jc w:val="left"/>
+              <w:rPr>
+                <w:rFonts w:ascii="Arial" w:eastAsia="굴림" w:hAnsi="Arial" w:cs="Arial"/>
+                <w:color w:val="666666"/>
+                <w:kern w:val="0"/>
+                <w:sz w:val="18"/>
+                <w:szCs w:val="18"/>
+              </w:rPr>
+            </w:pPr>
+            <w:r>
+              <w:rPr>
+                <w:rFonts w:ascii="Arial" w:eastAsia="굴림" w:hAnsi="Arial" w:cs="Arial"/>
+                <w:color w:val="666666"/>
+                <w:kern w:val="0"/>
+                <w:sz w:val="18"/>
+                <w:szCs w:val="18"/>
+              </w:rPr>
+              <w:t>item</w:t>
+            </w:r>
+          </w:p>
+        </w:tc>
+        <w:tc>
+          <w:tcPr>
+            <w:tcW w:w="0" w:type="auto"/>
+            <w:tcBorders>
+              <w:top w:val="single" w:sz="6" w:space="0" w:color="EFF2F4"/>
+              <w:left w:val="outset" w:sz="2" w:space="0" w:color="auto"/>
+              <w:bottom w:val="outset" w:sz="2" w:space="0" w:color="auto"/>
+              <w:right w:val="outset" w:sz="2" w:space="0" w:color="auto"/>
+            </w:tcBorders>
+            <w:tcMar>
+              <w:top w:w="75" w:type="dxa"/>
+              <w:left w:w="225" w:type="dxa"/>
+              <w:bottom w:w="75" w:type="dxa"/>
+              <w:right w:w="225" w:type="dxa"/>
+            </w:tcMar>
+            <w:vAlign w:val="center"/>
+            <w:hideMark/>
+          </w:tcPr>
+          <w:p>
+            <w:pPr>
+              <w:widowControl/>
+              <w:wordWrap/>
+              <w:autoSpaceDE/>
+              <w:autoSpaceDN/>
+              <w:spacing w:after="0" w:line="360" w:lineRule="atLeast"/>
+              <w:jc w:val="left"/>
+              <w:rPr>
+                <w:rFonts w:ascii="Arial" w:eastAsia="굴림" w:hAnsi="Arial" w:cs="Arial"/>
+                <w:color w:val="666666"/>
+                <w:kern w:val="0"/>
+                <w:sz w:val="18"/>
+                <w:szCs w:val="18"/>
+              </w:rPr>
+            </w:pPr>
+            <w:r>
+              <w:rPr>
+                <w:rFonts w:ascii="Arial" w:eastAsia="굴림" w:hAnsi="Arial" w:cs="Arial"/>
+                <w:color w:val="666666"/>
+                <w:kern w:val="0"/>
+                <w:sz w:val="18"/>
+                <w:szCs w:val="18"/>
+              </w:rPr>
+              <w:t>-</w:t>
+            </w:r>
+          </w:p>
+        </w:tc>
+        <w:tc>
+          <w:tcPr>
+            <w:tcW w:w="6134" w:type="dxa"/>
+            <w:tcBorders>
+              <w:top w:val="single" w:sz="6" w:space="0" w:color="EFF2F4"/>
+              <w:left w:val="outset" w:sz="2" w:space="0" w:color="auto"/>
+              <w:bottom w:val="outset" w:sz="2" w:space="0" w:color="auto"/>
+              <w:right w:val="outset" w:sz="2" w:space="0" w:color="auto"/>
+            </w:tcBorders>
+            <w:tcMar>
+              <w:top w:w="75" w:type="dxa"/>
+              <w:left w:w="225" w:type="dxa"/>
+              <w:bottom w:w="75" w:type="dxa"/>
+              <w:right w:w="225" w:type="dxa"/>
+            </w:tcMar>
+            <w:vAlign w:val="center"/>
+            <w:hideMark/>
+          </w:tcPr>
+          <w:p>
+            <w:pPr>
+              <w:widowControl/>
+              <w:wordWrap/>
+              <w:autoSpaceDE/>
+              <w:autoSpaceDN/>
+              <w:spacing w:after="0" w:line="360" w:lineRule="atLeast"/>
+              <w:jc w:val="left"/>
+              <w:rPr>
+                <w:rFonts w:ascii="Arial" w:eastAsia="굴림" w:hAnsi="Arial" w:cs="Arial"/>
+                <w:color w:val="666666"/>
+                <w:kern w:val="0"/>
+                <w:sz w:val="18"/>
+                <w:szCs w:val="18"/>
+              </w:rPr>
+            </w:pPr>
+            <w:r>
+              <w:rPr>
+                <w:rFonts w:ascii="Arial" w:eastAsia="굴림" w:hAnsi="Arial" w:cs="Arial"/>
+                <w:color w:val="666666"/>
+                <w:kern w:val="0"/>
+                <w:sz w:val="18"/>
+                <w:szCs w:val="18"/>
+              </w:rPr>
+              <w:t>개별</w:t>
+            </w:r>
+            <w:r>
+              <w:rPr>
+                <w:rFonts w:ascii="Arial" w:eastAsia="굴림" w:hAnsi="Arial" w:cs="Arial"/>
+                <w:color w:val="666666"/>
+                <w:kern w:val="0"/>
+                <w:sz w:val="18"/>
+                <w:szCs w:val="18"/>
+              </w:rPr>
+              <w:t xml:space="preserve"> </w:t>
+            </w:r>
+            <w:r>
+              <w:rPr>
+                <w:rFonts w:ascii="Arial" w:eastAsia="굴림" w:hAnsi="Arial" w:cs="Arial"/>
+                <w:color w:val="666666"/>
+                <w:kern w:val="0"/>
+                <w:sz w:val="18"/>
+                <w:szCs w:val="18"/>
+              </w:rPr>
+              <w:t>검색</w:t>
+            </w:r>
+            <w:r>
+              <w:rPr>
+                <w:rFonts w:ascii="Arial" w:eastAsia="굴림" w:hAnsi="Arial" w:cs="Arial"/>
+                <w:color w:val="666666"/>
+                <w:kern w:val="0"/>
+                <w:sz w:val="18"/>
+                <w:szCs w:val="18"/>
+              </w:rPr>
+              <w:t xml:space="preserve"> </w:t>
+            </w:r>
+            <w:r>
+              <w:rPr>
+                <w:rFonts w:ascii="Arial" w:eastAsia="굴림" w:hAnsi="Arial" w:cs="Arial"/>
+                <w:color w:val="666666"/>
+                <w:kern w:val="0"/>
+                <w:sz w:val="18"/>
+                <w:szCs w:val="18"/>
+              </w:rPr>
+              <w:t>결과이며</w:t>
+            </w:r>
+            <w:r>
+              <w:rPr>
+                <w:rFonts w:ascii="Arial" w:eastAsia="굴림" w:hAnsi="Arial" w:cs="Arial"/>
+                <w:color w:val="666666"/>
+                <w:kern w:val="0"/>
+                <w:sz w:val="18"/>
+                <w:szCs w:val="18"/>
+              </w:rPr>
+              <w:t xml:space="preserve">, title, link, description, </w:t>
+            </w:r>
+            <w:proofErr w:type="spellStart"/>
+            <w:r>
+              <w:rPr>
+                <w:rFonts w:ascii="Arial" w:eastAsia="굴림" w:hAnsi="Arial" w:cs="Arial"/>
+                <w:color w:val="666666"/>
+                <w:kern w:val="0"/>
+                <w:sz w:val="18"/>
+                <w:szCs w:val="18"/>
+              </w:rPr>
+              <w:t>bloggername</w:t>
+            </w:r>
+            <w:proofErr w:type="spellEnd"/>
+            <w:r>
+              <w:rPr>
+                <w:rFonts w:ascii="Arial" w:eastAsia="굴림" w:hAnsi="Arial" w:cs="Arial"/>
+                <w:color w:val="666666"/>
+                <w:kern w:val="0"/>
+                <w:sz w:val="18"/>
+                <w:szCs w:val="18"/>
+              </w:rPr>
+              <w:t xml:space="preserve">, </w:t>
+            </w:r>
+            <w:proofErr w:type="spellStart"/>
+            <w:r>
+              <w:rPr>
+                <w:rFonts w:ascii="Arial" w:eastAsia="굴림" w:hAnsi="Arial" w:cs="Arial"/>
+                <w:color w:val="666666"/>
+                <w:kern w:val="0"/>
+                <w:sz w:val="18"/>
+                <w:szCs w:val="18"/>
+              </w:rPr>
+              <w:t>bloggerlink</w:t>
+            </w:r>
+            <w:proofErr w:type="spellEnd"/>
+            <w:r>
+              <w:rPr>
+                <w:rFonts w:ascii="Arial" w:eastAsia="굴림" w:hAnsi="Arial" w:cs="Arial"/>
+                <w:color w:val="666666"/>
+                <w:kern w:val="0"/>
+                <w:sz w:val="18"/>
+                <w:szCs w:val="18"/>
+              </w:rPr>
+              <w:t>을</w:t>
+            </w:r>
+            <w:r>
+              <w:rPr>
+                <w:rFonts w:ascii="Arial" w:eastAsia="굴림" w:hAnsi="Arial" w:cs="Arial"/>
+                <w:color w:val="666666"/>
+                <w:kern w:val="0"/>
+                <w:sz w:val="18"/>
+                <w:szCs w:val="18"/>
+              </w:rPr>
+              <w:t xml:space="preserve"> </w:t>
+            </w:r>
+            <w:r>
+              <w:rPr>
+                <w:rFonts w:ascii="Arial" w:eastAsia="굴림" w:hAnsi="Arial" w:cs="Arial"/>
+                <w:color w:val="666666"/>
+                <w:kern w:val="0"/>
+                <w:sz w:val="18"/>
+                <w:szCs w:val="18"/>
+              </w:rPr>
+              <w:t>포함합니다</w:t>
+            </w:r>
+            <w:r>
+              <w:rPr>
+                <w:rFonts w:ascii="Arial" w:eastAsia="굴림" w:hAnsi="Arial" w:cs="Arial"/>
+                <w:color w:val="666666"/>
+                <w:kern w:val="0"/>
+                <w:sz w:val="18"/>
+                <w:szCs w:val="18"/>
+              </w:rPr>
+              <w:t>.</w:t>
+            </w:r>
+          </w:p>
+        </w:tc>
+      </w:tr>
+      <w:tr>
+        <w:tc>
+          <w:tcPr>
+            <w:tcW w:w="0" w:type="auto"/>
+            <w:tcBorders>
+              <w:top w:val="single" w:sz="6" w:space="0" w:color="EFF2F4"/>
+              <w:left w:val="outset" w:sz="2" w:space="0" w:color="auto"/>
+              <w:bottom w:val="outset" w:sz="2" w:space="0" w:color="auto"/>
+              <w:right w:val="outset" w:sz="2" w:space="0" w:color="auto"/>
+            </w:tcBorders>
+            <w:tcMar>
+              <w:top w:w="75" w:type="dxa"/>
+              <w:left w:w="225" w:type="dxa"/>
+              <w:bottom w:w="75" w:type="dxa"/>
+              <w:right w:w="225" w:type="dxa"/>
+            </w:tcMar>
+            <w:vAlign w:val="center"/>
+            <w:hideMark/>
+          </w:tcPr>
+          <w:p>
+            <w:pPr>
+              <w:widowControl/>
+              <w:wordWrap/>
+              <w:autoSpaceDE/>
+              <w:autoSpaceDN/>
+              <w:spacing w:after="0" w:line="360" w:lineRule="atLeast"/>
+              <w:jc w:val="left"/>
+              <w:rPr>
+                <w:rFonts w:ascii="Arial" w:eastAsia="굴림" w:hAnsi="Arial" w:cs="Arial"/>
+                <w:color w:val="666666"/>
+                <w:kern w:val="0"/>
+                <w:sz w:val="18"/>
+                <w:szCs w:val="18"/>
+              </w:rPr>
+            </w:pPr>
+            <w:r>
+              <w:rPr>
+                <w:rFonts w:ascii="Arial" w:eastAsia="굴림" w:hAnsi="Arial" w:cs="Arial"/>
+                <w:color w:val="666666"/>
+                <w:kern w:val="0"/>
+                <w:sz w:val="18"/>
+                <w:szCs w:val="18"/>
+              </w:rPr>
+              <w:t>title</w:t>
+            </w:r>
+          </w:p>
+        </w:tc>
+        <w:tc>
+          <w:tcPr>
+            <w:tcW w:w="0" w:type="auto"/>
+            <w:tcBorders>
+              <w:top w:val="single" w:sz="6" w:space="0" w:color="EFF2F4"/>
+              <w:left w:val="outset" w:sz="2" w:space="0" w:color="auto"/>
+              <w:bottom w:val="outset" w:sz="2" w:space="0" w:color="auto"/>
+              <w:right w:val="outset" w:sz="2" w:space="0" w:color="auto"/>
+            </w:tcBorders>
+            <w:tcMar>
+              <w:top w:w="75" w:type="dxa"/>
+              <w:left w:w="225" w:type="dxa"/>
+              <w:bottom w:w="75" w:type="dxa"/>
+              <w:right w:w="225" w:type="dxa"/>
+            </w:tcMar>
+            <w:vAlign w:val="center"/>
+            <w:hideMark/>
+          </w:tcPr>
+          <w:p>
+            <w:pPr>
+              <w:widowControl/>
+              <w:wordWrap/>
+              <w:autoSpaceDE/>
+              <w:autoSpaceDN/>
+              <w:spacing w:after="0" w:line="360" w:lineRule="atLeast"/>
+              <w:jc w:val="left"/>
+              <w:rPr>
+                <w:rFonts w:ascii="Arial" w:eastAsia="굴림" w:hAnsi="Arial" w:cs="Arial"/>
+                <w:color w:val="666666"/>
+                <w:kern w:val="0"/>
+                <w:sz w:val="18"/>
+                <w:szCs w:val="18"/>
+              </w:rPr>
+            </w:pPr>
+            <w:r>
+              <w:rPr>
+                <w:rFonts w:ascii="Arial" w:eastAsia="굴림" w:hAnsi="Arial" w:cs="Arial"/>
+                <w:color w:val="666666"/>
+                <w:kern w:val="0"/>
+                <w:sz w:val="18"/>
+                <w:szCs w:val="18"/>
+              </w:rPr>
+              <w:t>string</w:t>
+            </w:r>
+          </w:p>
+        </w:tc>
+        <w:tc>
+          <w:tcPr>
+            <w:tcW w:w="6134" w:type="dxa"/>
+            <w:tcBorders>
+              <w:top w:val="single" w:sz="6" w:space="0" w:color="EFF2F4"/>
+              <w:left w:val="outset" w:sz="2" w:space="0" w:color="auto"/>
+              <w:bottom w:val="outset" w:sz="2" w:space="0" w:color="auto"/>
+              <w:right w:val="outset" w:sz="2" w:space="0" w:color="auto"/>
+            </w:tcBorders>
+            <w:tcMar>
+              <w:top w:w="75" w:type="dxa"/>
+              <w:left w:w="225" w:type="dxa"/>
+              <w:bottom w:w="75" w:type="dxa"/>
+              <w:right w:w="225" w:type="dxa"/>
+            </w:tcMar>
+            <w:vAlign w:val="center"/>
+            <w:hideMark/>
+          </w:tcPr>
+          <w:p>
+            <w:pPr>
+              <w:widowControl/>
+              <w:wordWrap/>
+              <w:autoSpaceDE/>
+              <w:autoSpaceDN/>
+              <w:spacing w:after="0" w:line="360" w:lineRule="atLeast"/>
+              <w:jc w:val="left"/>
+              <w:rPr>
+                <w:rFonts w:ascii="Arial" w:eastAsia="굴림" w:hAnsi="Arial" w:cs="Arial"/>
+                <w:color w:val="666666"/>
+                <w:kern w:val="0"/>
+                <w:sz w:val="18"/>
+                <w:szCs w:val="18"/>
+              </w:rPr>
+            </w:pPr>
+            <w:r>
+              <w:rPr>
+                <w:rFonts w:ascii="Arial" w:eastAsia="굴림" w:hAnsi="Arial" w:cs="Arial"/>
+                <w:color w:val="666666"/>
+                <w:kern w:val="0"/>
+                <w:sz w:val="18"/>
+                <w:szCs w:val="18"/>
+              </w:rPr>
+              <w:t>검색</w:t>
+            </w:r>
+            <w:r>
+              <w:rPr>
+                <w:rFonts w:ascii="Arial" w:eastAsia="굴림" w:hAnsi="Arial" w:cs="Arial"/>
+                <w:color w:val="666666"/>
+                <w:kern w:val="0"/>
+                <w:sz w:val="18"/>
+                <w:szCs w:val="18"/>
+              </w:rPr>
+              <w:t xml:space="preserve"> </w:t>
+            </w:r>
+            <w:r>
+              <w:rPr>
+                <w:rFonts w:ascii="Arial" w:eastAsia="굴림" w:hAnsi="Arial" w:cs="Arial"/>
+                <w:color w:val="666666"/>
+                <w:kern w:val="0"/>
+                <w:sz w:val="18"/>
+                <w:szCs w:val="18"/>
+              </w:rPr>
+              <w:t>결과</w:t>
+            </w:r>
+            <w:r>
+              <w:rPr>
+                <w:rFonts w:ascii="Arial" w:eastAsia="굴림" w:hAnsi="Arial" w:cs="Arial"/>
+                <w:color w:val="666666"/>
+                <w:kern w:val="0"/>
+                <w:sz w:val="18"/>
+                <w:szCs w:val="18"/>
+              </w:rPr>
+              <w:t xml:space="preserve"> </w:t>
+            </w:r>
+            <w:r>
+              <w:rPr>
+                <w:rFonts w:ascii="Arial" w:eastAsia="굴림" w:hAnsi="Arial" w:cs="Arial"/>
+                <w:color w:val="666666"/>
+                <w:kern w:val="0"/>
+                <w:sz w:val="18"/>
+                <w:szCs w:val="18"/>
+              </w:rPr>
+              <w:t>문서의</w:t>
+            </w:r>
+            <w:r>
+              <w:rPr>
+                <w:rFonts w:ascii="Arial" w:eastAsia="굴림" w:hAnsi="Arial" w:cs="Arial"/>
+                <w:color w:val="666666"/>
+                <w:kern w:val="0"/>
+                <w:sz w:val="18"/>
+                <w:szCs w:val="18"/>
+              </w:rPr>
+              <w:t xml:space="preserve"> </w:t>
+            </w:r>
+            <w:r>
+              <w:rPr>
+                <w:rFonts w:ascii="Arial" w:eastAsia="굴림" w:hAnsi="Arial" w:cs="Arial"/>
+                <w:color w:val="666666"/>
+                <w:kern w:val="0"/>
+                <w:sz w:val="18"/>
+                <w:szCs w:val="18"/>
+              </w:rPr>
+              <w:t>제목을</w:t>
+            </w:r>
+            <w:r>
+              <w:rPr>
+                <w:rFonts w:ascii="Arial" w:eastAsia="굴림" w:hAnsi="Arial" w:cs="Arial"/>
+                <w:color w:val="666666"/>
+                <w:kern w:val="0"/>
+                <w:sz w:val="18"/>
+                <w:szCs w:val="18"/>
+              </w:rPr>
+              <w:t xml:space="preserve"> </w:t>
+            </w:r>
+            <w:r>
+              <w:rPr>
+                <w:rFonts w:ascii="Arial" w:eastAsia="굴림" w:hAnsi="Arial" w:cs="Arial"/>
+                <w:color w:val="666666"/>
+                <w:kern w:val="0"/>
+                <w:sz w:val="18"/>
+                <w:szCs w:val="18"/>
+              </w:rPr>
+              <w:t>나타냅니다</w:t>
+            </w:r>
+            <w:r>
+              <w:rPr>
+                <w:rFonts w:ascii="Arial" w:eastAsia="굴림" w:hAnsi="Arial" w:cs="Arial"/>
+                <w:color w:val="666666"/>
+                <w:kern w:val="0"/>
+                <w:sz w:val="18"/>
+                <w:szCs w:val="18"/>
+              </w:rPr>
+              <w:t xml:space="preserve">. </w:t>
+            </w:r>
+            <w:r>
+              <w:rPr>
+                <w:rFonts w:ascii="Arial" w:eastAsia="굴림" w:hAnsi="Arial" w:cs="Arial"/>
+                <w:color w:val="666666"/>
+                <w:kern w:val="0"/>
+                <w:sz w:val="18"/>
+                <w:szCs w:val="18"/>
+              </w:rPr>
+              <w:t>제목에서</w:t>
+            </w:r>
+            <w:r>
+              <w:rPr>
+                <w:rFonts w:ascii="Arial" w:eastAsia="굴림" w:hAnsi="Arial" w:cs="Arial"/>
+                <w:color w:val="666666"/>
+                <w:kern w:val="0"/>
+                <w:sz w:val="18"/>
+                <w:szCs w:val="18"/>
+              </w:rPr>
+              <w:t xml:space="preserve"> </w:t>
+            </w:r>
+            <w:proofErr w:type="spellStart"/>
+            <w:r>
+              <w:rPr>
+                <w:rFonts w:ascii="Arial" w:eastAsia="굴림" w:hAnsi="Arial" w:cs="Arial"/>
+                <w:color w:val="666666"/>
+                <w:kern w:val="0"/>
+                <w:sz w:val="18"/>
+                <w:szCs w:val="18"/>
+              </w:rPr>
+              <w:t>검색어와</w:t>
+            </w:r>
+            <w:proofErr w:type="spellEnd"/>
+            <w:r>
+              <w:rPr>
+                <w:rFonts w:ascii="Arial" w:eastAsia="굴림" w:hAnsi="Arial" w:cs="Arial"/>
+                <w:color w:val="666666"/>
+                <w:kern w:val="0"/>
+                <w:sz w:val="18"/>
+                <w:szCs w:val="18"/>
+              </w:rPr>
+              <w:t xml:space="preserve"> </w:t>
+            </w:r>
+            <w:r>
+              <w:rPr>
+                <w:rFonts w:ascii="Arial" w:eastAsia="굴림" w:hAnsi="Arial" w:cs="Arial"/>
+                <w:color w:val="666666"/>
+                <w:kern w:val="0"/>
+                <w:sz w:val="18"/>
+                <w:szCs w:val="18"/>
+              </w:rPr>
+              <w:t>일치하는</w:t>
+            </w:r>
+            <w:r>
+              <w:rPr>
+                <w:rFonts w:ascii="Arial" w:eastAsia="굴림" w:hAnsi="Arial" w:cs="Arial"/>
+                <w:color w:val="666666"/>
+                <w:kern w:val="0"/>
+                <w:sz w:val="18"/>
+                <w:szCs w:val="18"/>
+              </w:rPr>
+              <w:t xml:space="preserve"> </w:t>
+            </w:r>
+            <w:r>
+              <w:rPr>
+                <w:rFonts w:ascii="Arial" w:eastAsia="굴림" w:hAnsi="Arial" w:cs="Arial"/>
+                <w:color w:val="666666"/>
+                <w:kern w:val="0"/>
+                <w:sz w:val="18"/>
+                <w:szCs w:val="18"/>
+              </w:rPr>
+              <w:t>부분은</w:t>
+            </w:r>
+            <w:r>
+              <w:rPr>
+                <w:rFonts w:ascii="Arial" w:eastAsia="굴림" w:hAnsi="Arial" w:cs="Arial"/>
+                <w:color w:val="666666"/>
+                <w:kern w:val="0"/>
+                <w:sz w:val="18"/>
+                <w:szCs w:val="18"/>
+              </w:rPr>
+              <w:t> </w:t>
+            </w:r>
+            <w:r>
+              <w:rPr>
+                <w:rFonts w:ascii="ngb" w:eastAsia="굴림" w:hAnsi="ngb" w:cs="Arial"/>
+                <w:color w:val="666666"/>
+                <w:kern w:val="0"/>
+                <w:sz w:val="18"/>
+                <w:szCs w:val="18"/>
+              </w:rPr>
+              <w:t>태그로</w:t>
+            </w:r>
+            <w:r>
+              <w:rPr>
+                <w:rFonts w:ascii="ngb" w:eastAsia="굴림" w:hAnsi="ngb" w:cs="Arial"/>
+                <w:color w:val="666666"/>
+                <w:kern w:val="0"/>
+                <w:sz w:val="18"/>
+                <w:szCs w:val="18"/>
+              </w:rPr>
+              <w:t xml:space="preserve"> </w:t>
+            </w:r>
+            <w:r>
+              <w:rPr>
+                <w:rFonts w:ascii="ngb" w:eastAsia="굴림" w:hAnsi="ngb" w:cs="Arial"/>
+                <w:color w:val="666666"/>
+                <w:kern w:val="0"/>
+                <w:sz w:val="18"/>
+                <w:szCs w:val="18"/>
+              </w:rPr>
+              <w:t>감싸져</w:t>
+            </w:r>
+            <w:r>
+              <w:rPr>
+                <w:rFonts w:ascii="ngb" w:eastAsia="굴림" w:hAnsi="ngb" w:cs="Arial"/>
+                <w:color w:val="666666"/>
+                <w:kern w:val="0"/>
+                <w:sz w:val="18"/>
+                <w:szCs w:val="18"/>
+              </w:rPr>
+              <w:t xml:space="preserve"> </w:t>
+            </w:r>
+            <w:r>
+              <w:rPr>
+                <w:rFonts w:ascii="ngb" w:eastAsia="굴림" w:hAnsi="ngb" w:cs="Arial"/>
+                <w:color w:val="666666"/>
+                <w:kern w:val="0"/>
+                <w:sz w:val="18"/>
+                <w:szCs w:val="18"/>
+              </w:rPr>
+              <w:t>있습니다</w:t>
+            </w:r>
+            <w:r>
+              <w:rPr>
+                <w:rFonts w:ascii="ngb" w:eastAsia="굴림" w:hAnsi="ngb" w:cs="Arial"/>
+                <w:color w:val="666666"/>
+                <w:kern w:val="0"/>
+                <w:sz w:val="18"/>
+                <w:szCs w:val="18"/>
+              </w:rPr>
+              <w:t>.</w:t>
+            </w:r>
+          </w:p>
+        </w:tc>
+      </w:tr>
+      <w:tr>
+        <w:tc>
+          <w:tcPr>
+            <w:tcW w:w="0" w:type="auto"/>
+            <w:tcBorders>
+              <w:top w:val="single" w:sz="6" w:space="0" w:color="EFF2F4"/>
+              <w:left w:val="outset" w:sz="2" w:space="0" w:color="auto"/>
+              <w:bottom w:val="outset" w:sz="2" w:space="0" w:color="auto"/>
+              <w:right w:val="outset" w:sz="2" w:space="0" w:color="auto"/>
+            </w:tcBorders>
+            <w:tcMar>
+              <w:top w:w="75" w:type="dxa"/>
+              <w:left w:w="225" w:type="dxa"/>
+              <w:bottom w:w="75" w:type="dxa"/>
+              <w:right w:w="225" w:type="dxa"/>
+            </w:tcMar>
+            <w:vAlign w:val="center"/>
+            <w:hideMark/>
+          </w:tcPr>
+          <w:p>
+            <w:pPr>
+              <w:widowControl/>
+              <w:wordWrap/>
+              <w:autoSpaceDE/>
+              <w:autoSpaceDN/>
+              <w:spacing w:after="0" w:line="360" w:lineRule="atLeast"/>
+              <w:jc w:val="left"/>
+              <w:rPr>
+                <w:rFonts w:ascii="Arial" w:eastAsia="굴림" w:hAnsi="Arial" w:cs="Arial"/>
+                <w:color w:val="666666"/>
+                <w:kern w:val="0"/>
+                <w:sz w:val="18"/>
+                <w:szCs w:val="18"/>
+              </w:rPr>
+            </w:pPr>
+            <w:r>
+              <w:rPr>
+                <w:rFonts w:ascii="Arial" w:eastAsia="굴림" w:hAnsi="Arial" w:cs="Arial"/>
+                <w:color w:val="666666"/>
+                <w:kern w:val="0"/>
+                <w:sz w:val="18"/>
+                <w:szCs w:val="18"/>
+              </w:rPr>
+              <w:t>link</w:t>
+            </w:r>
+          </w:p>
+        </w:tc>
+        <w:tc>
+          <w:tcPr>
+            <w:tcW w:w="0" w:type="auto"/>
+            <w:tcBorders>
+              <w:top w:val="single" w:sz="6" w:space="0" w:color="EFF2F4"/>
+              <w:left w:val="outset" w:sz="2" w:space="0" w:color="auto"/>
+              <w:bottom w:val="outset" w:sz="2" w:space="0" w:color="auto"/>
+              <w:right w:val="outset" w:sz="2" w:space="0" w:color="auto"/>
+            </w:tcBorders>
+            <w:tcMar>
+              <w:top w:w="75" w:type="dxa"/>
+              <w:left w:w="225" w:type="dxa"/>
+              <w:bottom w:w="75" w:type="dxa"/>
+              <w:right w:w="225" w:type="dxa"/>
+            </w:tcMar>
+            <w:vAlign w:val="center"/>
+            <w:hideMark/>
+          </w:tcPr>
+          <w:p>
+            <w:pPr>
+              <w:widowControl/>
+              <w:wordWrap/>
+              <w:autoSpaceDE/>
+              <w:autoSpaceDN/>
+              <w:spacing w:after="0" w:line="360" w:lineRule="atLeast"/>
+              <w:jc w:val="left"/>
+              <w:rPr>
+                <w:rFonts w:ascii="Arial" w:eastAsia="굴림" w:hAnsi="Arial" w:cs="Arial"/>
+                <w:color w:val="666666"/>
+                <w:kern w:val="0"/>
+                <w:sz w:val="18"/>
+                <w:szCs w:val="18"/>
+              </w:rPr>
+            </w:pPr>
+            <w:r>
+              <w:rPr>
+                <w:rFonts w:ascii="Arial" w:eastAsia="굴림" w:hAnsi="Arial" w:cs="Arial"/>
+                <w:color w:val="666666"/>
+                <w:kern w:val="0"/>
+                <w:sz w:val="18"/>
+                <w:szCs w:val="18"/>
+              </w:rPr>
+              <w:t>string</w:t>
+            </w:r>
+          </w:p>
+        </w:tc>
+        <w:tc>
+          <w:tcPr>
+            <w:tcW w:w="6134" w:type="dxa"/>
+            <w:tcBorders>
+              <w:top w:val="single" w:sz="6" w:space="0" w:color="EFF2F4"/>
+              <w:left w:val="outset" w:sz="2" w:space="0" w:color="auto"/>
+              <w:bottom w:val="outset" w:sz="2" w:space="0" w:color="auto"/>
+              <w:right w:val="outset" w:sz="2" w:space="0" w:color="auto"/>
+            </w:tcBorders>
+            <w:tcMar>
+              <w:top w:w="75" w:type="dxa"/>
+              <w:left w:w="225" w:type="dxa"/>
+              <w:bottom w:w="75" w:type="dxa"/>
+              <w:right w:w="225" w:type="dxa"/>
+            </w:tcMar>
+            <w:vAlign w:val="center"/>
+            <w:hideMark/>
+          </w:tcPr>
+          <w:p>
+            <w:pPr>
+              <w:widowControl/>
+              <w:wordWrap/>
+              <w:autoSpaceDE/>
+              <w:autoSpaceDN/>
+              <w:spacing w:after="0" w:line="360" w:lineRule="atLeast"/>
+              <w:jc w:val="left"/>
+              <w:rPr>
+                <w:rFonts w:ascii="Arial" w:eastAsia="굴림" w:hAnsi="Arial" w:cs="Arial"/>
+                <w:color w:val="666666"/>
+                <w:kern w:val="0"/>
+                <w:sz w:val="18"/>
+                <w:szCs w:val="18"/>
+              </w:rPr>
+            </w:pPr>
+            <w:r>
+              <w:rPr>
+                <w:rFonts w:ascii="Arial" w:eastAsia="굴림" w:hAnsi="Arial" w:cs="Arial"/>
+                <w:color w:val="666666"/>
+                <w:kern w:val="0"/>
+                <w:sz w:val="18"/>
+                <w:szCs w:val="18"/>
+              </w:rPr>
+              <w:t>검색</w:t>
+            </w:r>
+            <w:r>
+              <w:rPr>
+                <w:rFonts w:ascii="Arial" w:eastAsia="굴림" w:hAnsi="Arial" w:cs="Arial"/>
+                <w:color w:val="666666"/>
+                <w:kern w:val="0"/>
+                <w:sz w:val="18"/>
+                <w:szCs w:val="18"/>
+              </w:rPr>
+              <w:t xml:space="preserve"> </w:t>
+            </w:r>
+            <w:r>
+              <w:rPr>
+                <w:rFonts w:ascii="Arial" w:eastAsia="굴림" w:hAnsi="Arial" w:cs="Arial"/>
+                <w:color w:val="666666"/>
+                <w:kern w:val="0"/>
+                <w:sz w:val="18"/>
+                <w:szCs w:val="18"/>
+              </w:rPr>
+              <w:t>결과</w:t>
+            </w:r>
+            <w:r>
+              <w:rPr>
+                <w:rFonts w:ascii="Arial" w:eastAsia="굴림" w:hAnsi="Arial" w:cs="Arial"/>
+                <w:color w:val="666666"/>
+                <w:kern w:val="0"/>
+                <w:sz w:val="18"/>
+                <w:szCs w:val="18"/>
+              </w:rPr>
+              <w:t xml:space="preserve"> </w:t>
+            </w:r>
+            <w:r>
+              <w:rPr>
+                <w:rFonts w:ascii="Arial" w:eastAsia="굴림" w:hAnsi="Arial" w:cs="Arial"/>
+                <w:color w:val="666666"/>
+                <w:kern w:val="0"/>
+                <w:sz w:val="18"/>
+                <w:szCs w:val="18"/>
+              </w:rPr>
+              <w:t>문서의</w:t>
+            </w:r>
+            <w:r>
+              <w:rPr>
+                <w:rFonts w:ascii="Arial" w:eastAsia="굴림" w:hAnsi="Arial" w:cs="Arial"/>
+                <w:color w:val="666666"/>
+                <w:kern w:val="0"/>
+                <w:sz w:val="18"/>
+                <w:szCs w:val="18"/>
+              </w:rPr>
+              <w:t xml:space="preserve"> </w:t>
+            </w:r>
+            <w:r>
+              <w:rPr>
+                <w:rFonts w:ascii="Arial" w:eastAsia="굴림" w:hAnsi="Arial" w:cs="Arial"/>
+                <w:color w:val="666666"/>
+                <w:kern w:val="0"/>
+                <w:sz w:val="18"/>
+                <w:szCs w:val="18"/>
+              </w:rPr>
+              <w:t>하이퍼텍스트</w:t>
+            </w:r>
+            <w:r>
+              <w:rPr>
+                <w:rFonts w:ascii="Arial" w:eastAsia="굴림" w:hAnsi="Arial" w:cs="Arial"/>
+                <w:color w:val="666666"/>
+                <w:kern w:val="0"/>
+                <w:sz w:val="18"/>
+                <w:szCs w:val="18"/>
+              </w:rPr>
+              <w:t xml:space="preserve"> link</w:t>
+            </w:r>
+            <w:r>
+              <w:rPr>
+                <w:rFonts w:ascii="Arial" w:eastAsia="굴림" w:hAnsi="Arial" w:cs="Arial"/>
+                <w:color w:val="666666"/>
+                <w:kern w:val="0"/>
+                <w:sz w:val="18"/>
+                <w:szCs w:val="18"/>
+              </w:rPr>
+              <w:t>를</w:t>
+            </w:r>
+            <w:r>
+              <w:rPr>
+                <w:rFonts w:ascii="Arial" w:eastAsia="굴림" w:hAnsi="Arial" w:cs="Arial"/>
+                <w:color w:val="666666"/>
+                <w:kern w:val="0"/>
+                <w:sz w:val="18"/>
+                <w:szCs w:val="18"/>
+              </w:rPr>
+              <w:t xml:space="preserve"> </w:t>
+            </w:r>
+            <w:r>
+              <w:rPr>
+                <w:rFonts w:ascii="Arial" w:eastAsia="굴림" w:hAnsi="Arial" w:cs="Arial"/>
+                <w:color w:val="666666"/>
+                <w:kern w:val="0"/>
+                <w:sz w:val="18"/>
+                <w:szCs w:val="18"/>
+              </w:rPr>
+              <w:t>나타냅니다</w:t>
+            </w:r>
+            <w:r>
+              <w:rPr>
+                <w:rFonts w:ascii="Arial" w:eastAsia="굴림" w:hAnsi="Arial" w:cs="Arial"/>
+                <w:color w:val="666666"/>
+                <w:kern w:val="0"/>
+                <w:sz w:val="18"/>
+                <w:szCs w:val="18"/>
+              </w:rPr>
+              <w:t>.</w:t>
+            </w:r>
+          </w:p>
+        </w:tc>
+      </w:tr>
+      <w:tr>
+        <w:tc>
+          <w:tcPr>
+            <w:tcW w:w="0" w:type="auto"/>
+            <w:tcBorders>
+              <w:top w:val="single" w:sz="6" w:space="0" w:color="EFF2F4"/>
+              <w:left w:val="outset" w:sz="2" w:space="0" w:color="auto"/>
+              <w:bottom w:val="outset" w:sz="2" w:space="0" w:color="auto"/>
+              <w:right w:val="outset" w:sz="2" w:space="0" w:color="auto"/>
+            </w:tcBorders>
+            <w:tcMar>
+              <w:top w:w="75" w:type="dxa"/>
+              <w:left w:w="225" w:type="dxa"/>
+              <w:bottom w:w="75" w:type="dxa"/>
+              <w:right w:w="225" w:type="dxa"/>
+            </w:tcMar>
+            <w:vAlign w:val="center"/>
+            <w:hideMark/>
+          </w:tcPr>
+          <w:p>
+            <w:pPr>
+              <w:widowControl/>
+              <w:wordWrap/>
+              <w:autoSpaceDE/>
+              <w:autoSpaceDN/>
+              <w:spacing w:after="0" w:line="360" w:lineRule="atLeast"/>
+              <w:jc w:val="left"/>
+              <w:rPr>
+                <w:rFonts w:ascii="Arial" w:eastAsia="굴림" w:hAnsi="Arial" w:cs="Arial"/>
+                <w:color w:val="666666"/>
+                <w:kern w:val="0"/>
+                <w:sz w:val="18"/>
+                <w:szCs w:val="18"/>
+              </w:rPr>
+            </w:pPr>
+            <w:r>
+              <w:rPr>
+                <w:rFonts w:ascii="Arial" w:eastAsia="굴림" w:hAnsi="Arial" w:cs="Arial"/>
+                <w:color w:val="666666"/>
+                <w:kern w:val="0"/>
+                <w:sz w:val="18"/>
+                <w:szCs w:val="18"/>
+              </w:rPr>
+              <w:t>description</w:t>
+            </w:r>
+          </w:p>
+        </w:tc>
+        <w:tc>
+          <w:tcPr>
+            <w:tcW w:w="0" w:type="auto"/>
+            <w:tcBorders>
+              <w:top w:val="single" w:sz="6" w:space="0" w:color="EFF2F4"/>
+              <w:left w:val="outset" w:sz="2" w:space="0" w:color="auto"/>
+              <w:bottom w:val="outset" w:sz="2" w:space="0" w:color="auto"/>
+              <w:right w:val="outset" w:sz="2" w:space="0" w:color="auto"/>
+            </w:tcBorders>
+            <w:tcMar>
+              <w:top w:w="75" w:type="dxa"/>
+              <w:left w:w="225" w:type="dxa"/>
+              <w:bottom w:w="75" w:type="dxa"/>
+              <w:right w:w="225" w:type="dxa"/>
+            </w:tcMar>
+            <w:vAlign w:val="center"/>
+            <w:hideMark/>
+          </w:tcPr>
+          <w:p>
+            <w:pPr>
+              <w:widowControl/>
+              <w:wordWrap/>
+              <w:autoSpaceDE/>
+              <w:autoSpaceDN/>
+              <w:spacing w:after="0" w:line="360" w:lineRule="atLeast"/>
+              <w:jc w:val="left"/>
+              <w:rPr>
+                <w:rFonts w:ascii="Arial" w:eastAsia="굴림" w:hAnsi="Arial" w:cs="Arial"/>
+                <w:color w:val="666666"/>
+                <w:kern w:val="0"/>
+                <w:sz w:val="18"/>
+                <w:szCs w:val="18"/>
+              </w:rPr>
+            </w:pPr>
+            <w:r>
+              <w:rPr>
+                <w:rFonts w:ascii="Arial" w:eastAsia="굴림" w:hAnsi="Arial" w:cs="Arial"/>
+                <w:color w:val="666666"/>
+                <w:kern w:val="0"/>
+                <w:sz w:val="18"/>
+                <w:szCs w:val="18"/>
+              </w:rPr>
+              <w:t>string</w:t>
+            </w:r>
+          </w:p>
+        </w:tc>
+        <w:tc>
+          <w:tcPr>
+            <w:tcW w:w="6134" w:type="dxa"/>
+            <w:tcBorders>
+              <w:top w:val="single" w:sz="6" w:space="0" w:color="EFF2F4"/>
+              <w:left w:val="outset" w:sz="2" w:space="0" w:color="auto"/>
+              <w:bottom w:val="outset" w:sz="2" w:space="0" w:color="auto"/>
+              <w:right w:val="outset" w:sz="2" w:space="0" w:color="auto"/>
+            </w:tcBorders>
+            <w:tcMar>
+              <w:top w:w="75" w:type="dxa"/>
+              <w:left w:w="225" w:type="dxa"/>
+              <w:bottom w:w="75" w:type="dxa"/>
+              <w:right w:w="225" w:type="dxa"/>
+            </w:tcMar>
+            <w:vAlign w:val="center"/>
+            <w:hideMark/>
+          </w:tcPr>
+          <w:p>
+            <w:pPr>
+              <w:widowControl/>
+              <w:wordWrap/>
+              <w:autoSpaceDE/>
+              <w:autoSpaceDN/>
+              <w:spacing w:after="0" w:line="360" w:lineRule="atLeast"/>
+              <w:jc w:val="left"/>
+              <w:rPr>
+                <w:rFonts w:ascii="Arial" w:eastAsia="굴림" w:hAnsi="Arial" w:cs="Arial"/>
+                <w:color w:val="666666"/>
+                <w:kern w:val="0"/>
+                <w:sz w:val="18"/>
+                <w:szCs w:val="18"/>
+              </w:rPr>
+            </w:pPr>
+            <w:r>
+              <w:rPr>
+                <w:rFonts w:ascii="Arial" w:eastAsia="굴림" w:hAnsi="Arial" w:cs="Arial"/>
+                <w:color w:val="666666"/>
+                <w:kern w:val="0"/>
+                <w:sz w:val="18"/>
+                <w:szCs w:val="18"/>
+              </w:rPr>
+              <w:t>검색</w:t>
+            </w:r>
+            <w:r>
+              <w:rPr>
+                <w:rFonts w:ascii="Arial" w:eastAsia="굴림" w:hAnsi="Arial" w:cs="Arial"/>
+                <w:color w:val="666666"/>
+                <w:kern w:val="0"/>
+                <w:sz w:val="18"/>
+                <w:szCs w:val="18"/>
+              </w:rPr>
+              <w:t xml:space="preserve"> </w:t>
+            </w:r>
+            <w:r>
+              <w:rPr>
+                <w:rFonts w:ascii="Arial" w:eastAsia="굴림" w:hAnsi="Arial" w:cs="Arial"/>
+                <w:color w:val="666666"/>
+                <w:kern w:val="0"/>
+                <w:sz w:val="18"/>
+                <w:szCs w:val="18"/>
+              </w:rPr>
+              <w:t>결과</w:t>
+            </w:r>
+            <w:r>
+              <w:rPr>
+                <w:rFonts w:ascii="Arial" w:eastAsia="굴림" w:hAnsi="Arial" w:cs="Arial"/>
+                <w:color w:val="666666"/>
+                <w:kern w:val="0"/>
+                <w:sz w:val="18"/>
+                <w:szCs w:val="18"/>
+              </w:rPr>
+              <w:t xml:space="preserve"> </w:t>
+            </w:r>
+            <w:r>
+              <w:rPr>
+                <w:rFonts w:ascii="Arial" w:eastAsia="굴림" w:hAnsi="Arial" w:cs="Arial"/>
+                <w:color w:val="666666"/>
+                <w:kern w:val="0"/>
+                <w:sz w:val="18"/>
+                <w:szCs w:val="18"/>
+              </w:rPr>
+              <w:t>문서의</w:t>
+            </w:r>
+            <w:r>
+              <w:rPr>
+                <w:rFonts w:ascii="Arial" w:eastAsia="굴림" w:hAnsi="Arial" w:cs="Arial"/>
+                <w:color w:val="666666"/>
+                <w:kern w:val="0"/>
+                <w:sz w:val="18"/>
+                <w:szCs w:val="18"/>
+              </w:rPr>
+              <w:t xml:space="preserve"> </w:t>
+            </w:r>
+            <w:r>
+              <w:rPr>
+                <w:rFonts w:ascii="Arial" w:eastAsia="굴림" w:hAnsi="Arial" w:cs="Arial"/>
+                <w:color w:val="666666"/>
+                <w:kern w:val="0"/>
+                <w:sz w:val="18"/>
+                <w:szCs w:val="18"/>
+              </w:rPr>
+              <w:t>내용을</w:t>
+            </w:r>
+            <w:r>
+              <w:rPr>
+                <w:rFonts w:ascii="Arial" w:eastAsia="굴림" w:hAnsi="Arial" w:cs="Arial"/>
+                <w:color w:val="666666"/>
+                <w:kern w:val="0"/>
+                <w:sz w:val="18"/>
+                <w:szCs w:val="18"/>
+              </w:rPr>
+              <w:t xml:space="preserve"> </w:t>
+            </w:r>
+            <w:r>
+              <w:rPr>
+                <w:rFonts w:ascii="Arial" w:eastAsia="굴림" w:hAnsi="Arial" w:cs="Arial"/>
+                <w:color w:val="666666"/>
+                <w:kern w:val="0"/>
+                <w:sz w:val="18"/>
+                <w:szCs w:val="18"/>
+              </w:rPr>
+              <w:t>요약한</w:t>
+            </w:r>
+            <w:r>
+              <w:rPr>
+                <w:rFonts w:ascii="Arial" w:eastAsia="굴림" w:hAnsi="Arial" w:cs="Arial"/>
+                <w:color w:val="666666"/>
+                <w:kern w:val="0"/>
+                <w:sz w:val="18"/>
+                <w:szCs w:val="18"/>
+              </w:rPr>
+              <w:t xml:space="preserve"> </w:t>
+            </w:r>
+            <w:r>
+              <w:rPr>
+                <w:rFonts w:ascii="Arial" w:eastAsia="굴림" w:hAnsi="Arial" w:cs="Arial"/>
+                <w:color w:val="666666"/>
+                <w:kern w:val="0"/>
+                <w:sz w:val="18"/>
+                <w:szCs w:val="18"/>
+              </w:rPr>
+              <w:t>패시지</w:t>
+            </w:r>
+            <w:r>
+              <w:rPr>
+                <w:rFonts w:ascii="Arial" w:eastAsia="굴림" w:hAnsi="Arial" w:cs="Arial"/>
+                <w:color w:val="666666"/>
+                <w:kern w:val="0"/>
+                <w:sz w:val="18"/>
+                <w:szCs w:val="18"/>
+              </w:rPr>
+              <w:t xml:space="preserve"> </w:t>
+            </w:r>
+            <w:r>
+              <w:rPr>
+                <w:rFonts w:ascii="Arial" w:eastAsia="굴림" w:hAnsi="Arial" w:cs="Arial"/>
+                <w:color w:val="666666"/>
+                <w:kern w:val="0"/>
+                <w:sz w:val="18"/>
+                <w:szCs w:val="18"/>
+              </w:rPr>
+              <w:t>정보입니다</w:t>
+            </w:r>
+            <w:r>
+              <w:rPr>
+                <w:rFonts w:ascii="Arial" w:eastAsia="굴림" w:hAnsi="Arial" w:cs="Arial"/>
+                <w:color w:val="666666"/>
+                <w:kern w:val="0"/>
+                <w:sz w:val="18"/>
+                <w:szCs w:val="18"/>
+              </w:rPr>
+              <w:t xml:space="preserve">. </w:t>
+            </w:r>
+            <w:r>
+              <w:rPr>
+                <w:rFonts w:ascii="Arial" w:eastAsia="굴림" w:hAnsi="Arial" w:cs="Arial"/>
+                <w:color w:val="666666"/>
+                <w:kern w:val="0"/>
+                <w:sz w:val="18"/>
+                <w:szCs w:val="18"/>
+              </w:rPr>
+              <w:t>문서</w:t>
+            </w:r>
+            <w:r>
+              <w:rPr>
+                <w:rFonts w:ascii="Arial" w:eastAsia="굴림" w:hAnsi="Arial" w:cs="Arial"/>
+                <w:color w:val="666666"/>
+                <w:kern w:val="0"/>
+                <w:sz w:val="18"/>
+                <w:szCs w:val="18"/>
+              </w:rPr>
+              <w:t xml:space="preserve"> </w:t>
+            </w:r>
+            <w:r>
+              <w:rPr>
+                <w:rFonts w:ascii="Arial" w:eastAsia="굴림" w:hAnsi="Arial" w:cs="Arial"/>
+                <w:color w:val="666666"/>
+                <w:kern w:val="0"/>
+                <w:sz w:val="18"/>
+                <w:szCs w:val="18"/>
+              </w:rPr>
+              <w:t>전체의</w:t>
+            </w:r>
+            <w:r>
+              <w:rPr>
+                <w:rFonts w:ascii="Arial" w:eastAsia="굴림" w:hAnsi="Arial" w:cs="Arial"/>
+                <w:color w:val="666666"/>
+                <w:kern w:val="0"/>
+                <w:sz w:val="18"/>
+                <w:szCs w:val="18"/>
+              </w:rPr>
+              <w:t xml:space="preserve"> </w:t>
+            </w:r>
+            <w:r>
+              <w:rPr>
+                <w:rFonts w:ascii="Arial" w:eastAsia="굴림" w:hAnsi="Arial" w:cs="Arial"/>
+                <w:color w:val="666666"/>
+                <w:kern w:val="0"/>
+                <w:sz w:val="18"/>
+                <w:szCs w:val="18"/>
+              </w:rPr>
+              <w:t>내용은</w:t>
+            </w:r>
+            <w:r>
+              <w:rPr>
+                <w:rFonts w:ascii="Arial" w:eastAsia="굴림" w:hAnsi="Arial" w:cs="Arial"/>
+                <w:color w:val="666666"/>
+                <w:kern w:val="0"/>
+                <w:sz w:val="18"/>
+                <w:szCs w:val="18"/>
+              </w:rPr>
+              <w:t xml:space="preserve"> link </w:t>
+            </w:r>
+            <w:r>
+              <w:rPr>
+                <w:rFonts w:ascii="Arial" w:eastAsia="굴림" w:hAnsi="Arial" w:cs="Arial"/>
+                <w:color w:val="666666"/>
+                <w:kern w:val="0"/>
+                <w:sz w:val="18"/>
+                <w:szCs w:val="18"/>
+              </w:rPr>
+              <w:t>를</w:t>
+            </w:r>
+            <w:r>
+              <w:rPr>
+                <w:rFonts w:ascii="Arial" w:eastAsia="굴림" w:hAnsi="Arial" w:cs="Arial"/>
+                <w:color w:val="666666"/>
+                <w:kern w:val="0"/>
+                <w:sz w:val="18"/>
+                <w:szCs w:val="18"/>
+              </w:rPr>
+              <w:t xml:space="preserve"> </w:t>
+            </w:r>
+            <w:r>
+              <w:rPr>
+                <w:rFonts w:ascii="Arial" w:eastAsia="굴림" w:hAnsi="Arial" w:cs="Arial"/>
+                <w:color w:val="666666"/>
+                <w:kern w:val="0"/>
+                <w:sz w:val="18"/>
+                <w:szCs w:val="18"/>
+              </w:rPr>
+              <w:t>따라가면</w:t>
+            </w:r>
+            <w:r>
+              <w:rPr>
+                <w:rFonts w:ascii="Arial" w:eastAsia="굴림" w:hAnsi="Arial" w:cs="Arial"/>
+                <w:color w:val="666666"/>
+                <w:kern w:val="0"/>
+                <w:sz w:val="18"/>
+                <w:szCs w:val="18"/>
+              </w:rPr>
+              <w:t>, </w:t>
+            </w:r>
+            <w:r>
+              <w:rPr>
+                <w:rFonts w:ascii="Arial" w:eastAsia="굴림" w:hAnsi="Arial" w:cs="Arial"/>
+                <w:color w:val="666666"/>
+                <w:kern w:val="0"/>
+                <w:sz w:val="18"/>
+                <w:szCs w:val="18"/>
+              </w:rPr>
+              <w:br/>
+            </w:r>
+            <w:r>
+              <w:rPr>
+                <w:rFonts w:ascii="Arial" w:eastAsia="굴림" w:hAnsi="Arial" w:cs="Arial"/>
+                <w:color w:val="666666"/>
+                <w:kern w:val="0"/>
+                <w:sz w:val="18"/>
+                <w:szCs w:val="18"/>
+              </w:rPr>
+              <w:t>읽을</w:t>
+            </w:r>
+            <w:r>
+              <w:rPr>
+                <w:rFonts w:ascii="Arial" w:eastAsia="굴림" w:hAnsi="Arial" w:cs="Arial"/>
+                <w:color w:val="666666"/>
+                <w:kern w:val="0"/>
+                <w:sz w:val="18"/>
+                <w:szCs w:val="18"/>
+              </w:rPr>
+              <w:t xml:space="preserve"> </w:t>
+            </w:r>
+            <w:r>
+              <w:rPr>
+                <w:rFonts w:ascii="Arial" w:eastAsia="굴림" w:hAnsi="Arial" w:cs="Arial"/>
+                <w:color w:val="666666"/>
+                <w:kern w:val="0"/>
+                <w:sz w:val="18"/>
+                <w:szCs w:val="18"/>
+              </w:rPr>
+              <w:t>수</w:t>
+            </w:r>
+            <w:r>
+              <w:rPr>
+                <w:rFonts w:ascii="Arial" w:eastAsia="굴림" w:hAnsi="Arial" w:cs="Arial"/>
+                <w:color w:val="666666"/>
+                <w:kern w:val="0"/>
+                <w:sz w:val="18"/>
+                <w:szCs w:val="18"/>
+              </w:rPr>
+              <w:t xml:space="preserve"> </w:t>
+            </w:r>
+            <w:r>
+              <w:rPr>
+                <w:rFonts w:ascii="Arial" w:eastAsia="굴림" w:hAnsi="Arial" w:cs="Arial"/>
+                <w:color w:val="666666"/>
+                <w:kern w:val="0"/>
+                <w:sz w:val="18"/>
+                <w:szCs w:val="18"/>
+              </w:rPr>
+              <w:t>있습니다</w:t>
+            </w:r>
+            <w:r>
+              <w:rPr>
+                <w:rFonts w:ascii="Arial" w:eastAsia="굴림" w:hAnsi="Arial" w:cs="Arial"/>
+                <w:color w:val="666666"/>
+                <w:kern w:val="0"/>
+                <w:sz w:val="18"/>
+                <w:szCs w:val="18"/>
+              </w:rPr>
+              <w:t xml:space="preserve">. </w:t>
+            </w:r>
+            <w:proofErr w:type="spellStart"/>
+            <w:r>
+              <w:rPr>
+                <w:rFonts w:ascii="Arial" w:eastAsia="굴림" w:hAnsi="Arial" w:cs="Arial"/>
+                <w:color w:val="666666"/>
+                <w:kern w:val="0"/>
+                <w:sz w:val="18"/>
+                <w:szCs w:val="18"/>
+              </w:rPr>
+              <w:t>패시지에서</w:t>
+            </w:r>
+            <w:proofErr w:type="spellEnd"/>
+            <w:r>
+              <w:rPr>
+                <w:rFonts w:ascii="Arial" w:eastAsia="굴림" w:hAnsi="Arial" w:cs="Arial"/>
+                <w:color w:val="666666"/>
+                <w:kern w:val="0"/>
+                <w:sz w:val="18"/>
+                <w:szCs w:val="18"/>
+              </w:rPr>
+              <w:t xml:space="preserve"> </w:t>
+            </w:r>
+            <w:proofErr w:type="spellStart"/>
+            <w:r>
+              <w:rPr>
+                <w:rFonts w:ascii="Arial" w:eastAsia="굴림" w:hAnsi="Arial" w:cs="Arial"/>
+                <w:color w:val="666666"/>
+                <w:kern w:val="0"/>
+                <w:sz w:val="18"/>
+                <w:szCs w:val="18"/>
+              </w:rPr>
+              <w:t>검색어와</w:t>
+            </w:r>
+            <w:proofErr w:type="spellEnd"/>
+            <w:r>
+              <w:rPr>
+                <w:rFonts w:ascii="Arial" w:eastAsia="굴림" w:hAnsi="Arial" w:cs="Arial"/>
+                <w:color w:val="666666"/>
+                <w:kern w:val="0"/>
+                <w:sz w:val="18"/>
+                <w:szCs w:val="18"/>
+              </w:rPr>
+              <w:t xml:space="preserve"> </w:t>
+            </w:r>
+            <w:r>
+              <w:rPr>
+                <w:rFonts w:ascii="Arial" w:eastAsia="굴림" w:hAnsi="Arial" w:cs="Arial"/>
+                <w:color w:val="666666"/>
+                <w:kern w:val="0"/>
+                <w:sz w:val="18"/>
+                <w:szCs w:val="18"/>
+              </w:rPr>
+              <w:t>일치하는</w:t>
+            </w:r>
+            <w:r>
+              <w:rPr>
+                <w:rFonts w:ascii="Arial" w:eastAsia="굴림" w:hAnsi="Arial" w:cs="Arial"/>
+                <w:color w:val="666666"/>
+                <w:kern w:val="0"/>
+                <w:sz w:val="18"/>
+                <w:szCs w:val="18"/>
+              </w:rPr>
+              <w:t xml:space="preserve"> </w:t>
+            </w:r>
+            <w:r>
+              <w:rPr>
+                <w:rFonts w:ascii="Arial" w:eastAsia="굴림" w:hAnsi="Arial" w:cs="Arial"/>
+                <w:color w:val="666666"/>
+                <w:kern w:val="0"/>
+                <w:sz w:val="18"/>
+                <w:szCs w:val="18"/>
+              </w:rPr>
+              <w:t>부분은</w:t>
+            </w:r>
+            <w:r>
+              <w:rPr>
+                <w:rFonts w:ascii="Arial" w:eastAsia="굴림" w:hAnsi="Arial" w:cs="Arial"/>
+                <w:color w:val="666666"/>
+                <w:kern w:val="0"/>
+                <w:sz w:val="18"/>
+                <w:szCs w:val="18"/>
+              </w:rPr>
+              <w:t> </w:t>
+            </w:r>
+            <w:r>
+              <w:rPr>
+                <w:rFonts w:ascii="ngb" w:eastAsia="굴림" w:hAnsi="ngb" w:cs="Arial"/>
+                <w:color w:val="666666"/>
+                <w:kern w:val="0"/>
+                <w:sz w:val="18"/>
+                <w:szCs w:val="18"/>
+              </w:rPr>
+              <w:t>태그로</w:t>
+            </w:r>
+            <w:r>
+              <w:rPr>
+                <w:rFonts w:ascii="ngb" w:eastAsia="굴림" w:hAnsi="ngb" w:cs="Arial"/>
+                <w:color w:val="666666"/>
+                <w:kern w:val="0"/>
+                <w:sz w:val="18"/>
+                <w:szCs w:val="18"/>
+              </w:rPr>
+              <w:t xml:space="preserve"> </w:t>
+            </w:r>
+            <w:r>
+              <w:rPr>
+                <w:rFonts w:ascii="ngb" w:eastAsia="굴림" w:hAnsi="ngb" w:cs="Arial"/>
+                <w:color w:val="666666"/>
+                <w:kern w:val="0"/>
+                <w:sz w:val="18"/>
+                <w:szCs w:val="18"/>
+              </w:rPr>
+              <w:t>감싸져</w:t>
+            </w:r>
+            <w:r>
+              <w:rPr>
+                <w:rFonts w:ascii="ngb" w:eastAsia="굴림" w:hAnsi="ngb" w:cs="Arial"/>
+                <w:color w:val="666666"/>
+                <w:kern w:val="0"/>
+                <w:sz w:val="18"/>
+                <w:szCs w:val="18"/>
+              </w:rPr>
+              <w:t xml:space="preserve"> </w:t>
+            </w:r>
+            <w:r>
+              <w:rPr>
+                <w:rFonts w:ascii="ngb" w:eastAsia="굴림" w:hAnsi="ngb" w:cs="Arial"/>
+                <w:color w:val="666666"/>
+                <w:kern w:val="0"/>
+                <w:sz w:val="18"/>
+                <w:szCs w:val="18"/>
+              </w:rPr>
+              <w:t>있습니다</w:t>
+            </w:r>
+            <w:r>
+              <w:rPr>
+                <w:rFonts w:ascii="ngb" w:eastAsia="굴림" w:hAnsi="ngb" w:cs="Arial"/>
+                <w:color w:val="666666"/>
+                <w:kern w:val="0"/>
+                <w:sz w:val="18"/>
+                <w:szCs w:val="18"/>
+              </w:rPr>
+              <w:t>.</w:t>
+            </w:r>
+          </w:p>
+        </w:tc>
+      </w:tr>
+      <w:tr>
+        <w:tc>
+          <w:tcPr>
+            <w:tcW w:w="0" w:type="auto"/>
+            <w:tcBorders>
+              <w:top w:val="single" w:sz="6" w:space="0" w:color="EFF2F4"/>
+              <w:left w:val="outset" w:sz="2" w:space="0" w:color="auto"/>
+              <w:bottom w:val="outset" w:sz="2" w:space="0" w:color="auto"/>
+              <w:right w:val="outset" w:sz="2" w:space="0" w:color="auto"/>
+            </w:tcBorders>
+            <w:tcMar>
+              <w:top w:w="75" w:type="dxa"/>
+              <w:left w:w="225" w:type="dxa"/>
+              <w:bottom w:w="75" w:type="dxa"/>
+              <w:right w:w="225" w:type="dxa"/>
+            </w:tcMar>
+            <w:vAlign w:val="center"/>
+            <w:hideMark/>
+          </w:tcPr>
+          <w:p>
+            <w:pPr>
+              <w:widowControl/>
+              <w:wordWrap/>
+              <w:autoSpaceDE/>
+              <w:autoSpaceDN/>
+              <w:spacing w:after="0" w:line="360" w:lineRule="atLeast"/>
+              <w:jc w:val="left"/>
+              <w:rPr>
+                <w:rFonts w:ascii="Arial" w:eastAsia="굴림" w:hAnsi="Arial" w:cs="Arial"/>
+                <w:color w:val="666666"/>
+                <w:kern w:val="0"/>
+                <w:sz w:val="18"/>
+                <w:szCs w:val="18"/>
+              </w:rPr>
+            </w:pPr>
+            <w:proofErr w:type="spellStart"/>
+            <w:r>
+              <w:rPr>
+                <w:rFonts w:ascii="Arial" w:eastAsia="굴림" w:hAnsi="Arial" w:cs="Arial"/>
+                <w:color w:val="666666"/>
+                <w:kern w:val="0"/>
+                <w:sz w:val="18"/>
+                <w:szCs w:val="18"/>
+              </w:rPr>
+              <w:t>bloggername</w:t>
+            </w:r>
+            <w:proofErr w:type="spellEnd"/>
+          </w:p>
+        </w:tc>
+        <w:tc>
+          <w:tcPr>
+            <w:tcW w:w="0" w:type="auto"/>
+            <w:tcBorders>
+              <w:top w:val="single" w:sz="6" w:space="0" w:color="EFF2F4"/>
+              <w:left w:val="outset" w:sz="2" w:space="0" w:color="auto"/>
+              <w:bottom w:val="outset" w:sz="2" w:space="0" w:color="auto"/>
+              <w:right w:val="outset" w:sz="2" w:space="0" w:color="auto"/>
+            </w:tcBorders>
+            <w:tcMar>
+              <w:top w:w="75" w:type="dxa"/>
+              <w:left w:w="225" w:type="dxa"/>
+              <w:bottom w:w="75" w:type="dxa"/>
+              <w:right w:w="225" w:type="dxa"/>
+            </w:tcMar>
+            <w:vAlign w:val="center"/>
+            <w:hideMark/>
+          </w:tcPr>
+          <w:p>
+            <w:pPr>
+              <w:widowControl/>
+              <w:wordWrap/>
+              <w:autoSpaceDE/>
+              <w:autoSpaceDN/>
+              <w:spacing w:after="0" w:line="360" w:lineRule="atLeast"/>
+              <w:jc w:val="left"/>
+              <w:rPr>
+                <w:rFonts w:ascii="Arial" w:eastAsia="굴림" w:hAnsi="Arial" w:cs="Arial"/>
+                <w:color w:val="666666"/>
+                <w:kern w:val="0"/>
+                <w:sz w:val="18"/>
+                <w:szCs w:val="18"/>
+              </w:rPr>
+            </w:pPr>
+            <w:r>
+              <w:rPr>
+                <w:rFonts w:ascii="Arial" w:eastAsia="굴림" w:hAnsi="Arial" w:cs="Arial"/>
+                <w:color w:val="666666"/>
+                <w:kern w:val="0"/>
+                <w:sz w:val="18"/>
+                <w:szCs w:val="18"/>
+              </w:rPr>
+              <w:t>string</w:t>
+            </w:r>
+          </w:p>
+        </w:tc>
+        <w:tc>
+          <w:tcPr>
+            <w:tcW w:w="6134" w:type="dxa"/>
+            <w:tcBorders>
+              <w:top w:val="single" w:sz="6" w:space="0" w:color="EFF2F4"/>
+              <w:left w:val="outset" w:sz="2" w:space="0" w:color="auto"/>
+              <w:bottom w:val="outset" w:sz="2" w:space="0" w:color="auto"/>
+              <w:right w:val="outset" w:sz="2" w:space="0" w:color="auto"/>
+            </w:tcBorders>
+            <w:tcMar>
+              <w:top w:w="75" w:type="dxa"/>
+              <w:left w:w="225" w:type="dxa"/>
+              <w:bottom w:w="75" w:type="dxa"/>
+              <w:right w:w="225" w:type="dxa"/>
+            </w:tcMar>
+            <w:vAlign w:val="center"/>
+            <w:hideMark/>
+          </w:tcPr>
+          <w:p>
+            <w:pPr>
+              <w:widowControl/>
+              <w:wordWrap/>
+              <w:autoSpaceDE/>
+              <w:autoSpaceDN/>
+              <w:spacing w:after="0" w:line="360" w:lineRule="atLeast"/>
+              <w:jc w:val="left"/>
+              <w:rPr>
+                <w:rFonts w:ascii="Arial" w:eastAsia="굴림" w:hAnsi="Arial" w:cs="Arial"/>
+                <w:color w:val="666666"/>
+                <w:kern w:val="0"/>
+                <w:sz w:val="18"/>
+                <w:szCs w:val="18"/>
+              </w:rPr>
+            </w:pPr>
+            <w:r>
+              <w:rPr>
+                <w:rFonts w:ascii="Arial" w:eastAsia="굴림" w:hAnsi="Arial" w:cs="Arial"/>
+                <w:color w:val="666666"/>
+                <w:kern w:val="0"/>
+                <w:sz w:val="18"/>
+                <w:szCs w:val="18"/>
+              </w:rPr>
+              <w:t>검색</w:t>
+            </w:r>
+            <w:r>
+              <w:rPr>
+                <w:rFonts w:ascii="Arial" w:eastAsia="굴림" w:hAnsi="Arial" w:cs="Arial"/>
+                <w:color w:val="666666"/>
+                <w:kern w:val="0"/>
+                <w:sz w:val="18"/>
+                <w:szCs w:val="18"/>
+              </w:rPr>
+              <w:t xml:space="preserve"> </w:t>
+            </w:r>
+            <w:r>
+              <w:rPr>
+                <w:rFonts w:ascii="Arial" w:eastAsia="굴림" w:hAnsi="Arial" w:cs="Arial"/>
+                <w:color w:val="666666"/>
+                <w:kern w:val="0"/>
+                <w:sz w:val="18"/>
+                <w:szCs w:val="18"/>
+              </w:rPr>
+              <w:t>결과</w:t>
+            </w:r>
+            <w:r>
+              <w:rPr>
+                <w:rFonts w:ascii="Arial" w:eastAsia="굴림" w:hAnsi="Arial" w:cs="Arial"/>
+                <w:color w:val="666666"/>
+                <w:kern w:val="0"/>
+                <w:sz w:val="18"/>
+                <w:szCs w:val="18"/>
+              </w:rPr>
+              <w:t xml:space="preserve"> </w:t>
+            </w:r>
+            <w:proofErr w:type="spellStart"/>
+            <w:r>
+              <w:rPr>
+                <w:rFonts w:ascii="Arial" w:eastAsia="굴림" w:hAnsi="Arial" w:cs="Arial"/>
+                <w:color w:val="666666"/>
+                <w:kern w:val="0"/>
+                <w:sz w:val="18"/>
+                <w:szCs w:val="18"/>
+              </w:rPr>
+              <w:t>블로그</w:t>
+            </w:r>
+            <w:proofErr w:type="spellEnd"/>
+            <w:r>
+              <w:rPr>
+                <w:rFonts w:ascii="Arial" w:eastAsia="굴림" w:hAnsi="Arial" w:cs="Arial"/>
+                <w:color w:val="666666"/>
+                <w:kern w:val="0"/>
+                <w:sz w:val="18"/>
+                <w:szCs w:val="18"/>
+              </w:rPr>
+              <w:t xml:space="preserve"> </w:t>
+            </w:r>
+            <w:r>
+              <w:rPr>
+                <w:rFonts w:ascii="Arial" w:eastAsia="굴림" w:hAnsi="Arial" w:cs="Arial"/>
+                <w:color w:val="666666"/>
+                <w:kern w:val="0"/>
+                <w:sz w:val="18"/>
+                <w:szCs w:val="18"/>
+              </w:rPr>
+              <w:t>포스트를</w:t>
+            </w:r>
+            <w:r>
+              <w:rPr>
+                <w:rFonts w:ascii="Arial" w:eastAsia="굴림" w:hAnsi="Arial" w:cs="Arial"/>
+                <w:color w:val="666666"/>
+                <w:kern w:val="0"/>
+                <w:sz w:val="18"/>
+                <w:szCs w:val="18"/>
+              </w:rPr>
+              <w:t xml:space="preserve"> </w:t>
+            </w:r>
+            <w:r>
+              <w:rPr>
+                <w:rFonts w:ascii="Arial" w:eastAsia="굴림" w:hAnsi="Arial" w:cs="Arial"/>
+                <w:color w:val="666666"/>
+                <w:kern w:val="0"/>
+                <w:sz w:val="18"/>
+                <w:szCs w:val="18"/>
+              </w:rPr>
+              <w:t>작성한</w:t>
+            </w:r>
+            <w:r>
+              <w:rPr>
+                <w:rFonts w:ascii="Arial" w:eastAsia="굴림" w:hAnsi="Arial" w:cs="Arial"/>
+                <w:color w:val="666666"/>
+                <w:kern w:val="0"/>
+                <w:sz w:val="18"/>
+                <w:szCs w:val="18"/>
+              </w:rPr>
+              <w:t xml:space="preserve"> </w:t>
+            </w:r>
+            <w:proofErr w:type="spellStart"/>
+            <w:r>
+              <w:rPr>
+                <w:rFonts w:ascii="Arial" w:eastAsia="굴림" w:hAnsi="Arial" w:cs="Arial"/>
+                <w:color w:val="666666"/>
+                <w:kern w:val="0"/>
+                <w:sz w:val="18"/>
+                <w:szCs w:val="18"/>
+              </w:rPr>
+              <w:t>블로거의</w:t>
+            </w:r>
+            <w:proofErr w:type="spellEnd"/>
+            <w:r>
+              <w:rPr>
+                <w:rFonts w:ascii="Arial" w:eastAsia="굴림" w:hAnsi="Arial" w:cs="Arial"/>
+                <w:color w:val="666666"/>
+                <w:kern w:val="0"/>
+                <w:sz w:val="18"/>
+                <w:szCs w:val="18"/>
+              </w:rPr>
+              <w:t xml:space="preserve"> </w:t>
+            </w:r>
+            <w:r>
+              <w:rPr>
+                <w:rFonts w:ascii="Arial" w:eastAsia="굴림" w:hAnsi="Arial" w:cs="Arial"/>
+                <w:color w:val="666666"/>
+                <w:kern w:val="0"/>
+                <w:sz w:val="18"/>
+                <w:szCs w:val="18"/>
+              </w:rPr>
+              <w:t>이름입니다</w:t>
+            </w:r>
+            <w:r>
+              <w:rPr>
+                <w:rFonts w:ascii="Arial" w:eastAsia="굴림" w:hAnsi="Arial" w:cs="Arial"/>
+                <w:color w:val="666666"/>
+                <w:kern w:val="0"/>
+                <w:sz w:val="18"/>
+                <w:szCs w:val="18"/>
+              </w:rPr>
+              <w:t>.</w:t>
+            </w:r>
+          </w:p>
+        </w:tc>
+      </w:tr>
+      <w:tr>
+        <w:tc>
+          <w:tcPr>
+            <w:tcW w:w="0" w:type="auto"/>
+            <w:tcBorders>
+              <w:top w:val="single" w:sz="6" w:space="0" w:color="EFF2F4"/>
+              <w:left w:val="outset" w:sz="2" w:space="0" w:color="auto"/>
+              <w:bottom w:val="outset" w:sz="2" w:space="0" w:color="auto"/>
+              <w:right w:val="outset" w:sz="2" w:space="0" w:color="auto"/>
+            </w:tcBorders>
+            <w:tcMar>
+              <w:top w:w="75" w:type="dxa"/>
+              <w:left w:w="225" w:type="dxa"/>
+              <w:bottom w:w="75" w:type="dxa"/>
+              <w:right w:w="225" w:type="dxa"/>
+            </w:tcMar>
+            <w:vAlign w:val="center"/>
+            <w:hideMark/>
+          </w:tcPr>
+          <w:p>
+            <w:pPr>
+              <w:widowControl/>
+              <w:wordWrap/>
+              <w:autoSpaceDE/>
+              <w:autoSpaceDN/>
+              <w:spacing w:after="0" w:line="360" w:lineRule="atLeast"/>
+              <w:jc w:val="left"/>
+              <w:rPr>
+                <w:rFonts w:ascii="Arial" w:eastAsia="굴림" w:hAnsi="Arial" w:cs="Arial"/>
+                <w:color w:val="666666"/>
+                <w:kern w:val="0"/>
+                <w:sz w:val="18"/>
+                <w:szCs w:val="18"/>
+              </w:rPr>
+            </w:pPr>
+            <w:proofErr w:type="spellStart"/>
+            <w:r>
+              <w:rPr>
+                <w:rFonts w:ascii="Arial" w:eastAsia="굴림" w:hAnsi="Arial" w:cs="Arial"/>
+                <w:color w:val="666666"/>
+                <w:kern w:val="0"/>
+                <w:sz w:val="18"/>
+                <w:szCs w:val="18"/>
+              </w:rPr>
+              <w:t>bloggerlink</w:t>
+            </w:r>
+            <w:proofErr w:type="spellEnd"/>
+          </w:p>
+        </w:tc>
+        <w:tc>
+          <w:tcPr>
+            <w:tcW w:w="0" w:type="auto"/>
+            <w:tcBorders>
+              <w:top w:val="single" w:sz="6" w:space="0" w:color="EFF2F4"/>
+              <w:left w:val="outset" w:sz="2" w:space="0" w:color="auto"/>
+              <w:bottom w:val="outset" w:sz="2" w:space="0" w:color="auto"/>
+              <w:right w:val="outset" w:sz="2" w:space="0" w:color="auto"/>
+            </w:tcBorders>
+            <w:tcMar>
+              <w:top w:w="75" w:type="dxa"/>
+              <w:left w:w="225" w:type="dxa"/>
+              <w:bottom w:w="75" w:type="dxa"/>
+              <w:right w:w="225" w:type="dxa"/>
+            </w:tcMar>
+            <w:vAlign w:val="center"/>
+            <w:hideMark/>
+          </w:tcPr>
+          <w:p>
+            <w:pPr>
+              <w:widowControl/>
+              <w:wordWrap/>
+              <w:autoSpaceDE/>
+              <w:autoSpaceDN/>
+              <w:spacing w:after="0" w:line="360" w:lineRule="atLeast"/>
+              <w:jc w:val="left"/>
+              <w:rPr>
+                <w:rFonts w:ascii="Arial" w:eastAsia="굴림" w:hAnsi="Arial" w:cs="Arial"/>
+                <w:color w:val="666666"/>
+                <w:kern w:val="0"/>
+                <w:sz w:val="18"/>
+                <w:szCs w:val="18"/>
+              </w:rPr>
+            </w:pPr>
+            <w:r>
+              <w:rPr>
+                <w:rFonts w:ascii="Arial" w:eastAsia="굴림" w:hAnsi="Arial" w:cs="Arial"/>
+                <w:color w:val="666666"/>
+                <w:kern w:val="0"/>
+                <w:sz w:val="18"/>
+                <w:szCs w:val="18"/>
+              </w:rPr>
+              <w:t>string</w:t>
+            </w:r>
+          </w:p>
+        </w:tc>
+        <w:tc>
+          <w:tcPr>
+            <w:tcW w:w="6134" w:type="dxa"/>
+            <w:tcBorders>
+              <w:top w:val="single" w:sz="6" w:space="0" w:color="EFF2F4"/>
+              <w:left w:val="outset" w:sz="2" w:space="0" w:color="auto"/>
+              <w:bottom w:val="outset" w:sz="2" w:space="0" w:color="auto"/>
+              <w:right w:val="outset" w:sz="2" w:space="0" w:color="auto"/>
+            </w:tcBorders>
+            <w:tcMar>
+              <w:top w:w="75" w:type="dxa"/>
+              <w:left w:w="225" w:type="dxa"/>
+              <w:bottom w:w="75" w:type="dxa"/>
+              <w:right w:w="225" w:type="dxa"/>
+            </w:tcMar>
+            <w:vAlign w:val="center"/>
+            <w:hideMark/>
+          </w:tcPr>
+          <w:p>
+            <w:pPr>
+              <w:widowControl/>
+              <w:wordWrap/>
+              <w:autoSpaceDE/>
+              <w:autoSpaceDN/>
+              <w:spacing w:after="0" w:line="360" w:lineRule="atLeast"/>
+              <w:jc w:val="left"/>
+              <w:rPr>
+                <w:rFonts w:ascii="Arial" w:eastAsia="굴림" w:hAnsi="Arial" w:cs="Arial"/>
+                <w:color w:val="666666"/>
+                <w:kern w:val="0"/>
+                <w:sz w:val="18"/>
+                <w:szCs w:val="18"/>
+              </w:rPr>
+            </w:pPr>
+            <w:r>
+              <w:rPr>
+                <w:rFonts w:ascii="Arial" w:eastAsia="굴림" w:hAnsi="Arial" w:cs="Arial"/>
+                <w:color w:val="666666"/>
+                <w:kern w:val="0"/>
+                <w:sz w:val="18"/>
+                <w:szCs w:val="18"/>
+              </w:rPr>
+              <w:t>검색</w:t>
+            </w:r>
+            <w:r>
+              <w:rPr>
+                <w:rFonts w:ascii="Arial" w:eastAsia="굴림" w:hAnsi="Arial" w:cs="Arial"/>
+                <w:color w:val="666666"/>
+                <w:kern w:val="0"/>
+                <w:sz w:val="18"/>
+                <w:szCs w:val="18"/>
+              </w:rPr>
+              <w:t xml:space="preserve"> </w:t>
+            </w:r>
+            <w:r>
+              <w:rPr>
+                <w:rFonts w:ascii="Arial" w:eastAsia="굴림" w:hAnsi="Arial" w:cs="Arial"/>
+                <w:color w:val="666666"/>
+                <w:kern w:val="0"/>
+                <w:sz w:val="18"/>
+                <w:szCs w:val="18"/>
+              </w:rPr>
+              <w:t>결과</w:t>
+            </w:r>
+            <w:r>
+              <w:rPr>
+                <w:rFonts w:ascii="Arial" w:eastAsia="굴림" w:hAnsi="Arial" w:cs="Arial"/>
+                <w:color w:val="666666"/>
+                <w:kern w:val="0"/>
+                <w:sz w:val="18"/>
+                <w:szCs w:val="18"/>
+              </w:rPr>
+              <w:t xml:space="preserve"> </w:t>
+            </w:r>
+            <w:proofErr w:type="spellStart"/>
+            <w:r>
+              <w:rPr>
+                <w:rFonts w:ascii="Arial" w:eastAsia="굴림" w:hAnsi="Arial" w:cs="Arial"/>
+                <w:color w:val="666666"/>
+                <w:kern w:val="0"/>
+                <w:sz w:val="18"/>
+                <w:szCs w:val="18"/>
+              </w:rPr>
+              <w:t>블로그</w:t>
+            </w:r>
+            <w:proofErr w:type="spellEnd"/>
+            <w:r>
+              <w:rPr>
+                <w:rFonts w:ascii="Arial" w:eastAsia="굴림" w:hAnsi="Arial" w:cs="Arial"/>
+                <w:color w:val="666666"/>
+                <w:kern w:val="0"/>
+                <w:sz w:val="18"/>
+                <w:szCs w:val="18"/>
+              </w:rPr>
+              <w:t xml:space="preserve"> </w:t>
+            </w:r>
+            <w:r>
+              <w:rPr>
+                <w:rFonts w:ascii="Arial" w:eastAsia="굴림" w:hAnsi="Arial" w:cs="Arial"/>
+                <w:color w:val="666666"/>
+                <w:kern w:val="0"/>
+                <w:sz w:val="18"/>
+                <w:szCs w:val="18"/>
+              </w:rPr>
+              <w:t>포스트를</w:t>
+            </w:r>
+            <w:r>
+              <w:rPr>
+                <w:rFonts w:ascii="Arial" w:eastAsia="굴림" w:hAnsi="Arial" w:cs="Arial"/>
+                <w:color w:val="666666"/>
+                <w:kern w:val="0"/>
+                <w:sz w:val="18"/>
+                <w:szCs w:val="18"/>
+              </w:rPr>
+              <w:t xml:space="preserve"> </w:t>
+            </w:r>
+            <w:r>
+              <w:rPr>
+                <w:rFonts w:ascii="Arial" w:eastAsia="굴림" w:hAnsi="Arial" w:cs="Arial"/>
+                <w:color w:val="666666"/>
+                <w:kern w:val="0"/>
+                <w:sz w:val="18"/>
+                <w:szCs w:val="18"/>
+              </w:rPr>
+              <w:t>작성한</w:t>
+            </w:r>
+            <w:r>
+              <w:rPr>
+                <w:rFonts w:ascii="Arial" w:eastAsia="굴림" w:hAnsi="Arial" w:cs="Arial"/>
+                <w:color w:val="666666"/>
+                <w:kern w:val="0"/>
+                <w:sz w:val="18"/>
+                <w:szCs w:val="18"/>
+              </w:rPr>
+              <w:t xml:space="preserve"> </w:t>
+            </w:r>
+            <w:proofErr w:type="spellStart"/>
+            <w:r>
+              <w:rPr>
+                <w:rFonts w:ascii="Arial" w:eastAsia="굴림" w:hAnsi="Arial" w:cs="Arial"/>
+                <w:color w:val="666666"/>
+                <w:kern w:val="0"/>
+                <w:sz w:val="18"/>
+                <w:szCs w:val="18"/>
+              </w:rPr>
+              <w:t>블로거의</w:t>
+            </w:r>
+            <w:proofErr w:type="spellEnd"/>
+            <w:r>
+              <w:rPr>
+                <w:rFonts w:ascii="Arial" w:eastAsia="굴림" w:hAnsi="Arial" w:cs="Arial"/>
+                <w:color w:val="666666"/>
+                <w:kern w:val="0"/>
+                <w:sz w:val="18"/>
+                <w:szCs w:val="18"/>
+              </w:rPr>
+              <w:t xml:space="preserve"> </w:t>
+            </w:r>
+            <w:r>
+              <w:rPr>
+                <w:rFonts w:ascii="Arial" w:eastAsia="굴림" w:hAnsi="Arial" w:cs="Arial"/>
+                <w:color w:val="666666"/>
+                <w:kern w:val="0"/>
+                <w:sz w:val="18"/>
+                <w:szCs w:val="18"/>
+              </w:rPr>
+              <w:t>하이퍼텍스트</w:t>
+            </w:r>
+            <w:r>
+              <w:rPr>
+                <w:rFonts w:ascii="Arial" w:eastAsia="굴림" w:hAnsi="Arial" w:cs="Arial"/>
+                <w:color w:val="666666"/>
+                <w:kern w:val="0"/>
+                <w:sz w:val="18"/>
+                <w:szCs w:val="18"/>
+              </w:rPr>
+              <w:t xml:space="preserve"> link</w:t>
+            </w:r>
+            <w:r>
+              <w:rPr>
+                <w:rFonts w:ascii="Arial" w:eastAsia="굴림" w:hAnsi="Arial" w:cs="Arial"/>
+                <w:color w:val="666666"/>
+                <w:kern w:val="0"/>
+                <w:sz w:val="18"/>
+                <w:szCs w:val="18"/>
+              </w:rPr>
+              <w:t>입니다</w:t>
+            </w:r>
+            <w:r>
+              <w:rPr>
+                <w:rFonts w:ascii="Arial" w:eastAsia="굴림" w:hAnsi="Arial" w:cs="Arial"/>
+                <w:color w:val="666666"/>
+                <w:kern w:val="0"/>
+                <w:sz w:val="18"/>
+                <w:szCs w:val="18"/>
+              </w:rPr>
+              <w:t>.</w:t>
+            </w:r>
+          </w:p>
+        </w:tc>
+      </w:tr>
+    </w:tbl>
+    <w:p>
+      <w:pPr>
+        <w:pStyle w:val="a3"/>
+        <w:ind w:leftChars="0" w:left="1200"/>
+      </w:pPr>
+    </w:p>
+    <w:tbl>
+      <w:tblPr>
+        <w:tblStyle w:val="a4"/>
+        <w:tblW w:w="0" w:type="auto"/>
+        <w:tblInd w:w="1200" w:type="dxa"/>
+        <w:tblLook w:val="04A0" w:firstRow="1" w:lastRow="0" w:firstColumn="1" w:lastColumn="0" w:noHBand="0" w:noVBand="1"/>
+      </w:tblPr>
+      <w:tblGrid>
+        <w:gridCol w:w="7816"/>
+      </w:tblGrid>
+      <w:tr>
+        <w:tc>
+          <w:tcPr>
+            <w:tcW w:w="9016" w:type="dxa"/>
+          </w:tcPr>
+          <w:p>
+            <w:pPr>
+              <w:pStyle w:val="a3"/>
+            </w:pPr>
+            <w:r>
+              <w:t>&lt;</w:t>
+            </w:r>
+            <w:proofErr w:type="spellStart"/>
+            <w:r>
+              <w:t>rss</w:t>
+            </w:r>
+            <w:proofErr w:type="spellEnd"/>
+            <w:r>
+              <w:t xml:space="preserve"> version="2.0"&gt;</w:t>
+            </w:r>
+          </w:p>
+          <w:p>
+            <w:pPr>
+              <w:pStyle w:val="a3"/>
+            </w:pPr>
+            <w:r>
+              <w:t>&lt;channel&gt;</w:t>
+            </w:r>
+          </w:p>
+          <w:p>
+            <w:pPr>
+              <w:pStyle w:val="a3"/>
+            </w:pPr>
+            <w:r>
+              <w:t xml:space="preserve">        &lt;title&gt;</w:t>
+            </w:r>
+            <w:proofErr w:type="spellStart"/>
+            <w:r>
+              <w:t>Naver</w:t>
+            </w:r>
+            <w:proofErr w:type="spellEnd"/>
+            <w:r>
+              <w:t xml:space="preserve"> Open API - blog ::'sample'&lt;/title&gt;</w:t>
+            </w:r>
+          </w:p>
+          <w:p>
+            <w:pPr>
+              <w:pStyle w:val="a3"/>
+            </w:pPr>
+            <w:r>
+              <w:t xml:space="preserve">        &lt;link&gt;http://search.naver.com&lt;/link&gt;</w:t>
+            </w:r>
+          </w:p>
+          <w:p>
+            <w:pPr>
+              <w:pStyle w:val="a3"/>
+            </w:pPr>
+            <w:r>
+              <w:t xml:space="preserve">        &lt;description&gt;</w:t>
+            </w:r>
+            <w:proofErr w:type="spellStart"/>
+            <w:r>
+              <w:t>Naver</w:t>
+            </w:r>
+            <w:proofErr w:type="spellEnd"/>
+            <w:r>
+              <w:t xml:space="preserve"> Search Result&lt;/description&gt;</w:t>
+            </w:r>
+          </w:p>
+          <w:p>
+            <w:pPr>
+              <w:pStyle w:val="a3"/>
+            </w:pPr>
+            <w:r>
+              <w:t xml:space="preserve">        &lt;</w:t>
+            </w:r>
+            <w:proofErr w:type="spellStart"/>
+            <w:r>
+              <w:t>lastBuildDate</w:t>
+            </w:r>
+            <w:proofErr w:type="spellEnd"/>
+            <w:r>
+              <w:t>&gt;Tue, 25 Jun 2013 16:10:04 +0900&lt;/</w:t>
+            </w:r>
+            <w:proofErr w:type="spellStart"/>
+            <w:r>
+              <w:t>lastBuildDate</w:t>
+            </w:r>
+            <w:proofErr w:type="spellEnd"/>
+            <w:r>
+              <w:t>&gt;</w:t>
+            </w:r>
+          </w:p>
+          <w:p>
+            <w:pPr>
+              <w:pStyle w:val="a3"/>
+            </w:pPr>
+            <w:r>
+              <w:lastRenderedPageBreak/>
+              <w:t xml:space="preserve">        &lt;total&gt;132893&lt;/total&gt;</w:t>
+            </w:r>
+          </w:p>
+          <w:p>
+            <w:pPr>
+              <w:pStyle w:val="a3"/>
+            </w:pPr>
+            <w:r>
+              <w:t xml:space="preserve">        &lt;start&gt;1&lt;/start&gt;</w:t>
+            </w:r>
+          </w:p>
+          <w:p>
+            <w:pPr>
+              <w:pStyle w:val="a3"/>
+            </w:pPr>
+            <w:r>
+              <w:t xml:space="preserve">        &lt;display&gt;10&lt;/display&gt;</w:t>
+            </w:r>
+          </w:p>
+          <w:p>
+            <w:pPr>
+              <w:pStyle w:val="a3"/>
+            </w:pPr>
+            <w:r>
+              <w:t xml:space="preserve">        &lt;item&gt;</w:t>
+            </w:r>
+          </w:p>
+          <w:p>
+            <w:pPr>
+              <w:pStyle w:val="a3"/>
+            </w:pPr>
+            <w:r>
+              <w:t xml:space="preserve">                &lt;title&gt;메고/&lt;b&gt;SAMPLE&lt;/b&gt; SALE&lt;/title&gt;</w:t>
+            </w:r>
+          </w:p>
+          <w:p>
+            <w:pPr>
+              <w:pStyle w:val="a3"/>
+            </w:pPr>
+            <w:r>
+              <w:t xml:space="preserve">                &lt;link&gt; http://openapi.naver.com/l?AAABWISw6DIBgGT/OzNAoWVyygsffg8VGSalWKJtxeOpnFZI4TuSqaDWlJ+vkPM5HpWak7lFu2N/ugKj+4sZdO8OAaAB6RWyFD8EP7U2QpI6pUyk5CE381f7DZp+5rL+TOb+sNWgbE7WoAAAA=</w:t>
+            </w:r>
+          </w:p>
+          <w:p>
+            <w:pPr>
+              <w:pStyle w:val="a3"/>
+            </w:pPr>
+            <w:r>
+              <w:t xml:space="preserve">                &lt;/link&gt;</w:t>
+            </w:r>
+          </w:p>
+          <w:p>
+            <w:pPr>
+              <w:pStyle w:val="a3"/>
+            </w:pPr>
+            <w:r>
+              <w:t xml:space="preserve">                &lt;description&gt;</w:t>
+            </w:r>
+          </w:p>
+          <w:p>
+            <w:pPr>
+              <w:pStyle w:val="a3"/>
+            </w:pPr>
+            <w:r>
+              <w:t xml:space="preserve">                   장마라더니 비가 잠시 소강 상태네요~~~ </w:t>
+            </w:r>
+            <w:proofErr w:type="spellStart"/>
+            <w:r>
+              <w:t>패브릭</w:t>
+            </w:r>
+            <w:proofErr w:type="spellEnd"/>
+            <w:r>
+              <w:t xml:space="preserve"> 가방 &lt;b&gt;SAMPLE&lt;/b&gt; SALE 들어갑니다. </w:t>
+            </w:r>
+          </w:p>
+          <w:p>
+            <w:pPr>
+              <w:pStyle w:val="a3"/>
+            </w:pPr>
+            <w:r>
+              <w:t xml:space="preserve">                   한 개씩만 있는 </w:t>
+            </w:r>
+            <w:proofErr w:type="spellStart"/>
+            <w:r>
+              <w:t>제품이구요</w:t>
+            </w:r>
+            <w:proofErr w:type="spellEnd"/>
+            <w:r>
+              <w:t xml:space="preserve">~~ 재고 소진 후에 </w:t>
+            </w:r>
+            <w:proofErr w:type="spellStart"/>
+            <w:r>
+              <w:t>주문시에는</w:t>
+            </w:r>
+            <w:proofErr w:type="spellEnd"/>
+            <w:r>
+              <w:t xml:space="preserve"> SALE 가격 적용 안 되네요~~~^^* </w:t>
+            </w:r>
+          </w:p>
+          <w:p>
+            <w:pPr>
+              <w:pStyle w:val="a3"/>
+            </w:pPr>
+            <w:r>
+              <w:t xml:space="preserve">                   </w:t>
+            </w:r>
+            <w:proofErr w:type="spellStart"/>
+            <w:r>
+              <w:t>찜콩</w:t>
+            </w:r>
+            <w:proofErr w:type="spellEnd"/>
+            <w:r>
+              <w:t xml:space="preserve"> 안 </w:t>
+            </w:r>
+            <w:proofErr w:type="spellStart"/>
+            <w:r>
+              <w:t>되구요</w:t>
+            </w:r>
+            <w:proofErr w:type="spellEnd"/>
+            <w:r>
+              <w:t>~ 반품</w:t>
+            </w:r>
+            <w:proofErr w:type="gramStart"/>
+            <w:r>
+              <w:t>,교환</w:t>
+            </w:r>
+            <w:proofErr w:type="gramEnd"/>
+            <w:r>
+              <w:t xml:space="preserve"> 안되니깐...</w:t>
+            </w:r>
+          </w:p>
+          <w:p>
+            <w:pPr>
+              <w:pStyle w:val="a3"/>
+            </w:pPr>
+            <w:r>
+              <w:t xml:space="preserve">                &lt;/description&gt;</w:t>
+            </w:r>
+          </w:p>
+          <w:p>
+            <w:pPr>
+              <w:pStyle w:val="a3"/>
+            </w:pPr>
+            <w:r>
+              <w:t xml:space="preserve">                &lt;</w:t>
+            </w:r>
+            <w:proofErr w:type="spellStart"/>
+            <w:r>
+              <w:t>bloggername</w:t>
+            </w:r>
+            <w:proofErr w:type="spellEnd"/>
+            <w:r>
+              <w:t>&gt;MEGO&lt;/</w:t>
+            </w:r>
+            <w:proofErr w:type="spellStart"/>
+            <w:r>
+              <w:t>bloggername</w:t>
+            </w:r>
+            <w:proofErr w:type="spellEnd"/>
+            <w:r>
+              <w:t>&gt;</w:t>
+            </w:r>
+          </w:p>
+          <w:p>
+            <w:pPr>
+              <w:pStyle w:val="a3"/>
+            </w:pPr>
+            <w:r>
+              <w:t xml:space="preserve">                &lt;</w:t>
+            </w:r>
+            <w:proofErr w:type="spellStart"/>
+            <w:r>
+              <w:t>bloggerlink</w:t>
+            </w:r>
+            <w:proofErr w:type="spellEnd"/>
+            <w:r>
+              <w:t>&gt;http://blog.naver.com/mego72&lt;/bloggerlink&gt;</w:t>
+            </w:r>
+          </w:p>
+          <w:p>
+            <w:pPr>
+              <w:pStyle w:val="a3"/>
+            </w:pPr>
+            <w:r>
+              <w:t xml:space="preserve">        &lt;/item&gt;</w:t>
+            </w:r>
+          </w:p>
+          <w:p>
+            <w:pPr>
+              <w:pStyle w:val="a3"/>
+            </w:pPr>
+            <w:r>
+              <w:t xml:space="preserve">        &lt;item&gt;</w:t>
+            </w:r>
+          </w:p>
+          <w:p>
+            <w:pPr>
+              <w:pStyle w:val="a3"/>
+            </w:pPr>
+            <w:r>
+              <w:t xml:space="preserve">                &lt;title&gt;메고/&lt;b&gt;SAMPLE&lt;/b&gt; SALE/ </w:t>
+            </w:r>
+            <w:proofErr w:type="spellStart"/>
+            <w:r>
+              <w:t>패브릭</w:t>
+            </w:r>
+            <w:proofErr w:type="spellEnd"/>
+            <w:r>
+              <w:t xml:space="preserve"> </w:t>
+            </w:r>
+            <w:proofErr w:type="spellStart"/>
+            <w:r>
+              <w:t>프린트백</w:t>
+            </w:r>
+            <w:proofErr w:type="spellEnd"/>
+            <w:r>
+              <w:t xml:space="preserve">/ </w:t>
+            </w:r>
+            <w:proofErr w:type="spellStart"/>
+            <w:r>
+              <w:t>진저백st</w:t>
+            </w:r>
+            <w:proofErr w:type="spellEnd"/>
+            <w:r>
+              <w:t>&lt;/title&gt;</w:t>
+            </w:r>
+          </w:p>
+          <w:p>
+            <w:pPr>
+              <w:pStyle w:val="a3"/>
+            </w:pPr>
+            <w:r>
+              <w:t xml:space="preserve">                &lt;link&gt;</w:t>
+            </w:r>
+          </w:p>
+          <w:p>
+            <w:pPr>
+              <w:pStyle w:val="a3"/>
+            </w:pPr>
+            <w:r>
+              <w:t xml:space="preserve">                        http://openapi.naver.com/l?AAABWISw6DIBgGT/OzNAoWVyygsffg8VGSalWKJtxeOpnFZI4TuSqaDWlJ+vkPM5HpWak7lFu2N/ugKj+4sZdO8OAaAB6RWyFD8EP7U2QpI6pUyk5CE381f7DZp+5rL+TOb+sNWgbE7WoAAAA=</w:t>
+            </w:r>
+          </w:p>
+          <w:p>
+            <w:pPr>
+              <w:pStyle w:val="a3"/>
+            </w:pPr>
+            <w:r>
+              <w:t xml:space="preserve">                &lt;/link&gt;</w:t>
+            </w:r>
+          </w:p>
+          <w:p>
+            <w:pPr>
+              <w:pStyle w:val="a3"/>
+            </w:pPr>
+            <w:r>
+              <w:t xml:space="preserve">                &lt;description&gt;</w:t>
+            </w:r>
+          </w:p>
+          <w:p>
+            <w:pPr>
+              <w:pStyle w:val="a3"/>
+            </w:pPr>
+            <w:r>
+              <w:t xml:space="preserve">                    장마라더니 비가 잠시 소강 상태네요~~~ </w:t>
+            </w:r>
+            <w:proofErr w:type="spellStart"/>
+            <w:r>
+              <w:t>패브릭</w:t>
+            </w:r>
+            <w:proofErr w:type="spellEnd"/>
+            <w:r>
+              <w:t xml:space="preserve"> 가방 &lt;b&gt;SAMPLE&lt;/b&gt; SALE 들어갑니다. </w:t>
+            </w:r>
+          </w:p>
+          <w:p>
+            <w:pPr>
+              <w:pStyle w:val="a3"/>
+            </w:pPr>
+            <w:r>
+              <w:t xml:space="preserve">                    한 개씩만 있는 </w:t>
+            </w:r>
+            <w:proofErr w:type="spellStart"/>
+            <w:r>
+              <w:t>제품이구요</w:t>
+            </w:r>
+            <w:proofErr w:type="spellEnd"/>
+            <w:r>
+              <w:t xml:space="preserve">~~ 재고 소진 후에 </w:t>
+            </w:r>
+            <w:proofErr w:type="spellStart"/>
+            <w:r>
+              <w:t>주문시에는</w:t>
+            </w:r>
+            <w:proofErr w:type="spellEnd"/>
+            <w:r>
+              <w:t xml:space="preserve"> SALE 가격 적용 안 되네요~~~^^* </w:t>
+            </w:r>
+          </w:p>
+          <w:p>
+            <w:pPr>
+              <w:pStyle w:val="a3"/>
+            </w:pPr>
+            <w:r>
+              <w:t xml:space="preserve">                    </w:t>
+            </w:r>
+            <w:proofErr w:type="spellStart"/>
+            <w:r>
+              <w:t>찜콩</w:t>
+            </w:r>
+            <w:proofErr w:type="spellEnd"/>
+            <w:r>
+              <w:t xml:space="preserve"> 안 </w:t>
+            </w:r>
+            <w:proofErr w:type="spellStart"/>
+            <w:r>
+              <w:t>되구요</w:t>
+            </w:r>
+            <w:proofErr w:type="spellEnd"/>
+            <w:r>
+              <w:t>~ 반품</w:t>
+            </w:r>
+            <w:proofErr w:type="gramStart"/>
+            <w:r>
+              <w:t>,교환</w:t>
+            </w:r>
+            <w:proofErr w:type="gramEnd"/>
+            <w:r>
+              <w:t xml:space="preserve"> 안되니깐 많이...</w:t>
+            </w:r>
+          </w:p>
+          <w:p>
+            <w:pPr>
+              <w:pStyle w:val="a3"/>
+            </w:pPr>
+            <w:r>
+              <w:t xml:space="preserve">                &lt;/description&gt;</w:t>
+            </w:r>
+          </w:p>
+          <w:p>
+            <w:pPr>
+              <w:pStyle w:val="a3"/>
+            </w:pPr>
+            <w:r>
+              <w:t xml:space="preserve">                &lt;</w:t>
+            </w:r>
+            <w:proofErr w:type="spellStart"/>
+            <w:r>
+              <w:t>bloggername</w:t>
+            </w:r>
+            <w:proofErr w:type="spellEnd"/>
+            <w:r>
+              <w:t>&gt;MEGO&lt;/</w:t>
+            </w:r>
+            <w:proofErr w:type="spellStart"/>
+            <w:r>
+              <w:t>bloggername</w:t>
+            </w:r>
+            <w:proofErr w:type="spellEnd"/>
+            <w:r>
+              <w:t>&gt;</w:t>
+            </w:r>
+          </w:p>
+          <w:p>
+            <w:pPr>
+              <w:pStyle w:val="a3"/>
+            </w:pPr>
+            <w:r>
+              <w:t xml:space="preserve">                </w:t>
+            </w:r>
+            <w:r>
+              <w:lastRenderedPageBreak/>
+              <w:t>&lt;</w:t>
+            </w:r>
+            <w:proofErr w:type="spellStart"/>
+            <w:r>
+              <w:t>bloggerlink</w:t>
+            </w:r>
+            <w:proofErr w:type="spellEnd"/>
+            <w:r>
+              <w:t>&gt;http://blog.naver.com/mego72&lt;/bloggerlink&gt;</w:t>
+            </w:r>
+          </w:p>
+          <w:p>
+            <w:pPr>
+              <w:pStyle w:val="a3"/>
+            </w:pPr>
+            <w:r>
+              <w:t xml:space="preserve">        &lt;/item&gt;</w:t>
+            </w:r>
+          </w:p>
+          <w:p>
+            <w:pPr>
+              <w:pStyle w:val="a3"/>
+            </w:pPr>
+            <w:r>
+              <w:t>&lt;/channel&gt;</w:t>
+            </w:r>
+          </w:p>
+          <w:p>
+            <w:pPr>
+              <w:pStyle w:val="a3"/>
+              <w:ind w:leftChars="0" w:left="0"/>
+              <w:rPr>
+                <w:rFonts w:hint="eastAsia"/>
+              </w:rPr>
+            </w:pPr>
+            <w:r>
+              <w:t>&lt;/</w:t>
+            </w:r>
+            <w:proofErr w:type="spellStart"/>
+            <w:r>
+              <w:t>rss</w:t>
+            </w:r>
+            <w:proofErr w:type="spellEnd"/>
+            <w:r>
+              <w:t>&gt;</w:t>
+            </w:r>
+          </w:p>
+        </w:tc>
+      </w:tr>
+    </w:tbl>
     <w:p>
       <w:pPr>
         <w:pStyle w:val="a3"/>
@@ -1340,16 +5894,6 @@
                 <w:szCs w:val="24"/>
               </w:rPr>
               <w:br/>
-            </w:r>
-            <w:r>
-              <w:rPr>
-                <w:rFonts w:ascii="굴림체" w:eastAsia="굴림체" w:hAnsi="굴림체" w:cs="굴림체" w:hint="eastAsia"/>
-                <w:color w:val="A9B7C6"/>
-                <w:kern w:val="0"/>
-                <w:sz w:val="24"/>
-                <w:szCs w:val="24"/>
-              </w:rPr>
-              <w:lastRenderedPageBreak/>
               <w:t xml:space="preserve">    </w:t>
             </w:r>
             <w:r>
@@ -1937,6 +6481,8 @@
             </w:pPr>
           </w:p>
         </w:tc>
+        <w:bookmarkStart w:id="0" w:name="_GoBack"/>
+        <w:bookmarkEnd w:id="0"/>
       </w:tr>
     </w:tbl>
     <w:p>
@@ -2043,6 +6589,7 @@
         <w:rPr>
           <w:rFonts w:hint="eastAsia"/>
         </w:rPr>
+        <w:lastRenderedPageBreak/>
         <w:t>Python code</w:t>
       </w:r>
     </w:p>
@@ -2186,7 +6733,6 @@
         <w:rPr>
           <w:rFonts w:hint="eastAsia"/>
         </w:rPr>
-        <w:lastRenderedPageBreak/>
         <w:t>Tour API</w:t>
       </w:r>
     </w:p>
@@ -2895,6 +7441,11 @@
       <w:szCs w:val="24"/>
     </w:rPr>
   </w:style>
+  <w:style w:type="character" w:customStyle="1" w:styleId="apple-converted-space">
+    <w:name w:val="apple-converted-space"/>
+    <w:basedOn w:val="a0"/>
+    <w:rsid w:val="00934445"/>
+  </w:style>
 </w:styles>
 </file>
 

</xml_diff>